<commit_message>
master - Adicionando material sobre rotas
</commit_message>
<xml_diff>
--- a/Apostila-Curso-Férias.docx
+++ b/Apostila-Curso-Férias.docx
@@ -876,56 +876,24 @@
           <w:sz w:val="24"/>
           <w:szCs w:val="24"/>
         </w:rPr>
-        <w:t xml:space="preserve">Uma parte também muito importante da programação orientada à objetos são os modificadores de acesso, ou também conhecidos como: “visibilidade de métodos e atributos”. </w:t>
-      </w:r>
-      <w:r>
-        <w:rPr>
-          <w:rFonts w:cstheme="minorHAnsi"/>
-          <w:sz w:val="24"/>
-          <w:szCs w:val="24"/>
-        </w:rPr>
-        <w:t>Os modificadores de acesso têm</w:t>
-      </w:r>
-      <w:r>
-        <w:rPr>
-          <w:rFonts w:cstheme="minorHAnsi"/>
-          <w:sz w:val="24"/>
-          <w:szCs w:val="24"/>
-        </w:rPr>
-        <w:t xml:space="preserve"> a responsabilidade de dar “permissões” às respectivas classes que poderão acessar métodos e atributos de uma outra. </w:t>
-      </w:r>
-    </w:p>
-    <w:p>
-      <w:pPr>
-        <w:rPr>
-          <w:rFonts w:cstheme="minorHAnsi"/>
-          <w:sz w:val="24"/>
-          <w:szCs w:val="24"/>
-        </w:rPr>
-      </w:pPr>
-      <w:r>
-        <w:rPr>
-          <w:rFonts w:cstheme="minorHAnsi"/>
-          <w:sz w:val="24"/>
-          <w:szCs w:val="24"/>
-        </w:rPr>
-        <w:t xml:space="preserve">Os modificadores de acesso mais usados e as suas </w:t>
-      </w:r>
-      <w:r>
-        <w:rPr>
-          <w:rFonts w:cstheme="minorHAnsi"/>
-          <w:sz w:val="24"/>
-          <w:szCs w:val="24"/>
-        </w:rPr>
-        <w:t>funcionalidades</w:t>
-      </w:r>
-      <w:r>
-        <w:rPr>
-          <w:rFonts w:cstheme="minorHAnsi"/>
-          <w:sz w:val="24"/>
-          <w:szCs w:val="24"/>
-        </w:rPr>
-        <w:t xml:space="preserve"> são os seguintes: </w:t>
+        <w:t xml:space="preserve">Uma parte também muito importante da programação orientada à objetos são os modificadores de acesso, ou também conhecidos como: “visibilidade de métodos e atributos”. Os modificadores de acesso têm a responsabilidade de dar “permissões” às respectivas classes que poderão acessar métodos e atributos de uma outra. </w:t>
+      </w:r>
+    </w:p>
+    <w:p>
+      <w:pPr>
+        <w:rPr>
+          <w:rFonts w:cstheme="minorHAnsi"/>
+          <w:sz w:val="24"/>
+          <w:szCs w:val="24"/>
+        </w:rPr>
+      </w:pPr>
+      <w:r>
+        <w:rPr>
+          <w:rFonts w:cstheme="minorHAnsi"/>
+          <w:sz w:val="24"/>
+          <w:szCs w:val="24"/>
+        </w:rPr>
+        <w:t xml:space="preserve">Os modificadores de acesso mais usados e as suas funcionalidades são os seguintes: </w:t>
       </w:r>
     </w:p>
     <w:p>
@@ -1021,24 +989,6 @@
         </w:rPr>
         <w:t>Os métodos e atributos são acessíveis somente dentro da própria classe ou por uma subclasse. Ou seja, por uma classe que herdou da mesma.</w:t>
       </w:r>
-    </w:p>
-    <w:p>
-      <w:pPr>
-        <w:rPr>
-          <w:rFonts w:cstheme="minorHAnsi"/>
-          <w:sz w:val="24"/>
-          <w:szCs w:val="24"/>
-        </w:rPr>
-      </w:pPr>
-    </w:p>
-    <w:p>
-      <w:pPr>
-        <w:rPr>
-          <w:rFonts w:cstheme="minorHAnsi"/>
-          <w:sz w:val="24"/>
-          <w:szCs w:val="24"/>
-        </w:rPr>
-      </w:pPr>
     </w:p>
     <w:p>
       <w:pPr>
@@ -1359,23 +1309,7 @@
           <w:sz w:val="24"/>
           <w:szCs w:val="24"/>
         </w:rPr>
-        <w:t xml:space="preserve">representado por um diagrama de classes, onde três classes são definidas. Sendo elas: Usuário, Aluno e Professor. Onde a classe “Usuário” é a classe pai e “Aluno” e “Professor” são as classes filhas, também conhecidas </w:t>
-      </w:r>
-      <w:r>
-        <w:rPr>
-          <w:rFonts w:cstheme="minorHAnsi"/>
-          <w:sz w:val="24"/>
-          <w:szCs w:val="24"/>
-        </w:rPr>
-        <w:t>como</w:t>
-      </w:r>
-      <w:r>
-        <w:rPr>
-          <w:rFonts w:cstheme="minorHAnsi"/>
-          <w:sz w:val="24"/>
-          <w:szCs w:val="24"/>
-        </w:rPr>
-        <w:t xml:space="preserve"> “</w:t>
+        <w:t>representado por um diagrama de classes, onde três classes são definidas. Sendo elas: Usuário, Aluno e Professor. Onde a classe “Usuário” é a classe pai e “Aluno” e “Professor” são as classes filhas, também conhecidas como “</w:t>
       </w:r>
       <w:r>
         <w:rPr>
@@ -1597,16 +1531,6 @@
           <w:szCs w:val="24"/>
         </w:rPr>
       </w:pPr>
-    </w:p>
-    <w:p>
-      <w:pPr>
-        <w:rPr>
-          <w:rFonts w:cstheme="minorHAnsi"/>
-          <w:b/>
-          <w:sz w:val="24"/>
-          <w:szCs w:val="24"/>
-        </w:rPr>
-      </w:pPr>
       <w:r>
         <w:rPr>
           <w:rFonts w:cstheme="minorHAnsi"/>
@@ -1718,23 +1642,7 @@
           <w:sz w:val="24"/>
           <w:szCs w:val="24"/>
         </w:rPr>
-        <w:t xml:space="preserve">Graças </w:t>
-      </w:r>
-      <w:r>
-        <w:rPr>
-          <w:rFonts w:cstheme="minorHAnsi"/>
-          <w:sz w:val="24"/>
-          <w:szCs w:val="24"/>
-        </w:rPr>
-        <w:t>a</w:t>
-      </w:r>
-      <w:r>
-        <w:rPr>
-          <w:rFonts w:cstheme="minorHAnsi"/>
-          <w:sz w:val="24"/>
-          <w:szCs w:val="24"/>
-        </w:rPr>
-        <w:t xml:space="preserve"> esse tipo de abordagem, podemos reutilizar o método </w:t>
+        <w:t xml:space="preserve">Graças a esse tipo de abordagem, podemos reutilizar o método </w:t>
       </w:r>
       <w:r>
         <w:rPr>
@@ -1753,16 +1661,6 @@
         </w:rPr>
         <w:t xml:space="preserve"> da nossa classe genérica “Aparelho Eletrônico” em classes que assumem a forma de um aparelho eletrônico. </w:t>
       </w:r>
-    </w:p>
-    <w:p>
-      <w:pPr>
-        <w:rPr>
-          <w:rFonts w:cstheme="minorHAnsi"/>
-          <w:b/>
-          <w:sz w:val="24"/>
-          <w:szCs w:val="24"/>
-        </w:rPr>
-      </w:pPr>
     </w:p>
     <w:p>
       <w:pPr>
@@ -1855,11 +1753,1672 @@
     </w:p>
     <w:p>
       <w:pPr>
-        <w:rPr>
-          <w:rFonts w:cstheme="minorHAnsi"/>
-          <w:b/>
-          <w:sz w:val="24"/>
-          <w:szCs w:val="24"/>
+        <w:jc w:val="both"/>
+        <w:rPr>
+          <w:rFonts w:cstheme="minorHAnsi"/>
+          <w:b/>
+        </w:rPr>
+      </w:pPr>
+      <w:r>
+        <w:rPr>
+          <w:rFonts w:cstheme="minorHAnsi"/>
+          <w:b/>
+        </w:rPr>
+        <w:t>O que é Git ?</w:t>
+      </w:r>
+    </w:p>
+    <w:p>
+      <w:pPr>
+        <w:pStyle w:val="NormalWeb"/>
+        <w:spacing w:before="375" w:beforeAutospacing="0" w:after="375" w:afterAutospacing="0"/>
+        <w:jc w:val="both"/>
+        <w:rPr>
+          <w:rFonts w:asciiTheme="minorHAnsi" w:hAnsiTheme="minorHAnsi" w:cstheme="minorHAnsi"/>
+          <w:color w:val="000000" w:themeColor="text1"/>
+          <w:spacing w:val="-7"/>
+          <w:sz w:val="22"/>
+          <w:szCs w:val="22"/>
+        </w:rPr>
+      </w:pPr>
+      <w:r>
+        <w:rPr>
+          <w:rFonts w:asciiTheme="minorHAnsi" w:hAnsiTheme="minorHAnsi" w:cstheme="minorHAnsi"/>
+          <w:color w:val="000000" w:themeColor="text1"/>
+          <w:spacing w:val="-7"/>
+          <w:sz w:val="22"/>
+          <w:szCs w:val="22"/>
+        </w:rPr>
+        <w:lastRenderedPageBreak/>
+        <w:t>Git é um controlador de versões. Essa ferramenta possibilita várias pessoas trabalharem no mesmo projeto simultaneamente editando, excluindo e criando sem alterar o projeto master(projeto principal).</w:t>
+      </w:r>
+    </w:p>
+    <w:p>
+      <w:pPr>
+        <w:pStyle w:val="NormalWeb"/>
+        <w:spacing w:before="375" w:beforeAutospacing="0" w:after="375" w:afterAutospacing="0"/>
+        <w:jc w:val="both"/>
+        <w:rPr>
+          <w:rFonts w:asciiTheme="minorHAnsi" w:hAnsiTheme="minorHAnsi" w:cstheme="minorHAnsi"/>
+          <w:b/>
+          <w:color w:val="000000" w:themeColor="text1"/>
+          <w:spacing w:val="-7"/>
+          <w:sz w:val="22"/>
+          <w:szCs w:val="22"/>
+        </w:rPr>
+      </w:pPr>
+      <w:r>
+        <w:rPr>
+          <w:rFonts w:asciiTheme="minorHAnsi" w:hAnsiTheme="minorHAnsi" w:cstheme="minorHAnsi"/>
+          <w:color w:val="000000" w:themeColor="text1"/>
+          <w:spacing w:val="-7"/>
+          <w:sz w:val="22"/>
+          <w:szCs w:val="22"/>
+        </w:rPr>
+        <w:t>Se não existisse um sistema controlador de versões, imagine o caos entre duas pessoas abrindo o mesmo arquivo ao mesmo tempo. Uma das aplicações do git é justamente essa, permitir que um arquivo possa ser editado ao mesmo tempo por pessoas diferentes. Por mais complexo que isso seja, ele tenta manter tudo em ordem para evitar problemas para nós desenvolvedores.</w:t>
+      </w:r>
+    </w:p>
+    <w:p>
+      <w:pPr>
+        <w:pStyle w:val="NormalWeb"/>
+        <w:spacing w:before="0" w:beforeAutospacing="0" w:after="0" w:afterAutospacing="0"/>
+        <w:jc w:val="both"/>
+        <w:rPr>
+          <w:rFonts w:asciiTheme="minorHAnsi" w:hAnsiTheme="minorHAnsi" w:cstheme="minorHAnsi"/>
+          <w:color w:val="000000" w:themeColor="text1"/>
+          <w:spacing w:val="-7"/>
+          <w:sz w:val="22"/>
+          <w:szCs w:val="22"/>
+        </w:rPr>
+      </w:pPr>
+      <w:r>
+        <w:rPr>
+          <w:rFonts w:asciiTheme="minorHAnsi" w:hAnsiTheme="minorHAnsi" w:cstheme="minorHAnsi"/>
+          <w:color w:val="000000" w:themeColor="text1"/>
+          <w:spacing w:val="-7"/>
+          <w:sz w:val="22"/>
+          <w:szCs w:val="22"/>
+        </w:rPr>
+        <w:t>Outro fator importante do git é a possibilidade de criar, a qualquer momento, vários </w:t>
+      </w:r>
+      <w:r>
+        <w:rPr>
+          <w:rFonts w:asciiTheme="minorHAnsi" w:hAnsiTheme="minorHAnsi" w:cstheme="minorHAnsi"/>
+          <w:b/>
+          <w:color w:val="000000" w:themeColor="text1"/>
+          <w:spacing w:val="-7"/>
+          <w:sz w:val="22"/>
+          <w:szCs w:val="22"/>
+        </w:rPr>
+        <w:t>branch</w:t>
+      </w:r>
+      <w:r>
+        <w:rPr>
+          <w:rFonts w:asciiTheme="minorHAnsi" w:hAnsiTheme="minorHAnsi" w:cstheme="minorHAnsi"/>
+          <w:color w:val="000000" w:themeColor="text1"/>
+          <w:spacing w:val="-7"/>
+          <w:sz w:val="22"/>
+          <w:szCs w:val="22"/>
+        </w:rPr>
+        <w:t xml:space="preserve"> no seu projeto. Suponha que o seu projeto seja um site html, e você deseja criar uma nova seção no seu código HTML, mas você não quer disponibilizar isso </w:t>
+      </w:r>
+      <w:r>
+        <w:rPr>
+          <w:rFonts w:asciiTheme="minorHAnsi" w:hAnsiTheme="minorHAnsi" w:cstheme="minorHAnsi"/>
+          <w:color w:val="000000" w:themeColor="text1"/>
+          <w:spacing w:val="-7"/>
+          <w:sz w:val="22"/>
+          <w:szCs w:val="22"/>
+        </w:rPr>
+        <w:t>para</w:t>
+      </w:r>
+      <w:r>
+        <w:rPr>
+          <w:rFonts w:asciiTheme="minorHAnsi" w:hAnsiTheme="minorHAnsi" w:cstheme="minorHAnsi"/>
+          <w:color w:val="000000" w:themeColor="text1"/>
+          <w:spacing w:val="-7"/>
+          <w:sz w:val="22"/>
+          <w:szCs w:val="22"/>
+        </w:rPr>
+        <w:t xml:space="preserve"> mais ninguém a não ser você e seu time de desenvolvedores, resumindo, você quer alterar seu </w:t>
+      </w:r>
+      <w:r>
+        <w:rPr>
+          <w:rFonts w:asciiTheme="minorHAnsi" w:hAnsiTheme="minorHAnsi" w:cstheme="minorHAnsi"/>
+          <w:color w:val="000000" w:themeColor="text1"/>
+          <w:spacing w:val="-7"/>
+          <w:sz w:val="22"/>
+          <w:szCs w:val="22"/>
+        </w:rPr>
+        <w:t>projeto,</w:t>
+      </w:r>
+      <w:r>
+        <w:rPr>
+          <w:rFonts w:asciiTheme="minorHAnsi" w:hAnsiTheme="minorHAnsi" w:cstheme="minorHAnsi"/>
+          <w:color w:val="000000" w:themeColor="text1"/>
+          <w:spacing w:val="-7"/>
+          <w:sz w:val="22"/>
+          <w:szCs w:val="22"/>
+        </w:rPr>
+        <w:t xml:space="preserve"> mas não quer que isso suba para produção, então você cria um novo branch (como se fosse uma cópia espelho) e então trabalha apenas nesse branch, até acertar todos os detalhes dele. Depois é </w:t>
+      </w:r>
+      <w:r>
+        <w:rPr>
+          <w:rFonts w:asciiTheme="minorHAnsi" w:hAnsiTheme="minorHAnsi" w:cstheme="minorHAnsi"/>
+          <w:color w:val="000000" w:themeColor="text1"/>
+          <w:spacing w:val="-7"/>
+          <w:sz w:val="22"/>
+          <w:szCs w:val="22"/>
+        </w:rPr>
+        <w:t>só você</w:t>
+      </w:r>
+      <w:r>
+        <w:rPr>
+          <w:rFonts w:asciiTheme="minorHAnsi" w:hAnsiTheme="minorHAnsi" w:cstheme="minorHAnsi"/>
+          <w:color w:val="000000" w:themeColor="text1"/>
+          <w:spacing w:val="-7"/>
+          <w:sz w:val="22"/>
+          <w:szCs w:val="22"/>
+        </w:rPr>
+        <w:t xml:space="preserve"> fazer um </w:t>
+      </w:r>
+      <w:r>
+        <w:rPr>
+          <w:rFonts w:asciiTheme="minorHAnsi" w:hAnsiTheme="minorHAnsi" w:cstheme="minorHAnsi"/>
+          <w:b/>
+          <w:color w:val="000000" w:themeColor="text1"/>
+          <w:spacing w:val="-7"/>
+          <w:sz w:val="22"/>
+          <w:szCs w:val="22"/>
+        </w:rPr>
+        <w:t>merge</w:t>
+      </w:r>
+      <w:r>
+        <w:rPr>
+          <w:rFonts w:asciiTheme="minorHAnsi" w:hAnsiTheme="minorHAnsi" w:cstheme="minorHAnsi"/>
+          <w:color w:val="000000" w:themeColor="text1"/>
+          <w:spacing w:val="-7"/>
+          <w:sz w:val="22"/>
+          <w:szCs w:val="22"/>
+        </w:rPr>
+        <w:t xml:space="preserve"> de volta do seu branch até o projeto original. Calma não se assuste, iremos explicar todos esses termos para vocês.</w:t>
+      </w:r>
+    </w:p>
+    <w:p>
+      <w:pPr>
+        <w:jc w:val="center"/>
+        <w:rPr>
+          <w:rFonts w:cstheme="minorHAnsi"/>
+        </w:rPr>
+      </w:pPr>
+    </w:p>
+    <w:p>
+      <w:pPr>
+        <w:jc w:val="both"/>
+        <w:rPr>
+          <w:rFonts w:cstheme="minorHAnsi"/>
+          <w:b/>
+        </w:rPr>
+      </w:pPr>
+      <w:r>
+        <w:rPr>
+          <w:rFonts w:cstheme="minorHAnsi"/>
+          <w:b/>
+        </w:rPr>
+        <w:t xml:space="preserve">Repositórios </w:t>
+      </w:r>
+    </w:p>
+    <w:p>
+      <w:pPr>
+        <w:jc w:val="both"/>
+        <w:rPr>
+          <w:rFonts w:cstheme="minorHAnsi"/>
+        </w:rPr>
+      </w:pPr>
+      <w:r>
+        <w:rPr>
+          <w:rFonts w:cstheme="minorHAnsi"/>
+          <w:b/>
+        </w:rPr>
+        <w:tab/>
+      </w:r>
+      <w:r>
+        <w:rPr>
+          <w:rFonts w:cstheme="minorHAnsi"/>
+        </w:rPr>
+        <w:t xml:space="preserve">Repositório é onde estão os arquivos de um projeto, como uma pasta por exemplo. Se você possui um conjunto de arquivos que fazem parte de um projeto, eles devem estar alocados dentro de uma pasta em comum, que é o seu repositório. </w:t>
+      </w:r>
+    </w:p>
+    <w:p>
+      <w:pPr>
+        <w:jc w:val="both"/>
+        <w:rPr>
+          <w:rFonts w:cstheme="minorHAnsi"/>
+        </w:rPr>
+      </w:pPr>
+      <w:r>
+        <w:rPr>
+          <w:rFonts w:cstheme="minorHAnsi"/>
+          <w:b/>
+        </w:rPr>
+        <w:tab/>
+      </w:r>
+      <w:r>
+        <w:rPr>
+          <w:rFonts w:cstheme="minorHAnsi"/>
+        </w:rPr>
+        <w:t xml:space="preserve">Os repositórios primeiramente estão localmente no seu computador, em alguma pasta que contenha seu projeto. Talvez para alguém que esteja trabalhando sozinho somente ele será suficiente, pois não teria a interação de outro colaborador no projeto, mas se mais de uma pessoa estiver em um projeto é necessário um repositório remoto, ou seja, que não está no seu computador. </w:t>
+      </w:r>
+    </w:p>
+    <w:p>
+      <w:pPr>
+        <w:jc w:val="both"/>
+        <w:rPr>
+          <w:rFonts w:cstheme="minorHAnsi"/>
+          <w:b/>
+        </w:rPr>
+      </w:pPr>
+      <w:r>
+        <w:rPr>
+          <w:rFonts w:cstheme="minorHAnsi"/>
+          <w:b/>
+        </w:rPr>
+        <w:tab/>
+      </w:r>
+      <w:r>
+        <w:rPr>
+          <w:rFonts w:cstheme="minorHAnsi"/>
+        </w:rPr>
+        <w:t xml:space="preserve">Repositórios remotos ficam em sites como </w:t>
+      </w:r>
+      <w:r>
+        <w:rPr>
+          <w:rFonts w:cstheme="minorHAnsi"/>
+        </w:rPr>
+        <w:t>GitHub</w:t>
+      </w:r>
+      <w:r>
+        <w:rPr>
+          <w:rFonts w:cstheme="minorHAnsi"/>
+        </w:rPr>
+        <w:t xml:space="preserve"> por exemplo. O propósito de trabalhar em um repositório remoto é estar sempre o atualizando, em conjunto com outros colaboradores, seja no mesmo branch ou em outros. Assim as alterações ou criações que você realizar, estarão disponíveis para os demais colaboradores e vice-versa.</w:t>
+      </w:r>
+    </w:p>
+    <w:p>
+      <w:pPr>
+        <w:jc w:val="center"/>
+        <w:rPr>
+          <w:rFonts w:cstheme="minorHAnsi"/>
+        </w:rPr>
+      </w:pPr>
+      <w:r>
+        <w:rPr>
+          <w:rFonts w:cstheme="minorHAnsi"/>
+          <w:noProof/>
+        </w:rPr>
+        <w:lastRenderedPageBreak/>
+        <w:drawing>
+          <wp:inline distT="0" distB="0" distL="0" distR="0" wp14:anchorId="007FDD55" wp14:editId="445AB90E">
+            <wp:extent cx="2562225" cy="4029075"/>
+            <wp:effectExtent l="0" t="0" r="9525" b="9525"/>
+            <wp:docPr id="10" name="Imagem 10"/>
+            <wp:cNvGraphicFramePr/>
+            <a:graphic xmlns:a="http://schemas.openxmlformats.org/drawingml/2006/main">
+              <a:graphicData uri="http://schemas.openxmlformats.org/drawingml/2006/picture">
+                <pic:pic xmlns:pic="http://schemas.openxmlformats.org/drawingml/2006/picture">
+                  <pic:nvPicPr>
+                    <pic:cNvPr id="7" name="Imagem 7"/>
+                    <pic:cNvPicPr/>
+                  </pic:nvPicPr>
+                  <pic:blipFill>
+                    <a:blip r:embed="rId7"/>
+                    <a:stretch>
+                      <a:fillRect/>
+                    </a:stretch>
+                  </pic:blipFill>
+                  <pic:spPr>
+                    <a:xfrm>
+                      <a:off x="0" y="0"/>
+                      <a:ext cx="2562225" cy="4029075"/>
+                    </a:xfrm>
+                    <a:prstGeom prst="rect">
+                      <a:avLst/>
+                    </a:prstGeom>
+                  </pic:spPr>
+                </pic:pic>
+              </a:graphicData>
+            </a:graphic>
+          </wp:inline>
+        </w:drawing>
+      </w:r>
+    </w:p>
+    <w:p>
+      <w:pPr>
+        <w:jc w:val="both"/>
+        <w:rPr>
+          <w:rFonts w:cstheme="minorHAnsi"/>
+          <w:b/>
+        </w:rPr>
+      </w:pPr>
+      <w:r>
+        <w:rPr>
+          <w:rFonts w:cstheme="minorHAnsi"/>
+          <w:b/>
+        </w:rPr>
+        <w:t>GitHub</w:t>
+      </w:r>
+    </w:p>
+    <w:p>
+      <w:pPr>
+        <w:jc w:val="both"/>
+        <w:rPr>
+          <w:rFonts w:cstheme="minorHAnsi"/>
+        </w:rPr>
+      </w:pPr>
+      <w:r>
+        <w:rPr>
+          <w:rFonts w:cstheme="minorHAnsi"/>
+        </w:rPr>
+        <w:tab/>
+        <w:t xml:space="preserve">O </w:t>
+      </w:r>
+      <w:r>
+        <w:rPr>
+          <w:rFonts w:cstheme="minorHAnsi"/>
+        </w:rPr>
+        <w:t>GitHub</w:t>
+      </w:r>
+      <w:r>
+        <w:rPr>
+          <w:rFonts w:cstheme="minorHAnsi"/>
+        </w:rPr>
+        <w:t xml:space="preserve"> nada mais é do que um serviço web onde você pode guardar seus projetos em um repositório remoto gratuito. </w:t>
+      </w:r>
+    </w:p>
+    <w:p>
+      <w:pPr>
+        <w:jc w:val="both"/>
+        <w:rPr>
+          <w:rFonts w:cstheme="minorHAnsi"/>
+        </w:rPr>
+      </w:pPr>
+    </w:p>
+    <w:p>
+      <w:pPr>
+        <w:jc w:val="both"/>
+        <w:rPr>
+          <w:rFonts w:cstheme="minorHAnsi"/>
+          <w:b/>
+        </w:rPr>
+      </w:pPr>
+      <w:r>
+        <w:rPr>
+          <w:rFonts w:cstheme="minorHAnsi"/>
+          <w:b/>
+        </w:rPr>
+        <w:t xml:space="preserve">Instalando o GIT </w:t>
+      </w:r>
+    </w:p>
+    <w:p>
+      <w:pPr>
+        <w:pStyle w:val="PargrafodaLista"/>
+        <w:numPr>
+          <w:ilvl w:val="0"/>
+          <w:numId w:val="19"/>
+        </w:numPr>
+        <w:jc w:val="both"/>
+        <w:rPr>
+          <w:rFonts w:cstheme="minorHAnsi"/>
+        </w:rPr>
+      </w:pPr>
+      <w:r>
+        <w:rPr>
+          <w:rFonts w:cstheme="minorHAnsi"/>
+        </w:rPr>
+        <w:t xml:space="preserve">Abra seu navegador e pesquise por “GIT” no google. </w:t>
+      </w:r>
+    </w:p>
+    <w:p>
+      <w:pPr>
+        <w:jc w:val="center"/>
+        <w:rPr>
+          <w:rFonts w:cstheme="minorHAnsi"/>
+        </w:rPr>
+      </w:pPr>
+      <w:r>
+        <w:rPr>
+          <w:rFonts w:cstheme="minorHAnsi"/>
+          <w:noProof/>
+        </w:rPr>
+        <w:drawing>
+          <wp:inline distT="0" distB="0" distL="0" distR="0" wp14:anchorId="677A2A3F" wp14:editId="54B3A839">
+            <wp:extent cx="4175874" cy="2594345"/>
+            <wp:effectExtent l="0" t="0" r="0" b="0"/>
+            <wp:docPr id="14" name="Imagem 14"/>
+            <wp:cNvGraphicFramePr>
+              <a:graphicFrameLocks xmlns:a="http://schemas.openxmlformats.org/drawingml/2006/main" noChangeAspect="1"/>
+            </wp:cNvGraphicFramePr>
+            <a:graphic xmlns:a="http://schemas.openxmlformats.org/drawingml/2006/main">
+              <a:graphicData uri="http://schemas.openxmlformats.org/drawingml/2006/picture">
+                <pic:pic xmlns:pic="http://schemas.openxmlformats.org/drawingml/2006/picture">
+                  <pic:nvPicPr>
+                    <pic:cNvPr id="1" name=""/>
+                    <pic:cNvPicPr/>
+                  </pic:nvPicPr>
+                  <pic:blipFill>
+                    <a:blip r:embed="rId8"/>
+                    <a:stretch>
+                      <a:fillRect/>
+                    </a:stretch>
+                  </pic:blipFill>
+                  <pic:spPr>
+                    <a:xfrm>
+                      <a:off x="0" y="0"/>
+                      <a:ext cx="4229076" cy="2627398"/>
+                    </a:xfrm>
+                    <a:prstGeom prst="rect">
+                      <a:avLst/>
+                    </a:prstGeom>
+                  </pic:spPr>
+                </pic:pic>
+              </a:graphicData>
+            </a:graphic>
+          </wp:inline>
+        </w:drawing>
+      </w:r>
+    </w:p>
+    <w:p>
+      <w:pPr>
+        <w:jc w:val="both"/>
+        <w:rPr>
+          <w:rFonts w:cstheme="minorHAnsi"/>
+        </w:rPr>
+      </w:pPr>
+    </w:p>
+    <w:p>
+      <w:pPr>
+        <w:jc w:val="both"/>
+        <w:rPr>
+          <w:rFonts w:cstheme="minorHAnsi"/>
+        </w:rPr>
+      </w:pPr>
+      <w:r>
+        <w:rPr>
+          <w:rFonts w:cstheme="minorHAnsi"/>
+        </w:rPr>
+        <w:lastRenderedPageBreak/>
+        <w:t>2- Faça o download de acordo com seu sistema operacional.</w:t>
+      </w:r>
+    </w:p>
+    <w:p>
+      <w:pPr>
+        <w:jc w:val="center"/>
+        <w:rPr>
+          <w:rFonts w:cstheme="minorHAnsi"/>
+        </w:rPr>
+      </w:pPr>
+      <w:r>
+        <w:rPr>
+          <w:rFonts w:cstheme="minorHAnsi"/>
+          <w:noProof/>
+        </w:rPr>
+        <w:drawing>
+          <wp:inline distT="0" distB="0" distL="0" distR="0" wp14:anchorId="0B497DC8" wp14:editId="1D6B2ACA">
+            <wp:extent cx="4784651" cy="2090190"/>
+            <wp:effectExtent l="0" t="0" r="0" b="5715"/>
+            <wp:docPr id="3" name="Imagem 3"/>
+            <wp:cNvGraphicFramePr>
+              <a:graphicFrameLocks xmlns:a="http://schemas.openxmlformats.org/drawingml/2006/main" noChangeAspect="1"/>
+            </wp:cNvGraphicFramePr>
+            <a:graphic xmlns:a="http://schemas.openxmlformats.org/drawingml/2006/main">
+              <a:graphicData uri="http://schemas.openxmlformats.org/drawingml/2006/picture">
+                <pic:pic xmlns:pic="http://schemas.openxmlformats.org/drawingml/2006/picture">
+                  <pic:nvPicPr>
+                    <pic:cNvPr id="1" name=""/>
+                    <pic:cNvPicPr/>
+                  </pic:nvPicPr>
+                  <pic:blipFill>
+                    <a:blip r:embed="rId9"/>
+                    <a:stretch>
+                      <a:fillRect/>
+                    </a:stretch>
+                  </pic:blipFill>
+                  <pic:spPr>
+                    <a:xfrm>
+                      <a:off x="0" y="0"/>
+                      <a:ext cx="4811452" cy="2101898"/>
+                    </a:xfrm>
+                    <a:prstGeom prst="rect">
+                      <a:avLst/>
+                    </a:prstGeom>
+                  </pic:spPr>
+                </pic:pic>
+              </a:graphicData>
+            </a:graphic>
+          </wp:inline>
+        </w:drawing>
+      </w:r>
+    </w:p>
+    <w:p>
+      <w:pPr>
+        <w:pStyle w:val="PargrafodaLista"/>
+        <w:numPr>
+          <w:ilvl w:val="0"/>
+          <w:numId w:val="20"/>
+        </w:numPr>
+        <w:jc w:val="both"/>
+        <w:rPr>
+          <w:rFonts w:cstheme="minorHAnsi"/>
+        </w:rPr>
+      </w:pPr>
+      <w:r>
+        <w:rPr>
+          <w:rFonts w:cstheme="minorHAnsi"/>
+        </w:rPr>
+        <w:t>Depois de instalado crie uma nova pasta no seu Desktop, dentro dessa pasta clique com o botão direito do mouse e selecione a opção “git bash here” e o terminal do git vai abrir.</w:t>
+      </w:r>
+    </w:p>
+    <w:p>
+      <w:pPr>
+        <w:pStyle w:val="PargrafodaLista"/>
+        <w:jc w:val="center"/>
+        <w:rPr>
+          <w:rFonts w:cstheme="minorHAnsi"/>
+        </w:rPr>
+      </w:pPr>
+      <w:r>
+        <w:rPr>
+          <w:rFonts w:cstheme="minorHAnsi"/>
+          <w:noProof/>
+        </w:rPr>
+        <w:drawing>
+          <wp:inline distT="0" distB="0" distL="0" distR="0" wp14:anchorId="335545A6" wp14:editId="695DC8F8">
+            <wp:extent cx="4398022" cy="2828925"/>
+            <wp:effectExtent l="0" t="0" r="2540" b="0"/>
+            <wp:docPr id="5" name="Imagem 5"/>
+            <wp:cNvGraphicFramePr>
+              <a:graphicFrameLocks xmlns:a="http://schemas.openxmlformats.org/drawingml/2006/main" noChangeAspect="1"/>
+            </wp:cNvGraphicFramePr>
+            <a:graphic xmlns:a="http://schemas.openxmlformats.org/drawingml/2006/main">
+              <a:graphicData uri="http://schemas.openxmlformats.org/drawingml/2006/picture">
+                <pic:pic xmlns:pic="http://schemas.openxmlformats.org/drawingml/2006/picture">
+                  <pic:nvPicPr>
+                    <pic:cNvPr id="1" name=""/>
+                    <pic:cNvPicPr/>
+                  </pic:nvPicPr>
+                  <pic:blipFill>
+                    <a:blip r:embed="rId10"/>
+                    <a:stretch>
+                      <a:fillRect/>
+                    </a:stretch>
+                  </pic:blipFill>
+                  <pic:spPr>
+                    <a:xfrm>
+                      <a:off x="0" y="0"/>
+                      <a:ext cx="4411643" cy="2837686"/>
+                    </a:xfrm>
+                    <a:prstGeom prst="rect">
+                      <a:avLst/>
+                    </a:prstGeom>
+                  </pic:spPr>
+                </pic:pic>
+              </a:graphicData>
+            </a:graphic>
+          </wp:inline>
+        </w:drawing>
+      </w:r>
+    </w:p>
+    <w:p>
+      <w:pPr>
+        <w:jc w:val="both"/>
+        <w:rPr>
+          <w:rFonts w:cstheme="minorHAnsi"/>
+          <w:b/>
+        </w:rPr>
+      </w:pPr>
+      <w:r>
+        <w:rPr>
+          <w:rFonts w:cstheme="minorHAnsi"/>
+          <w:b/>
+        </w:rPr>
+        <w:t>Comandos Básicos</w:t>
+      </w:r>
+    </w:p>
+    <w:p>
+      <w:pPr>
+        <w:pStyle w:val="Subttulo"/>
+        <w:jc w:val="both"/>
+        <w:rPr>
+          <w:rFonts w:cstheme="minorHAnsi"/>
+        </w:rPr>
+      </w:pPr>
+      <w:r>
+        <w:rPr>
+          <w:rFonts w:cstheme="minorHAnsi"/>
+        </w:rPr>
+        <w:t>Clonando e criando novos projetos</w:t>
+      </w:r>
+    </w:p>
+    <w:p>
+      <w:pPr>
+        <w:jc w:val="both"/>
+        <w:rPr>
+          <w:rFonts w:cstheme="minorHAnsi"/>
+        </w:rPr>
+      </w:pPr>
+      <w:r>
+        <w:rPr>
+          <w:rFonts w:cstheme="minorHAnsi"/>
+          <w:b/>
+          <w:u w:val="single"/>
+        </w:rPr>
+        <w:t>git init</w:t>
+      </w:r>
+      <w:r>
+        <w:rPr>
+          <w:rFonts w:cstheme="minorHAnsi"/>
+          <w:b/>
+        </w:rPr>
+        <w:t xml:space="preserve"> -</w:t>
+      </w:r>
+      <w:r>
+        <w:rPr>
+          <w:rFonts w:cstheme="minorHAnsi"/>
+        </w:rPr>
+        <w:t xml:space="preserve"> O git init </w:t>
+      </w:r>
+      <w:r>
+        <w:rPr>
+          <w:rFonts w:cstheme="minorHAnsi"/>
+          <w:u w:val="single"/>
+        </w:rPr>
+        <w:t>inicia</w:t>
+      </w:r>
+      <w:r>
+        <w:rPr>
+          <w:rFonts w:cstheme="minorHAnsi"/>
+        </w:rPr>
+        <w:t xml:space="preserve"> um repositório vazio, ou reinicia um existente.</w:t>
+      </w:r>
+    </w:p>
+    <w:p>
+      <w:pPr>
+        <w:jc w:val="both"/>
+        <w:rPr>
+          <w:rFonts w:cstheme="minorHAnsi"/>
+        </w:rPr>
+      </w:pPr>
+      <w:r>
+        <w:rPr>
+          <w:rFonts w:cstheme="minorHAnsi"/>
+          <w:noProof/>
+        </w:rPr>
+        <w:drawing>
+          <wp:inline distT="0" distB="0" distL="0" distR="0" wp14:anchorId="4DF3BFDD" wp14:editId="1B145F19">
+            <wp:extent cx="5400040" cy="954405"/>
+            <wp:effectExtent l="0" t="0" r="0" b="0"/>
+            <wp:docPr id="15" name="Imagem 15"/>
+            <wp:cNvGraphicFramePr>
+              <a:graphicFrameLocks xmlns:a="http://schemas.openxmlformats.org/drawingml/2006/main" noChangeAspect="1"/>
+            </wp:cNvGraphicFramePr>
+            <a:graphic xmlns:a="http://schemas.openxmlformats.org/drawingml/2006/main">
+              <a:graphicData uri="http://schemas.openxmlformats.org/drawingml/2006/picture">
+                <pic:pic xmlns:pic="http://schemas.openxmlformats.org/drawingml/2006/picture">
+                  <pic:nvPicPr>
+                    <pic:cNvPr id="1" name=""/>
+                    <pic:cNvPicPr/>
+                  </pic:nvPicPr>
+                  <pic:blipFill>
+                    <a:blip r:embed="rId11"/>
+                    <a:stretch>
+                      <a:fillRect/>
+                    </a:stretch>
+                  </pic:blipFill>
+                  <pic:spPr>
+                    <a:xfrm>
+                      <a:off x="0" y="0"/>
+                      <a:ext cx="5400040" cy="954405"/>
+                    </a:xfrm>
+                    <a:prstGeom prst="rect">
+                      <a:avLst/>
+                    </a:prstGeom>
+                  </pic:spPr>
+                </pic:pic>
+              </a:graphicData>
+            </a:graphic>
+          </wp:inline>
+        </w:drawing>
+      </w:r>
+    </w:p>
+    <w:p>
+      <w:pPr>
+        <w:jc w:val="both"/>
+        <w:rPr>
+          <w:rFonts w:cstheme="minorHAnsi"/>
+        </w:rPr>
+      </w:pPr>
+    </w:p>
+    <w:p>
+      <w:pPr>
+        <w:jc w:val="both"/>
+        <w:rPr>
+          <w:rFonts w:cstheme="minorHAnsi"/>
+        </w:rPr>
+      </w:pPr>
+      <w:r>
+        <w:rPr>
+          <w:rFonts w:cstheme="minorHAnsi"/>
+          <w:b/>
+          <w:u w:val="single"/>
+        </w:rPr>
+        <w:t>git clone</w:t>
+      </w:r>
+      <w:r>
+        <w:rPr>
+          <w:rFonts w:cstheme="minorHAnsi"/>
+          <w:b/>
+        </w:rPr>
+        <w:t>-</w:t>
+      </w:r>
+      <w:r>
+        <w:rPr>
+          <w:rFonts w:cstheme="minorHAnsi"/>
+        </w:rPr>
+        <w:t xml:space="preserve"> O git clone como o próprio nome já diz, clona o repositório desejado para utilizar.</w:t>
+      </w:r>
+    </w:p>
+    <w:p>
+      <w:pPr>
+        <w:jc w:val="both"/>
+        <w:rPr>
+          <w:rFonts w:cstheme="minorHAnsi"/>
+        </w:rPr>
+      </w:pPr>
+      <w:r>
+        <w:rPr>
+          <w:rFonts w:cstheme="minorHAnsi"/>
+        </w:rPr>
+        <w:t xml:space="preserve">No </w:t>
+      </w:r>
+      <w:r>
+        <w:rPr>
+          <w:rFonts w:cstheme="minorHAnsi"/>
+        </w:rPr>
+        <w:t>GitHub</w:t>
+      </w:r>
+      <w:r>
+        <w:rPr>
+          <w:rFonts w:cstheme="minorHAnsi"/>
+        </w:rPr>
+        <w:t xml:space="preserve"> abra o repositório que deseja clonar e cline em “Clone or download” e copie o link que vai estar na caixa de texto como na imagem abaixo.</w:t>
+      </w:r>
+    </w:p>
+    <w:p>
+      <w:pPr>
+        <w:jc w:val="center"/>
+        <w:rPr>
+          <w:rFonts w:cstheme="minorHAnsi"/>
+        </w:rPr>
+      </w:pPr>
+      <w:r>
+        <w:rPr>
+          <w:rFonts w:cstheme="minorHAnsi"/>
+          <w:noProof/>
+        </w:rPr>
+        <w:lastRenderedPageBreak/>
+        <w:drawing>
+          <wp:inline distT="0" distB="0" distL="0" distR="0" wp14:anchorId="77910571" wp14:editId="118AA535">
+            <wp:extent cx="3314700" cy="1673679"/>
+            <wp:effectExtent l="0" t="0" r="0" b="3175"/>
+            <wp:docPr id="16" name="Imagem 16"/>
+            <wp:cNvGraphicFramePr>
+              <a:graphicFrameLocks xmlns:a="http://schemas.openxmlformats.org/drawingml/2006/main" noChangeAspect="1"/>
+            </wp:cNvGraphicFramePr>
+            <a:graphic xmlns:a="http://schemas.openxmlformats.org/drawingml/2006/main">
+              <a:graphicData uri="http://schemas.openxmlformats.org/drawingml/2006/picture">
+                <pic:pic xmlns:pic="http://schemas.openxmlformats.org/drawingml/2006/picture">
+                  <pic:nvPicPr>
+                    <pic:cNvPr id="1" name=""/>
+                    <pic:cNvPicPr/>
+                  </pic:nvPicPr>
+                  <pic:blipFill>
+                    <a:blip r:embed="rId12"/>
+                    <a:stretch>
+                      <a:fillRect/>
+                    </a:stretch>
+                  </pic:blipFill>
+                  <pic:spPr>
+                    <a:xfrm>
+                      <a:off x="0" y="0"/>
+                      <a:ext cx="3331539" cy="1682181"/>
+                    </a:xfrm>
+                    <a:prstGeom prst="rect">
+                      <a:avLst/>
+                    </a:prstGeom>
+                  </pic:spPr>
+                </pic:pic>
+              </a:graphicData>
+            </a:graphic>
+          </wp:inline>
+        </w:drawing>
+      </w:r>
+    </w:p>
+    <w:p>
+      <w:pPr>
+        <w:jc w:val="both"/>
+        <w:rPr>
+          <w:rFonts w:cstheme="minorHAnsi"/>
+        </w:rPr>
+      </w:pPr>
+    </w:p>
+    <w:p>
+      <w:pPr>
+        <w:jc w:val="both"/>
+        <w:rPr>
+          <w:rFonts w:cstheme="minorHAnsi"/>
+        </w:rPr>
+      </w:pPr>
+      <w:r>
+        <w:rPr>
+          <w:rFonts w:cstheme="minorHAnsi"/>
+        </w:rPr>
+        <w:t xml:space="preserve">No seu terminal git, digite git clone depois cole o link do repositório desejado (botão direito e PASTE) pressione enter e espere até o processo acabar. </w:t>
+      </w:r>
+    </w:p>
+    <w:p>
+      <w:pPr>
+        <w:jc w:val="center"/>
+        <w:rPr>
+          <w:rFonts w:cstheme="minorHAnsi"/>
+        </w:rPr>
+      </w:pPr>
+      <w:r>
+        <w:rPr>
+          <w:rFonts w:cstheme="minorHAnsi"/>
+          <w:noProof/>
+        </w:rPr>
+        <w:drawing>
+          <wp:inline distT="0" distB="0" distL="0" distR="0" wp14:anchorId="0EF09E20" wp14:editId="3FEEEA1F">
+            <wp:extent cx="4439209" cy="2819400"/>
+            <wp:effectExtent l="0" t="0" r="0" b="0"/>
+            <wp:docPr id="17" name="Imagem 17"/>
+            <wp:cNvGraphicFramePr>
+              <a:graphicFrameLocks xmlns:a="http://schemas.openxmlformats.org/drawingml/2006/main" noChangeAspect="1"/>
+            </wp:cNvGraphicFramePr>
+            <a:graphic xmlns:a="http://schemas.openxmlformats.org/drawingml/2006/main">
+              <a:graphicData uri="http://schemas.openxmlformats.org/drawingml/2006/picture">
+                <pic:pic xmlns:pic="http://schemas.openxmlformats.org/drawingml/2006/picture">
+                  <pic:nvPicPr>
+                    <pic:cNvPr id="1" name=""/>
+                    <pic:cNvPicPr/>
+                  </pic:nvPicPr>
+                  <pic:blipFill>
+                    <a:blip r:embed="rId13"/>
+                    <a:stretch>
+                      <a:fillRect/>
+                    </a:stretch>
+                  </pic:blipFill>
+                  <pic:spPr>
+                    <a:xfrm>
+                      <a:off x="0" y="0"/>
+                      <a:ext cx="4489982" cy="2851647"/>
+                    </a:xfrm>
+                    <a:prstGeom prst="rect">
+                      <a:avLst/>
+                    </a:prstGeom>
+                  </pic:spPr>
+                </pic:pic>
+              </a:graphicData>
+            </a:graphic>
+          </wp:inline>
+        </w:drawing>
+      </w:r>
+    </w:p>
+    <w:p>
+      <w:pPr>
+        <w:jc w:val="center"/>
+        <w:rPr>
+          <w:rFonts w:cstheme="minorHAnsi"/>
+        </w:rPr>
+      </w:pPr>
+      <w:r>
+        <w:rPr>
+          <w:rFonts w:cstheme="minorHAnsi"/>
+          <w:noProof/>
+        </w:rPr>
+        <w:drawing>
+          <wp:inline distT="0" distB="0" distL="0" distR="0" wp14:anchorId="4B987F74" wp14:editId="345E56F7">
+            <wp:extent cx="4448175" cy="2836078"/>
+            <wp:effectExtent l="0" t="0" r="0" b="2540"/>
+            <wp:docPr id="18" name="Imagem 18"/>
+            <wp:cNvGraphicFramePr>
+              <a:graphicFrameLocks xmlns:a="http://schemas.openxmlformats.org/drawingml/2006/main" noChangeAspect="1"/>
+            </wp:cNvGraphicFramePr>
+            <a:graphic xmlns:a="http://schemas.openxmlformats.org/drawingml/2006/main">
+              <a:graphicData uri="http://schemas.openxmlformats.org/drawingml/2006/picture">
+                <pic:pic xmlns:pic="http://schemas.openxmlformats.org/drawingml/2006/picture">
+                  <pic:nvPicPr>
+                    <pic:cNvPr id="1" name=""/>
+                    <pic:cNvPicPr/>
+                  </pic:nvPicPr>
+                  <pic:blipFill>
+                    <a:blip r:embed="rId14"/>
+                    <a:stretch>
+                      <a:fillRect/>
+                    </a:stretch>
+                  </pic:blipFill>
+                  <pic:spPr>
+                    <a:xfrm>
+                      <a:off x="0" y="0"/>
+                      <a:ext cx="4477042" cy="2854483"/>
+                    </a:xfrm>
+                    <a:prstGeom prst="rect">
+                      <a:avLst/>
+                    </a:prstGeom>
+                  </pic:spPr>
+                </pic:pic>
+              </a:graphicData>
+            </a:graphic>
+          </wp:inline>
+        </w:drawing>
+      </w:r>
+    </w:p>
+    <w:p>
+      <w:pPr>
+        <w:jc w:val="both"/>
+        <w:rPr>
+          <w:rFonts w:cstheme="minorHAnsi"/>
+        </w:rPr>
+      </w:pPr>
+      <w:r>
+        <w:rPr>
+          <w:rFonts w:cstheme="minorHAnsi"/>
+        </w:rPr>
+        <w:t>Pronto, você clonou o repositório para a sua máquina.</w:t>
+      </w:r>
+    </w:p>
+    <w:p>
+      <w:pPr>
+        <w:pStyle w:val="Subttulo"/>
+        <w:jc w:val="both"/>
+        <w:rPr>
+          <w:rFonts w:cstheme="minorHAnsi"/>
+          <w:b/>
+          <w:color w:val="808080" w:themeColor="background1" w:themeShade="80"/>
+        </w:rPr>
+      </w:pPr>
+      <w:r>
+        <w:rPr>
+          <w:rFonts w:cstheme="minorHAnsi"/>
+          <w:b/>
+          <w:color w:val="808080" w:themeColor="background1" w:themeShade="80"/>
+        </w:rPr>
+        <w:t>Commitando e atualizando seus projetos</w:t>
+      </w:r>
+    </w:p>
+    <w:p>
+      <w:pPr>
+        <w:jc w:val="both"/>
+        <w:rPr>
+          <w:rFonts w:cstheme="minorHAnsi"/>
+          <w:color w:val="FF0000"/>
+        </w:rPr>
+      </w:pPr>
+      <w:r>
+        <w:rPr>
+          <w:rFonts w:cstheme="minorHAnsi"/>
+          <w:b/>
+          <w:u w:val="single"/>
+        </w:rPr>
+        <w:lastRenderedPageBreak/>
+        <w:t>git status</w:t>
+      </w:r>
+      <w:r>
+        <w:rPr>
+          <w:rFonts w:cstheme="minorHAnsi"/>
+          <w:b/>
+        </w:rPr>
+        <w:t xml:space="preserve"> – </w:t>
+      </w:r>
+      <w:r>
+        <w:rPr>
+          <w:rFonts w:cstheme="minorHAnsi"/>
+        </w:rPr>
+        <w:t xml:space="preserve"> mostra</w:t>
+      </w:r>
+      <w:r>
+        <w:rPr>
+          <w:rFonts w:cstheme="minorHAnsi"/>
+        </w:rPr>
+        <w:t xml:space="preserve"> todos os arquivos que foram modificados no seu projeto em </w:t>
+      </w:r>
+      <w:r>
+        <w:rPr>
+          <w:rFonts w:cstheme="minorHAnsi"/>
+          <w:color w:val="FF0000"/>
+          <w:u w:val="single"/>
+        </w:rPr>
+        <w:t>vermelho</w:t>
+      </w:r>
+      <w:r>
+        <w:rPr>
+          <w:rFonts w:cstheme="minorHAnsi"/>
+          <w:color w:val="000000" w:themeColor="text1"/>
+        </w:rPr>
+        <w:t>.</w:t>
+      </w:r>
+      <w:r>
+        <w:rPr>
+          <w:rFonts w:cstheme="minorHAnsi"/>
+          <w:color w:val="FF0000"/>
+          <w:u w:val="single"/>
+        </w:rPr>
+        <w:t xml:space="preserve"> </w:t>
+      </w:r>
+    </w:p>
+    <w:p>
+      <w:pPr>
+        <w:jc w:val="center"/>
+        <w:rPr>
+          <w:rFonts w:cstheme="minorHAnsi"/>
+          <w:color w:val="FF0000"/>
+        </w:rPr>
+      </w:pPr>
+      <w:r>
+        <w:rPr>
+          <w:rFonts w:cstheme="minorHAnsi"/>
+          <w:noProof/>
+        </w:rPr>
+        <w:drawing>
+          <wp:inline distT="0" distB="0" distL="0" distR="0" wp14:anchorId="223B02B2" wp14:editId="4CE32CA6">
+            <wp:extent cx="4554207" cy="2913321"/>
+            <wp:effectExtent l="0" t="0" r="0" b="1905"/>
+            <wp:docPr id="11" name="Imagem 11"/>
+            <wp:cNvGraphicFramePr>
+              <a:graphicFrameLocks xmlns:a="http://schemas.openxmlformats.org/drawingml/2006/main" noChangeAspect="1"/>
+            </wp:cNvGraphicFramePr>
+            <a:graphic xmlns:a="http://schemas.openxmlformats.org/drawingml/2006/main">
+              <a:graphicData uri="http://schemas.openxmlformats.org/drawingml/2006/picture">
+                <pic:pic xmlns:pic="http://schemas.openxmlformats.org/drawingml/2006/picture">
+                  <pic:nvPicPr>
+                    <pic:cNvPr id="1" name=""/>
+                    <pic:cNvPicPr/>
+                  </pic:nvPicPr>
+                  <pic:blipFill>
+                    <a:blip r:embed="rId15"/>
+                    <a:stretch>
+                      <a:fillRect/>
+                    </a:stretch>
+                  </pic:blipFill>
+                  <pic:spPr>
+                    <a:xfrm>
+                      <a:off x="0" y="0"/>
+                      <a:ext cx="4587190" cy="2934420"/>
+                    </a:xfrm>
+                    <a:prstGeom prst="rect">
+                      <a:avLst/>
+                    </a:prstGeom>
+                  </pic:spPr>
+                </pic:pic>
+              </a:graphicData>
+            </a:graphic>
+          </wp:inline>
+        </w:drawing>
+      </w:r>
+    </w:p>
+    <w:p>
+      <w:pPr>
+        <w:jc w:val="both"/>
+        <w:rPr>
+          <w:rFonts w:cstheme="minorHAnsi"/>
+          <w:color w:val="FF0000"/>
+        </w:rPr>
+      </w:pPr>
+    </w:p>
+    <w:p>
+      <w:pPr>
+        <w:jc w:val="both"/>
+        <w:rPr>
+          <w:rFonts w:cstheme="minorHAnsi"/>
+          <w:color w:val="00B050"/>
+          <w:u w:val="single"/>
+        </w:rPr>
+      </w:pPr>
+      <w:r>
+        <w:rPr>
+          <w:rFonts w:cstheme="minorHAnsi"/>
+          <w:b/>
+          <w:u w:val="single"/>
+          <w:lang w:val="en-US"/>
+        </w:rPr>
+        <w:t>git add --all</w:t>
+      </w:r>
+      <w:r>
+        <w:rPr>
+          <w:rFonts w:cstheme="minorHAnsi"/>
+          <w:b/>
+          <w:lang w:val="en-US"/>
+        </w:rPr>
+        <w:t xml:space="preserve"> ou </w:t>
+      </w:r>
+      <w:r>
+        <w:rPr>
+          <w:rFonts w:cstheme="minorHAnsi"/>
+          <w:b/>
+          <w:u w:val="single"/>
+          <w:lang w:val="en-US"/>
+        </w:rPr>
+        <w:t>git add .</w:t>
+      </w:r>
+      <w:r>
+        <w:rPr>
+          <w:rFonts w:cstheme="minorHAnsi"/>
+          <w:b/>
+          <w:lang w:val="en-US"/>
+        </w:rPr>
+        <w:t xml:space="preserve">  </w:t>
+      </w:r>
+      <w:r>
+        <w:rPr>
+          <w:rFonts w:cstheme="minorHAnsi"/>
+          <w:b/>
+        </w:rPr>
+        <w:t xml:space="preserve">-  </w:t>
+      </w:r>
+      <w:r>
+        <w:rPr>
+          <w:rFonts w:cstheme="minorHAnsi"/>
+        </w:rPr>
+        <w:t>Adiciona seus arquivos editados em uma “caixa”, que significa que estão prontos para serem commitados. Se não quiser commitar todos os arquivos</w:t>
+      </w:r>
+      <w:r>
+        <w:rPr>
+          <w:rFonts w:cstheme="minorHAnsi"/>
+        </w:rPr>
+        <w:t>,</w:t>
+      </w:r>
+      <w:r>
+        <w:rPr>
+          <w:rFonts w:cstheme="minorHAnsi"/>
+        </w:rPr>
+        <w:t xml:space="preserve"> basta digitar git add “nome do arquivo editado que deseja commitar” sem aspas. E se dermos um “git status” nov</w:t>
+      </w:r>
+      <w:r>
+        <w:rPr>
+          <w:rFonts w:cstheme="minorHAnsi"/>
+        </w:rPr>
+        <w:t xml:space="preserve">amente, o nome dos arquivos vai </w:t>
+      </w:r>
+      <w:r>
+        <w:rPr>
+          <w:rFonts w:cstheme="minorHAnsi"/>
+        </w:rPr>
+        <w:t xml:space="preserve">estar </w:t>
+      </w:r>
+      <w:r>
+        <w:rPr>
+          <w:rFonts w:cstheme="minorHAnsi"/>
+          <w:color w:val="00B050"/>
+          <w:u w:val="single"/>
+        </w:rPr>
+        <w:t>verde</w:t>
+      </w:r>
+      <w:r>
+        <w:rPr>
+          <w:rFonts w:cstheme="minorHAnsi"/>
+          <w:color w:val="000000" w:themeColor="text1"/>
+        </w:rPr>
+        <w:t>.</w:t>
+      </w:r>
+    </w:p>
+    <w:p>
+      <w:pPr>
+        <w:jc w:val="center"/>
+        <w:rPr>
+          <w:rFonts w:cstheme="minorHAnsi"/>
+        </w:rPr>
+      </w:pPr>
+      <w:r>
+        <w:rPr>
+          <w:rFonts w:cstheme="minorHAnsi"/>
+          <w:noProof/>
+        </w:rPr>
+        <w:drawing>
+          <wp:inline distT="0" distB="0" distL="0" distR="0" wp14:anchorId="4234A8CF" wp14:editId="793CD221">
+            <wp:extent cx="4759790" cy="3030280"/>
+            <wp:effectExtent l="0" t="0" r="3175" b="0"/>
+            <wp:docPr id="12" name="Imagem 12"/>
+            <wp:cNvGraphicFramePr>
+              <a:graphicFrameLocks xmlns:a="http://schemas.openxmlformats.org/drawingml/2006/main" noChangeAspect="1"/>
+            </wp:cNvGraphicFramePr>
+            <a:graphic xmlns:a="http://schemas.openxmlformats.org/drawingml/2006/main">
+              <a:graphicData uri="http://schemas.openxmlformats.org/drawingml/2006/picture">
+                <pic:pic xmlns:pic="http://schemas.openxmlformats.org/drawingml/2006/picture">
+                  <pic:nvPicPr>
+                    <pic:cNvPr id="1" name=""/>
+                    <pic:cNvPicPr/>
+                  </pic:nvPicPr>
+                  <pic:blipFill>
+                    <a:blip r:embed="rId16"/>
+                    <a:stretch>
+                      <a:fillRect/>
+                    </a:stretch>
+                  </pic:blipFill>
+                  <pic:spPr>
+                    <a:xfrm>
+                      <a:off x="0" y="0"/>
+                      <a:ext cx="4770970" cy="3037398"/>
+                    </a:xfrm>
+                    <a:prstGeom prst="rect">
+                      <a:avLst/>
+                    </a:prstGeom>
+                  </pic:spPr>
+                </pic:pic>
+              </a:graphicData>
+            </a:graphic>
+          </wp:inline>
+        </w:drawing>
+      </w:r>
+    </w:p>
+    <w:p>
+      <w:pPr>
+        <w:jc w:val="both"/>
+        <w:rPr>
+          <w:rFonts w:cstheme="minorHAnsi"/>
+          <w:b/>
+        </w:rPr>
+      </w:pPr>
+    </w:p>
+    <w:p>
+      <w:pPr>
+        <w:jc w:val="both"/>
+        <w:rPr>
+          <w:rFonts w:cstheme="minorHAnsi"/>
+        </w:rPr>
+      </w:pPr>
+      <w:r>
+        <w:rPr>
+          <w:rFonts w:cstheme="minorHAnsi"/>
+          <w:b/>
+          <w:u w:val="single"/>
+        </w:rPr>
+        <w:t>git commit -m “Descrição”</w:t>
+      </w:r>
+      <w:r>
+        <w:rPr>
+          <w:rFonts w:cstheme="minorHAnsi"/>
+          <w:b/>
+        </w:rPr>
+        <w:t xml:space="preserve"> - </w:t>
+      </w:r>
+      <w:r>
+        <w:rPr>
+          <w:rFonts w:cstheme="minorHAnsi"/>
+        </w:rPr>
+        <w:t xml:space="preserve">Este comando tem a função de salvar suas modificações, e serão inseridas no histórico de commit do projeto para que que sua equipe saiba o que você fez e </w:t>
+      </w:r>
+      <w:r>
+        <w:rPr>
+          <w:rFonts w:cstheme="minorHAnsi"/>
+        </w:rPr>
+        <w:t>aí</w:t>
+      </w:r>
+      <w:r>
+        <w:rPr>
+          <w:rFonts w:cstheme="minorHAnsi"/>
+        </w:rPr>
+        <w:t xml:space="preserve"> vem o ‘-m’ que serve </w:t>
+      </w:r>
+      <w:r>
+        <w:rPr>
+          <w:rFonts w:cstheme="minorHAnsi"/>
+        </w:rPr>
+        <w:t>para</w:t>
+      </w:r>
+      <w:r>
+        <w:rPr>
+          <w:rFonts w:cstheme="minorHAnsi"/>
+        </w:rPr>
+        <w:t xml:space="preserve"> colocar uma mensagem descrevendo seu commit como vemos no exemplo abaixo.</w:t>
+      </w:r>
+    </w:p>
+    <w:p>
+      <w:pPr>
+        <w:jc w:val="center"/>
+        <w:rPr>
+          <w:rFonts w:cstheme="minorHAnsi"/>
+        </w:rPr>
+      </w:pPr>
+      <w:r>
+        <w:rPr>
+          <w:rFonts w:cstheme="minorHAnsi"/>
+          <w:noProof/>
+        </w:rPr>
+        <w:lastRenderedPageBreak/>
+        <w:drawing>
+          <wp:inline distT="0" distB="0" distL="0" distR="0" wp14:anchorId="2D564063" wp14:editId="60F0EE4E">
+            <wp:extent cx="4721023" cy="2998382"/>
+            <wp:effectExtent l="0" t="0" r="3810" b="0"/>
+            <wp:docPr id="13" name="Imagem 13"/>
+            <wp:cNvGraphicFramePr>
+              <a:graphicFrameLocks xmlns:a="http://schemas.openxmlformats.org/drawingml/2006/main" noChangeAspect="1"/>
+            </wp:cNvGraphicFramePr>
+            <a:graphic xmlns:a="http://schemas.openxmlformats.org/drawingml/2006/main">
+              <a:graphicData uri="http://schemas.openxmlformats.org/drawingml/2006/picture">
+                <pic:pic xmlns:pic="http://schemas.openxmlformats.org/drawingml/2006/picture">
+                  <pic:nvPicPr>
+                    <pic:cNvPr id="1" name=""/>
+                    <pic:cNvPicPr/>
+                  </pic:nvPicPr>
+                  <pic:blipFill>
+                    <a:blip r:embed="rId17"/>
+                    <a:stretch>
+                      <a:fillRect/>
+                    </a:stretch>
+                  </pic:blipFill>
+                  <pic:spPr>
+                    <a:xfrm>
+                      <a:off x="0" y="0"/>
+                      <a:ext cx="4759085" cy="3022555"/>
+                    </a:xfrm>
+                    <a:prstGeom prst="rect">
+                      <a:avLst/>
+                    </a:prstGeom>
+                  </pic:spPr>
+                </pic:pic>
+              </a:graphicData>
+            </a:graphic>
+          </wp:inline>
+        </w:drawing>
+      </w:r>
+    </w:p>
+    <w:p>
+      <w:pPr>
+        <w:jc w:val="both"/>
+        <w:rPr>
+          <w:rFonts w:cstheme="minorHAnsi"/>
+        </w:rPr>
+      </w:pPr>
+    </w:p>
+    <w:p>
+      <w:pPr>
+        <w:jc w:val="both"/>
+        <w:rPr>
+          <w:rFonts w:cstheme="minorHAnsi"/>
+          <w:b/>
+          <w:color w:val="FF0000"/>
+        </w:rPr>
+      </w:pPr>
+      <w:r>
+        <w:rPr>
+          <w:rFonts w:cstheme="minorHAnsi"/>
+          <w:b/>
+          <w:u w:val="single"/>
+        </w:rPr>
+        <w:t>git push</w:t>
+      </w:r>
+      <w:r>
+        <w:rPr>
+          <w:rFonts w:cstheme="minorHAnsi"/>
+          <w:b/>
+        </w:rPr>
+        <w:t xml:space="preserve"> -  </w:t>
+      </w:r>
+      <w:r>
+        <w:rPr>
+          <w:rFonts w:cstheme="minorHAnsi"/>
+        </w:rPr>
+        <w:t xml:space="preserve">O push como o nome em inglês já diz “Empurrar” simplesmente empurra a “caixa” em que você adicionou os arquivos pra commitar para o repositório que você </w:t>
+      </w:r>
+      <w:r>
+        <w:rPr>
+          <w:rFonts w:cstheme="minorHAnsi"/>
+        </w:rPr>
+        <w:t>está</w:t>
+      </w:r>
+      <w:r>
+        <w:rPr>
+          <w:rFonts w:cstheme="minorHAnsi"/>
+        </w:rPr>
+        <w:t xml:space="preserve"> trabalhando. Lembre-se </w:t>
+      </w:r>
+      <w:r>
+        <w:rPr>
+          <w:rFonts w:cstheme="minorHAnsi"/>
+          <w:b/>
+          <w:color w:val="FF0000"/>
+        </w:rPr>
+        <w:t>Depois de um commit sempre tem um git push, para enviar seu commit para o repositório</w:t>
+      </w:r>
+      <w:r>
+        <w:rPr>
+          <w:rFonts w:cstheme="minorHAnsi"/>
+          <w:b/>
+          <w:color w:val="000000" w:themeColor="text1"/>
+        </w:rPr>
+        <w:t>.</w:t>
+      </w:r>
+    </w:p>
+    <w:p>
+      <w:pPr>
+        <w:jc w:val="both"/>
+        <w:rPr>
+          <w:rFonts w:cstheme="minorHAnsi"/>
+          <w:b/>
+          <w:color w:val="FF0000"/>
+        </w:rPr>
+      </w:pPr>
+      <w:r>
+        <w:rPr>
+          <w:rFonts w:cstheme="minorHAnsi"/>
+          <w:b/>
+          <w:u w:val="single"/>
+        </w:rPr>
+        <w:t>git pull</w:t>
+      </w:r>
+      <w:r>
+        <w:rPr>
+          <w:rFonts w:cstheme="minorHAnsi"/>
+          <w:b/>
+        </w:rPr>
+        <w:t xml:space="preserve"> – </w:t>
+      </w:r>
+      <w:r>
+        <w:rPr>
+          <w:rFonts w:cstheme="minorHAnsi"/>
+        </w:rPr>
+        <w:t xml:space="preserve">Com o comando pull você pega todos os </w:t>
+      </w:r>
+      <w:r>
+        <w:rPr>
+          <w:rFonts w:cstheme="minorHAnsi"/>
+        </w:rPr>
+        <w:t>commits (</w:t>
+      </w:r>
+      <w:r>
+        <w:rPr>
+          <w:rFonts w:cstheme="minorHAnsi"/>
+        </w:rPr>
+        <w:t>modificações) que seu time fez no projeto para a sua máquina</w:t>
+      </w:r>
+      <w:r>
+        <w:rPr>
+          <w:rFonts w:cstheme="minorHAnsi"/>
+          <w:color w:val="000000" w:themeColor="text1"/>
+        </w:rPr>
+        <w:t xml:space="preserve">. </w:t>
+      </w:r>
+      <w:r>
+        <w:rPr>
+          <w:rFonts w:cstheme="minorHAnsi"/>
+          <w:b/>
+          <w:color w:val="FF0000"/>
+        </w:rPr>
+        <w:t>Lembre-se</w:t>
+      </w:r>
+      <w:r>
+        <w:rPr>
+          <w:rFonts w:cstheme="minorHAnsi"/>
+          <w:color w:val="FF0000"/>
+        </w:rPr>
+        <w:t xml:space="preserve"> </w:t>
+      </w:r>
+      <w:r>
+        <w:rPr>
+          <w:rFonts w:cstheme="minorHAnsi"/>
+          <w:b/>
+          <w:color w:val="FF0000"/>
+        </w:rPr>
+        <w:t>antes de um commit sempre de um git pull git pull assim você evita perder modificações de outras pessoas</w:t>
+      </w:r>
+      <w:r>
+        <w:rPr>
+          <w:rFonts w:cstheme="minorHAnsi"/>
+          <w:b/>
+          <w:color w:val="000000" w:themeColor="text1"/>
+        </w:rPr>
+        <w:t>.</w:t>
+      </w:r>
+    </w:p>
+    <w:p>
+      <w:pPr>
+        <w:pStyle w:val="Subttulo"/>
+        <w:jc w:val="both"/>
+        <w:rPr>
+          <w:rFonts w:cstheme="minorHAnsi"/>
+        </w:rPr>
+      </w:pPr>
+      <w:r>
+        <w:rPr>
+          <w:rFonts w:cstheme="minorHAnsi"/>
+        </w:rPr>
+        <w:t>Criando branchs e falando sobre merges</w:t>
+      </w:r>
+    </w:p>
+    <w:p>
+      <w:pPr>
+        <w:jc w:val="both"/>
+        <w:rPr>
+          <w:rFonts w:cstheme="minorHAnsi"/>
+        </w:rPr>
+      </w:pPr>
+      <w:r>
+        <w:rPr>
+          <w:rFonts w:cstheme="minorHAnsi"/>
+          <w:b/>
+          <w:u w:val="single"/>
+        </w:rPr>
+        <w:t xml:space="preserve">git checkout -b - </w:t>
+      </w:r>
+      <w:r>
+        <w:rPr>
+          <w:rFonts w:cstheme="minorHAnsi"/>
+        </w:rPr>
+        <w:t>O checkout sai do seu branch atual e o -b cria um novo branch, resumindo esse comando cria um novo branch sai do seu branch atual e entra no novo branch.</w:t>
+      </w:r>
+    </w:p>
+    <w:p>
+      <w:pPr>
+        <w:spacing w:line="256" w:lineRule="auto"/>
+        <w:jc w:val="both"/>
+        <w:rPr>
+          <w:rFonts w:eastAsia="Calibri" w:cstheme="minorHAnsi"/>
+        </w:rPr>
+      </w:pPr>
+      <w:r>
+        <w:rPr>
+          <w:rFonts w:eastAsia="Calibri" w:cstheme="minorHAnsi"/>
+          <w:b/>
+          <w:u w:val="single"/>
+        </w:rPr>
+        <w:t xml:space="preserve">git merge-  </w:t>
+      </w:r>
+      <w:r>
+        <w:rPr>
+          <w:rFonts w:eastAsia="Calibri" w:cstheme="minorHAnsi"/>
+        </w:rPr>
+        <w:t>O merge nada mais é do que fazer a junção das suas alterações que você fez no branch com a master como está na imagem abaixo:</w:t>
+      </w:r>
+    </w:p>
+    <w:p>
+      <w:pPr>
+        <w:spacing w:line="256" w:lineRule="auto"/>
+        <w:jc w:val="center"/>
+        <w:rPr>
+          <w:rFonts w:eastAsia="Calibri" w:cstheme="minorHAnsi"/>
+        </w:rPr>
+      </w:pPr>
+      <w:r>
+        <w:rPr>
+          <w:rFonts w:eastAsia="Calibri" w:cstheme="minorHAnsi"/>
+          <w:noProof/>
+        </w:rPr>
+        <w:drawing>
+          <wp:inline distT="0" distB="0" distL="0" distR="0" wp14:anchorId="15F30619" wp14:editId="273DA5CE">
+            <wp:extent cx="4752975" cy="1752600"/>
+            <wp:effectExtent l="0" t="0" r="9525" b="0"/>
+            <wp:docPr id="19" name="Imagem 14"/>
+            <wp:cNvGraphicFramePr>
+              <a:graphicFrameLocks xmlns:a="http://schemas.openxmlformats.org/drawingml/2006/main" noChangeAspect="1"/>
+            </wp:cNvGraphicFramePr>
+            <a:graphic xmlns:a="http://schemas.openxmlformats.org/drawingml/2006/main">
+              <a:graphicData uri="http://schemas.openxmlformats.org/drawingml/2006/picture">
+                <pic:pic xmlns:pic="http://schemas.openxmlformats.org/drawingml/2006/picture">
+                  <pic:nvPicPr>
+                    <pic:cNvPr id="0" name="Imagem 14"/>
+                    <pic:cNvPicPr>
+                      <a:picLocks noChangeAspect="1" noChangeArrowheads="1"/>
+                    </pic:cNvPicPr>
+                  </pic:nvPicPr>
+                  <pic:blipFill>
+                    <a:blip r:embed="rId18">
+                      <a:extLst>
+                        <a:ext uri="{28A0092B-C50C-407E-A947-70E740481C1C}">
+                          <a14:useLocalDpi xmlns:a14="http://schemas.microsoft.com/office/drawing/2010/main" val="0"/>
+                        </a:ext>
+                      </a:extLst>
+                    </a:blip>
+                    <a:srcRect/>
+                    <a:stretch>
+                      <a:fillRect/>
+                    </a:stretch>
+                  </pic:blipFill>
+                  <pic:spPr bwMode="auto">
+                    <a:xfrm>
+                      <a:off x="0" y="0"/>
+                      <a:ext cx="4752975" cy="1752600"/>
+                    </a:xfrm>
+                    <a:prstGeom prst="rect">
+                      <a:avLst/>
+                    </a:prstGeom>
+                    <a:noFill/>
+                    <a:ln>
+                      <a:noFill/>
+                    </a:ln>
+                  </pic:spPr>
+                </pic:pic>
+              </a:graphicData>
+            </a:graphic>
+          </wp:inline>
+        </w:drawing>
+      </w:r>
+    </w:p>
+    <w:p>
+      <w:pPr>
+        <w:jc w:val="both"/>
+        <w:rPr>
+          <w:rFonts w:cstheme="minorHAnsi"/>
+          <w:b/>
+        </w:rPr>
+      </w:pPr>
+    </w:p>
+    <w:p>
+      <w:pPr>
+        <w:rPr>
+          <w:rFonts w:cstheme="minorHAnsi"/>
+          <w:b/>
+          <w:sz w:val="24"/>
+          <w:szCs w:val="24"/>
+          <w:u w:val="single"/>
         </w:rPr>
       </w:pPr>
     </w:p>
@@ -1879,6 +3438,7 @@
           <w:sz w:val="32"/>
           <w:szCs w:val="32"/>
         </w:rPr>
+        <w:lastRenderedPageBreak/>
         <w:t>ASP NET MVC</w:t>
       </w:r>
       <w:r>
@@ -1904,7 +3464,7 @@
                     <pic:cNvPicPr/>
                   </pic:nvPicPr>
                   <pic:blipFill>
-                    <a:blip r:embed="rId7">
+                    <a:blip r:embed="rId19">
                       <a:extLst>
                         <a:ext uri="{28A0092B-C50C-407E-A947-70E740481C1C}">
                           <a14:useLocalDpi xmlns:a14="http://schemas.microsoft.com/office/drawing/2010/main" val="0"/>
@@ -2043,7 +3603,14 @@
           <w:rFonts w:asciiTheme="minorHAnsi" w:hAnsiTheme="minorHAnsi" w:cstheme="minorHAnsi"/>
           <w:color w:val="2A2A2A"/>
         </w:rPr>
-        <w:t xml:space="preserve">Outros vão continuar </w:t>
+        <w:t>Outros vão continuar usando o padrão de aplicativo ASP.NET tradicional que é baseado em Web Forms e postbacks.</w:t>
+      </w:r>
+      <w:r>
+        <w:rPr>
+          <w:rFonts w:asciiTheme="minorHAnsi" w:hAnsiTheme="minorHAnsi" w:cstheme="minorHAnsi"/>
+          <w:color w:val="2A2A2A"/>
+        </w:rPr>
+        <w:t> </w:t>
       </w:r>
       <w:r>
         <w:rPr>
@@ -2051,40 +3618,25 @@
           <w:rFonts w:asciiTheme="minorHAnsi" w:hAnsiTheme="minorHAnsi" w:cstheme="minorHAnsi"/>
           <w:color w:val="2A2A2A"/>
         </w:rPr>
-        <w:lastRenderedPageBreak/>
-        <w:t>usando o padrão de aplicativo ASP.NET tradicional que é baseado em Web Forms e postbacks.</w:t>
-      </w:r>
-      <w:r>
+        <w:t>Outros tipos de aplicativos Web irão combinar as duas abordagens; uma abordagem não exclui a outra.</w:t>
+      </w:r>
+    </w:p>
+    <w:p>
+      <w:pPr>
+        <w:pStyle w:val="NormalWeb"/>
+        <w:spacing w:before="0" w:beforeAutospacing="0" w:after="0" w:afterAutospacing="0" w:line="270" w:lineRule="atLeast"/>
         <w:rPr>
           <w:rFonts w:asciiTheme="minorHAnsi" w:hAnsiTheme="minorHAnsi" w:cstheme="minorHAnsi"/>
           <w:color w:val="2A2A2A"/>
         </w:rPr>
-        <w:t> </w:t>
-      </w:r>
+      </w:pPr>
       <w:r>
         <w:rPr>
           <w:rStyle w:val="sentence"/>
           <w:rFonts w:asciiTheme="minorHAnsi" w:hAnsiTheme="minorHAnsi" w:cstheme="minorHAnsi"/>
           <w:color w:val="2A2A2A"/>
         </w:rPr>
-        <w:t>Outros tipos de aplicativos Web irão combinar as duas abordagens; uma abordagem não exclui a outra.</w:t>
-      </w:r>
-    </w:p>
-    <w:p>
-      <w:pPr>
-        <w:pStyle w:val="NormalWeb"/>
-        <w:spacing w:before="0" w:beforeAutospacing="0" w:after="0" w:afterAutospacing="0" w:line="270" w:lineRule="atLeast"/>
-        <w:rPr>
-          <w:rFonts w:asciiTheme="minorHAnsi" w:hAnsiTheme="minorHAnsi" w:cstheme="minorHAnsi"/>
-          <w:color w:val="2A2A2A"/>
-        </w:rPr>
-      </w:pPr>
-      <w:r>
-        <w:rPr>
-          <w:rStyle w:val="sentence"/>
-          <w:rFonts w:asciiTheme="minorHAnsi" w:hAnsiTheme="minorHAnsi" w:cstheme="minorHAnsi"/>
-          <w:color w:val="2A2A2A"/>
-        </w:rPr>
+        <w:lastRenderedPageBreak/>
         <w:t>O padrão MVC ajuda a criar aplicativos que separam os diferentes aspectos do aplicativo (lógica de entrada, lógica de negócio e lógica da IU), enquanto fornece um acoplamento flexível entre esses elementos. O padrão especifica onde cada tipo de lógica deve ficar localizado no aplicativo.</w:t>
       </w:r>
       <w:r>
@@ -2574,8 +4126,16 @@
           <w:rFonts w:asciiTheme="minorHAnsi" w:hAnsiTheme="minorHAnsi" w:cstheme="minorHAnsi"/>
           <w:color w:val="2A2A2A"/>
         </w:rPr>
+        <w:t xml:space="preserve">Em aplicativos pequenos, o modelo, muitas vezes, é uma separação conceitual em vez de física. Por exemplo, se o aplicativo apenas ler um conjunto de dados e enviá-lo para exibição, o aplicativo não terá uma camada de modelo físico </w:t>
+      </w:r>
+      <w:r>
+        <w:rPr>
+          <w:rStyle w:val="sentence"/>
+          <w:rFonts w:asciiTheme="minorHAnsi" w:hAnsiTheme="minorHAnsi" w:cstheme="minorHAnsi"/>
+          <w:color w:val="2A2A2A"/>
+        </w:rPr>
         <w:lastRenderedPageBreak/>
-        <w:t>Em aplicativos pequenos, o modelo, muitas vezes, é uma separação conceitual em vez de física. Por exemplo, se o aplicativo apenas ler um conjunto de dados e enviá-lo para exibição, o aplicativo não terá uma camada de modelo físico nem classes associadas.</w:t>
+        <w:t>nem classes associadas.</w:t>
       </w:r>
       <w:r>
         <w:rPr>
@@ -3014,30 +4574,30 @@
           <w:szCs w:val="24"/>
           <w:lang w:eastAsia="pt-BR"/>
         </w:rPr>
+        <w:t>Se não retornar nenhuma informação, redireciona para a página de login com uma mensagem notificando que a combinação digitada é inválida;</w:t>
+      </w:r>
+    </w:p>
+    <w:p>
+      <w:pPr>
+        <w:spacing w:after="0" w:line="240" w:lineRule="auto"/>
+        <w:rPr>
+          <w:rFonts w:eastAsia="Times New Roman" w:cstheme="minorHAnsi"/>
+          <w:color w:val="000000"/>
+          <w:sz w:val="24"/>
+          <w:szCs w:val="24"/>
+          <w:shd w:val="clear" w:color="auto" w:fill="FFFFFF"/>
+          <w:lang w:eastAsia="pt-BR"/>
+        </w:rPr>
+      </w:pPr>
+      <w:r>
+        <w:rPr>
+          <w:rFonts w:eastAsia="Times New Roman" w:cstheme="minorHAnsi"/>
+          <w:color w:val="000000"/>
+          <w:sz w:val="24"/>
+          <w:szCs w:val="24"/>
+          <w:lang w:eastAsia="pt-BR"/>
+        </w:rPr>
         <w:lastRenderedPageBreak/>
-        <w:t>Se não retornar nenhuma informação, redireciona para a página de login com uma mensagem notificando que a combinação digitada é inválida;</w:t>
-      </w:r>
-    </w:p>
-    <w:p>
-      <w:pPr>
-        <w:spacing w:after="0" w:line="240" w:lineRule="auto"/>
-        <w:rPr>
-          <w:rFonts w:eastAsia="Times New Roman" w:cstheme="minorHAnsi"/>
-          <w:color w:val="000000"/>
-          <w:sz w:val="24"/>
-          <w:szCs w:val="24"/>
-          <w:shd w:val="clear" w:color="auto" w:fill="FFFFFF"/>
-          <w:lang w:eastAsia="pt-BR"/>
-        </w:rPr>
-      </w:pPr>
-      <w:r>
-        <w:rPr>
-          <w:rFonts w:eastAsia="Times New Roman" w:cstheme="minorHAnsi"/>
-          <w:color w:val="000000"/>
-          <w:sz w:val="24"/>
-          <w:szCs w:val="24"/>
-          <w:lang w:eastAsia="pt-BR"/>
-        </w:rPr>
         <w:br/>
       </w:r>
       <w:r>
@@ -3503,7 +5063,6 @@
           <w:szCs w:val="24"/>
           <w:lang w:eastAsia="pt-BR"/>
         </w:rPr>
-        <w:lastRenderedPageBreak/>
         <w:t>A duração “tempo de vida” é apenas entre o envio através da Controller e a exibição na View, depois disso tornam-se nulas novamente.</w:t>
       </w:r>
     </w:p>
@@ -3566,6 +5125,7 @@
           <w:sz w:val="24"/>
           <w:szCs w:val="24"/>
         </w:rPr>
+        <w:lastRenderedPageBreak/>
         <w:t>Diferenças entre ViewData e ViewBag</w:t>
       </w:r>
     </w:p>
@@ -3916,7 +5476,7 @@
                     <pic:cNvPicPr/>
                   </pic:nvPicPr>
                   <pic:blipFill>
-                    <a:blip r:embed="rId8">
+                    <a:blip r:embed="rId20">
                       <a:extLst>
                         <a:ext uri="{28A0092B-C50C-407E-A947-70E740481C1C}">
                           <a14:useLocalDpi xmlns:a14="http://schemas.microsoft.com/office/drawing/2010/main" val="0"/>
@@ -3989,7 +5549,6 @@
           <w:szCs w:val="24"/>
           <w:lang w:eastAsia="pt-BR"/>
         </w:rPr>
-        <w:lastRenderedPageBreak/>
         <w:drawing>
           <wp:inline distT="0" distB="0" distL="0" distR="0" wp14:anchorId="61CB1DDF" wp14:editId="4845DDE3">
             <wp:extent cx="5400040" cy="1812290"/>
@@ -4006,7 +5565,7 @@
                     <pic:cNvPicPr/>
                   </pic:nvPicPr>
                   <pic:blipFill>
-                    <a:blip r:embed="rId9">
+                    <a:blip r:embed="rId21">
                       <a:extLst>
                         <a:ext uri="{28A0092B-C50C-407E-A947-70E740481C1C}">
                           <a14:useLocalDpi xmlns:a14="http://schemas.microsoft.com/office/drawing/2010/main" val="0"/>
@@ -4049,6 +5608,7 @@
           <w:szCs w:val="24"/>
           <w:shd w:val="clear" w:color="auto" w:fill="FFFFFF"/>
         </w:rPr>
+        <w:lastRenderedPageBreak/>
         <w:t>Resumindo, ViewData e ViewBag possuem a mesma proposta, porém o ViewBag está disponível a partir do ASP.Net MVC 3, enquanto o ViewData existe desde a primeira versão.</w:t>
       </w:r>
     </w:p>
@@ -4432,7 +5992,7 @@
                     <pic:cNvPicPr/>
                   </pic:nvPicPr>
                   <pic:blipFill>
-                    <a:blip r:embed="rId10">
+                    <a:blip r:embed="rId22">
                       <a:extLst>
                         <a:ext uri="{28A0092B-C50C-407E-A947-70E740481C1C}">
                           <a14:useLocalDpi xmlns:a14="http://schemas.microsoft.com/office/drawing/2010/main" val="0"/>
@@ -4515,19 +6075,7 @@
           <w:szCs w:val="24"/>
           <w:lang w:eastAsia="pt-BR"/>
         </w:rPr>
-        <w:t>Caso você queir</w:t>
-      </w:r>
-      <w:bookmarkStart w:id="0" w:name="_GoBack"/>
-      <w:bookmarkEnd w:id="0"/>
-      <w:r>
-        <w:rPr>
-          <w:rFonts w:eastAsia="Times New Roman" w:cstheme="minorHAnsi"/>
-          <w:color w:val="616161"/>
-          <w:sz w:val="24"/>
-          <w:szCs w:val="24"/>
-          <w:lang w:eastAsia="pt-BR"/>
-        </w:rPr>
-        <w:t xml:space="preserve">a manter o dado de um TempData mesmo após a leitura, basta chamar o método </w:t>
+        <w:t xml:space="preserve">Caso você queira manter o dado de um TempData mesmo após a leitura, basta chamar o método </w:t>
       </w:r>
       <w:r>
         <w:rPr>
@@ -4626,7 +6174,7 @@
                     <pic:cNvPicPr/>
                   </pic:nvPicPr>
                   <pic:blipFill>
-                    <a:blip r:embed="rId11">
+                    <a:blip r:embed="rId23">
                       <a:extLst>
                         <a:ext uri="{28A0092B-C50C-407E-A947-70E740481C1C}">
                           <a14:useLocalDpi xmlns:a14="http://schemas.microsoft.com/office/drawing/2010/main" val="0"/>
@@ -4671,8 +6219,44 @@
           <w:szCs w:val="24"/>
           <w:shd w:val="clear" w:color="auto" w:fill="FFFFFF"/>
         </w:rPr>
-        <w:t>Recomenda-se utilizar sempre ViewBag e ViewData para transferência de dados entre Controller e View. O TempData em Views é recomendado no caso de um dado necessitar ser redirecionado entre Actions e posteriormente ser exibido numa View (ViewBag e ViewData são anulados em redirects).</w:t>
-      </w:r>
+        <w:t xml:space="preserve">Recomenda-se utilizar sempre ViewBag e ViewData para transferência de dados entre Controller e View. O TempData em Views é recomendado no caso de um dado necessitar ser redirecionado entre Actions e posteriormente ser exibido numa View (ViewBag e ViewData são anulados em </w:t>
+      </w:r>
+      <w:proofErr w:type="spellStart"/>
+      <w:r>
+        <w:rPr>
+          <w:rFonts w:cstheme="minorHAnsi"/>
+          <w:color w:val="616161"/>
+          <w:sz w:val="24"/>
+          <w:szCs w:val="24"/>
+          <w:shd w:val="clear" w:color="auto" w:fill="FFFFFF"/>
+        </w:rPr>
+        <w:t>redirects</w:t>
+      </w:r>
+      <w:proofErr w:type="spellEnd"/>
+      <w:r>
+        <w:rPr>
+          <w:rFonts w:cstheme="minorHAnsi"/>
+          <w:color w:val="616161"/>
+          <w:sz w:val="24"/>
+          <w:szCs w:val="24"/>
+          <w:shd w:val="clear" w:color="auto" w:fill="FFFFFF"/>
+        </w:rPr>
+        <w:t>).</w:t>
+      </w:r>
+    </w:p>
+    <w:p>
+      <w:pPr>
+        <w:rPr>
+          <w:rFonts w:cstheme="minorHAnsi"/>
+          <w:color w:val="616161"/>
+          <w:sz w:val="24"/>
+          <w:szCs w:val="24"/>
+          <w:u w:val="single"/>
+          <w:shd w:val="clear" w:color="auto" w:fill="FFFFFF"/>
+        </w:rPr>
+      </w:pPr>
+      <w:bookmarkStart w:id="0" w:name="_GoBack"/>
+      <w:bookmarkEnd w:id="0"/>
     </w:p>
     <w:p>
       <w:pPr>
@@ -4982,6 +6566,95 @@
     </w:lvl>
   </w:abstractNum>
   <w:abstractNum w:abstractNumId="2" w15:restartNumberingAfterBreak="0">
+    <w:nsid w:val="236D430A"/>
+    <w:multiLevelType w:val="hybridMultilevel"/>
+    <w:tmpl w:val="2E025882"/>
+    <w:lvl w:ilvl="0" w:tplc="8C007E50">
+      <w:start w:val="3"/>
+      <w:numFmt w:val="decimal"/>
+      <w:lvlText w:val="%1-"/>
+      <w:lvlJc w:val="left"/>
+      <w:pPr>
+        <w:ind w:left="360" w:hanging="360"/>
+      </w:pPr>
+      <w:rPr>
+        <w:rFonts w:hint="default"/>
+      </w:rPr>
+    </w:lvl>
+    <w:lvl w:ilvl="1" w:tplc="04160019" w:tentative="1">
+      <w:start w:val="1"/>
+      <w:numFmt w:val="lowerLetter"/>
+      <w:lvlText w:val="%2."/>
+      <w:lvlJc w:val="left"/>
+      <w:pPr>
+        <w:ind w:left="1080" w:hanging="360"/>
+      </w:pPr>
+    </w:lvl>
+    <w:lvl w:ilvl="2" w:tplc="0416001B" w:tentative="1">
+      <w:start w:val="1"/>
+      <w:numFmt w:val="lowerRoman"/>
+      <w:lvlText w:val="%3."/>
+      <w:lvlJc w:val="right"/>
+      <w:pPr>
+        <w:ind w:left="1800" w:hanging="180"/>
+      </w:pPr>
+    </w:lvl>
+    <w:lvl w:ilvl="3" w:tplc="0416000F" w:tentative="1">
+      <w:start w:val="1"/>
+      <w:numFmt w:val="decimal"/>
+      <w:lvlText w:val="%4."/>
+      <w:lvlJc w:val="left"/>
+      <w:pPr>
+        <w:ind w:left="2520" w:hanging="360"/>
+      </w:pPr>
+    </w:lvl>
+    <w:lvl w:ilvl="4" w:tplc="04160019" w:tentative="1">
+      <w:start w:val="1"/>
+      <w:numFmt w:val="lowerLetter"/>
+      <w:lvlText w:val="%5."/>
+      <w:lvlJc w:val="left"/>
+      <w:pPr>
+        <w:ind w:left="3240" w:hanging="360"/>
+      </w:pPr>
+    </w:lvl>
+    <w:lvl w:ilvl="5" w:tplc="0416001B" w:tentative="1">
+      <w:start w:val="1"/>
+      <w:numFmt w:val="lowerRoman"/>
+      <w:lvlText w:val="%6."/>
+      <w:lvlJc w:val="right"/>
+      <w:pPr>
+        <w:ind w:left="3960" w:hanging="180"/>
+      </w:pPr>
+    </w:lvl>
+    <w:lvl w:ilvl="6" w:tplc="0416000F" w:tentative="1">
+      <w:start w:val="1"/>
+      <w:numFmt w:val="decimal"/>
+      <w:lvlText w:val="%7."/>
+      <w:lvlJc w:val="left"/>
+      <w:pPr>
+        <w:ind w:left="4680" w:hanging="360"/>
+      </w:pPr>
+    </w:lvl>
+    <w:lvl w:ilvl="7" w:tplc="04160019" w:tentative="1">
+      <w:start w:val="1"/>
+      <w:numFmt w:val="lowerLetter"/>
+      <w:lvlText w:val="%8."/>
+      <w:lvlJc w:val="left"/>
+      <w:pPr>
+        <w:ind w:left="5400" w:hanging="360"/>
+      </w:pPr>
+    </w:lvl>
+    <w:lvl w:ilvl="8" w:tplc="0416001B" w:tentative="1">
+      <w:start w:val="1"/>
+      <w:numFmt w:val="lowerRoman"/>
+      <w:lvlText w:val="%9."/>
+      <w:lvlJc w:val="right"/>
+      <w:pPr>
+        <w:ind w:left="6120" w:hanging="180"/>
+      </w:pPr>
+    </w:lvl>
+  </w:abstractNum>
+  <w:abstractNum w:abstractNumId="3" w15:restartNumberingAfterBreak="0">
     <w:nsid w:val="245767A9"/>
     <w:multiLevelType w:val="multilevel"/>
     <w:tmpl w:val="30DCEAEC"/>
@@ -5067,7 +6740,7 @@
       </w:pPr>
     </w:lvl>
   </w:abstractNum>
-  <w:abstractNum w:abstractNumId="3" w15:restartNumberingAfterBreak="0">
+  <w:abstractNum w:abstractNumId="4" w15:restartNumberingAfterBreak="0">
     <w:nsid w:val="262356AD"/>
     <w:multiLevelType w:val="hybridMultilevel"/>
     <w:tmpl w:val="A54CDC8C"/>
@@ -5180,7 +6853,7 @@
       </w:rPr>
     </w:lvl>
   </w:abstractNum>
-  <w:abstractNum w:abstractNumId="4" w15:restartNumberingAfterBreak="0">
+  <w:abstractNum w:abstractNumId="5" w15:restartNumberingAfterBreak="0">
     <w:nsid w:val="2AE6040F"/>
     <w:multiLevelType w:val="hybridMultilevel"/>
     <w:tmpl w:val="E390B534"/>
@@ -5293,7 +6966,7 @@
       </w:rPr>
     </w:lvl>
   </w:abstractNum>
-  <w:abstractNum w:abstractNumId="5" w15:restartNumberingAfterBreak="0">
+  <w:abstractNum w:abstractNumId="6" w15:restartNumberingAfterBreak="0">
     <w:nsid w:val="311B0F9E"/>
     <w:multiLevelType w:val="multilevel"/>
     <w:tmpl w:val="8B8ACADA"/>
@@ -5442,7 +7115,7 @@
       </w:rPr>
     </w:lvl>
   </w:abstractNum>
-  <w:abstractNum w:abstractNumId="6" w15:restartNumberingAfterBreak="0">
+  <w:abstractNum w:abstractNumId="7" w15:restartNumberingAfterBreak="0">
     <w:nsid w:val="3E9F1433"/>
     <w:multiLevelType w:val="multilevel"/>
     <w:tmpl w:val="14B6FE64"/>
@@ -5528,7 +7201,7 @@
       </w:pPr>
     </w:lvl>
   </w:abstractNum>
-  <w:abstractNum w:abstractNumId="7" w15:restartNumberingAfterBreak="0">
+  <w:abstractNum w:abstractNumId="8" w15:restartNumberingAfterBreak="0">
     <w:nsid w:val="421D0E72"/>
     <w:multiLevelType w:val="hybridMultilevel"/>
     <w:tmpl w:val="CAC0A5F8"/>
@@ -5617,7 +7290,7 @@
       </w:pPr>
     </w:lvl>
   </w:abstractNum>
-  <w:abstractNum w:abstractNumId="8" w15:restartNumberingAfterBreak="0">
+  <w:abstractNum w:abstractNumId="9" w15:restartNumberingAfterBreak="0">
     <w:nsid w:val="44570BFB"/>
     <w:multiLevelType w:val="hybridMultilevel"/>
     <w:tmpl w:val="81B438CE"/>
@@ -5703,7 +7376,7 @@
       </w:pPr>
     </w:lvl>
   </w:abstractNum>
-  <w:abstractNum w:abstractNumId="9" w15:restartNumberingAfterBreak="0">
+  <w:abstractNum w:abstractNumId="10" w15:restartNumberingAfterBreak="0">
     <w:nsid w:val="607C50FE"/>
     <w:multiLevelType w:val="hybridMultilevel"/>
     <w:tmpl w:val="E1BA2414"/>
@@ -5792,7 +7465,7 @@
       </w:pPr>
     </w:lvl>
   </w:abstractNum>
-  <w:abstractNum w:abstractNumId="10" w15:restartNumberingAfterBreak="0">
+  <w:abstractNum w:abstractNumId="11" w15:restartNumberingAfterBreak="0">
     <w:nsid w:val="6426494E"/>
     <w:multiLevelType w:val="multilevel"/>
     <w:tmpl w:val="F3F80216"/>
@@ -5941,7 +7614,7 @@
       </w:rPr>
     </w:lvl>
   </w:abstractNum>
-  <w:abstractNum w:abstractNumId="11" w15:restartNumberingAfterBreak="0">
+  <w:abstractNum w:abstractNumId="12" w15:restartNumberingAfterBreak="0">
     <w:nsid w:val="67E16AC7"/>
     <w:multiLevelType w:val="hybridMultilevel"/>
     <w:tmpl w:val="5CD4AA44"/>
@@ -6030,7 +7703,7 @@
       </w:pPr>
     </w:lvl>
   </w:abstractNum>
-  <w:abstractNum w:abstractNumId="12" w15:restartNumberingAfterBreak="0">
+  <w:abstractNum w:abstractNumId="13" w15:restartNumberingAfterBreak="0">
     <w:nsid w:val="6A1C7D44"/>
     <w:multiLevelType w:val="multilevel"/>
     <w:tmpl w:val="EF261506"/>
@@ -6179,7 +7852,7 @@
       </w:rPr>
     </w:lvl>
   </w:abstractNum>
-  <w:abstractNum w:abstractNumId="13" w15:restartNumberingAfterBreak="0">
+  <w:abstractNum w:abstractNumId="14" w15:restartNumberingAfterBreak="0">
     <w:nsid w:val="6E4B7DBE"/>
     <w:multiLevelType w:val="multilevel"/>
     <w:tmpl w:val="47AE6ED4"/>
@@ -6292,7 +7965,7 @@
       </w:rPr>
     </w:lvl>
   </w:abstractNum>
-  <w:abstractNum w:abstractNumId="14" w15:restartNumberingAfterBreak="0">
+  <w:abstractNum w:abstractNumId="15" w15:restartNumberingAfterBreak="0">
     <w:nsid w:val="76184BDA"/>
     <w:multiLevelType w:val="multilevel"/>
     <w:tmpl w:val="4FBAE406"/>
@@ -6441,7 +8114,96 @@
       </w:rPr>
     </w:lvl>
   </w:abstractNum>
-  <w:abstractNum w:abstractNumId="15" w15:restartNumberingAfterBreak="0">
+  <w:abstractNum w:abstractNumId="16" w15:restartNumberingAfterBreak="0">
+    <w:nsid w:val="78B62D39"/>
+    <w:multiLevelType w:val="hybridMultilevel"/>
+    <w:tmpl w:val="2140100E"/>
+    <w:lvl w:ilvl="0" w:tplc="84A63972">
+      <w:start w:val="1"/>
+      <w:numFmt w:val="decimal"/>
+      <w:lvlText w:val="%1-"/>
+      <w:lvlJc w:val="left"/>
+      <w:pPr>
+        <w:ind w:left="360" w:hanging="360"/>
+      </w:pPr>
+      <w:rPr>
+        <w:rFonts w:hint="default"/>
+      </w:rPr>
+    </w:lvl>
+    <w:lvl w:ilvl="1" w:tplc="04160019" w:tentative="1">
+      <w:start w:val="1"/>
+      <w:numFmt w:val="lowerLetter"/>
+      <w:lvlText w:val="%2."/>
+      <w:lvlJc w:val="left"/>
+      <w:pPr>
+        <w:ind w:left="1080" w:hanging="360"/>
+      </w:pPr>
+    </w:lvl>
+    <w:lvl w:ilvl="2" w:tplc="0416001B" w:tentative="1">
+      <w:start w:val="1"/>
+      <w:numFmt w:val="lowerRoman"/>
+      <w:lvlText w:val="%3."/>
+      <w:lvlJc w:val="right"/>
+      <w:pPr>
+        <w:ind w:left="1800" w:hanging="180"/>
+      </w:pPr>
+    </w:lvl>
+    <w:lvl w:ilvl="3" w:tplc="0416000F" w:tentative="1">
+      <w:start w:val="1"/>
+      <w:numFmt w:val="decimal"/>
+      <w:lvlText w:val="%4."/>
+      <w:lvlJc w:val="left"/>
+      <w:pPr>
+        <w:ind w:left="2520" w:hanging="360"/>
+      </w:pPr>
+    </w:lvl>
+    <w:lvl w:ilvl="4" w:tplc="04160019" w:tentative="1">
+      <w:start w:val="1"/>
+      <w:numFmt w:val="lowerLetter"/>
+      <w:lvlText w:val="%5."/>
+      <w:lvlJc w:val="left"/>
+      <w:pPr>
+        <w:ind w:left="3240" w:hanging="360"/>
+      </w:pPr>
+    </w:lvl>
+    <w:lvl w:ilvl="5" w:tplc="0416001B" w:tentative="1">
+      <w:start w:val="1"/>
+      <w:numFmt w:val="lowerRoman"/>
+      <w:lvlText w:val="%6."/>
+      <w:lvlJc w:val="right"/>
+      <w:pPr>
+        <w:ind w:left="3960" w:hanging="180"/>
+      </w:pPr>
+    </w:lvl>
+    <w:lvl w:ilvl="6" w:tplc="0416000F" w:tentative="1">
+      <w:start w:val="1"/>
+      <w:numFmt w:val="decimal"/>
+      <w:lvlText w:val="%7."/>
+      <w:lvlJc w:val="left"/>
+      <w:pPr>
+        <w:ind w:left="4680" w:hanging="360"/>
+      </w:pPr>
+    </w:lvl>
+    <w:lvl w:ilvl="7" w:tplc="04160019" w:tentative="1">
+      <w:start w:val="1"/>
+      <w:numFmt w:val="lowerLetter"/>
+      <w:lvlText w:val="%8."/>
+      <w:lvlJc w:val="left"/>
+      <w:pPr>
+        <w:ind w:left="5400" w:hanging="360"/>
+      </w:pPr>
+    </w:lvl>
+    <w:lvl w:ilvl="8" w:tplc="0416001B" w:tentative="1">
+      <w:start w:val="1"/>
+      <w:numFmt w:val="lowerRoman"/>
+      <w:lvlText w:val="%9."/>
+      <w:lvlJc w:val="right"/>
+      <w:pPr>
+        <w:ind w:left="6120" w:hanging="180"/>
+      </w:pPr>
+    </w:lvl>
+  </w:abstractNum>
+  <w:abstractNum w:abstractNumId="17" w15:restartNumberingAfterBreak="0">
     <w:nsid w:val="79DF35D3"/>
     <w:multiLevelType w:val="multilevel"/>
     <w:tmpl w:val="466401CA"/>
@@ -6590,7 +8352,7 @@
       </w:rPr>
     </w:lvl>
   </w:abstractNum>
-  <w:abstractNum w:abstractNumId="16" w15:restartNumberingAfterBreak="0">
+  <w:abstractNum w:abstractNumId="18" w15:restartNumberingAfterBreak="0">
     <w:nsid w:val="7A0F5245"/>
     <w:multiLevelType w:val="multilevel"/>
     <w:tmpl w:val="AE64B4D8"/>
@@ -6676,7 +8438,7 @@
       </w:pPr>
     </w:lvl>
   </w:abstractNum>
-  <w:abstractNum w:abstractNumId="17" w15:restartNumberingAfterBreak="0">
+  <w:abstractNum w:abstractNumId="19" w15:restartNumberingAfterBreak="0">
     <w:nsid w:val="7FC33BF2"/>
     <w:multiLevelType w:val="multilevel"/>
     <w:tmpl w:val="CA56B89C"/>
@@ -6826,57 +8588,63 @@
     </w:lvl>
   </w:abstractNum>
   <w:num w:numId="1">
-    <w:abstractNumId w:val="4"/>
+    <w:abstractNumId w:val="5"/>
   </w:num>
   <w:num w:numId="2">
-    <w:abstractNumId w:val="8"/>
+    <w:abstractNumId w:val="9"/>
   </w:num>
   <w:num w:numId="3">
-    <w:abstractNumId w:val="11"/>
+    <w:abstractNumId w:val="12"/>
   </w:num>
   <w:num w:numId="4">
-    <w:abstractNumId w:val="9"/>
+    <w:abstractNumId w:val="10"/>
   </w:num>
   <w:num w:numId="5">
-    <w:abstractNumId w:val="7"/>
+    <w:abstractNumId w:val="8"/>
   </w:num>
   <w:num w:numId="6">
     <w:abstractNumId w:val="1"/>
   </w:num>
   <w:num w:numId="7">
-    <w:abstractNumId w:val="5"/>
+    <w:abstractNumId w:val="6"/>
   </w:num>
   <w:num w:numId="8">
+    <w:abstractNumId w:val="19"/>
+  </w:num>
+  <w:num w:numId="9">
+    <w:abstractNumId w:val="13"/>
+  </w:num>
+  <w:num w:numId="10">
     <w:abstractNumId w:val="17"/>
   </w:num>
-  <w:num w:numId="9">
-    <w:abstractNumId w:val="12"/>
+  <w:num w:numId="11">
+    <w:abstractNumId w:val="11"/>
   </w:num>
-  <w:num w:numId="10">
+  <w:num w:numId="12">
+    <w:abstractNumId w:val="4"/>
+  </w:num>
+  <w:num w:numId="13">
     <w:abstractNumId w:val="15"/>
   </w:num>
-  <w:num w:numId="11">
-    <w:abstractNumId w:val="10"/>
-  </w:num>
-  <w:num w:numId="12">
-    <w:abstractNumId w:val="3"/>
-  </w:num>
-  <w:num w:numId="13">
+  <w:num w:numId="14">
     <w:abstractNumId w:val="14"/>
-  </w:num>
-  <w:num w:numId="14">
-    <w:abstractNumId w:val="13"/>
   </w:num>
   <w:num w:numId="15">
     <w:abstractNumId w:val="0"/>
   </w:num>
   <w:num w:numId="16">
-    <w:abstractNumId w:val="6"/>
+    <w:abstractNumId w:val="7"/>
   </w:num>
   <w:num w:numId="17">
+    <w:abstractNumId w:val="18"/>
+  </w:num>
+  <w:num w:numId="18">
+    <w:abstractNumId w:val="3"/>
+  </w:num>
+  <w:num w:numId="19">
     <w:abstractNumId w:val="16"/>
   </w:num>
-  <w:num w:numId="18">
+  <w:num w:numId="20">
     <w:abstractNumId w:val="2"/>
   </w:num>
 </w:numbering>
@@ -7343,7 +9111,6 @@
     <w:name w:val="Normal (Web)"/>
     <w:basedOn w:val="Normal"/>
     <w:uiPriority w:val="99"/>
-    <w:semiHidden/>
     <w:unhideWhenUsed/>
     <w:qFormat/>
     <w:rsid w:val="00AF6131"/>
@@ -7407,6 +9174,37 @@
     <w:rPr>
       <w:b/>
       <w:bCs/>
+    </w:rPr>
+  </w:style>
+  <w:style w:type="paragraph" w:styleId="Subttulo">
+    <w:name w:val="Subtitle"/>
+    <w:basedOn w:val="Normal"/>
+    <w:next w:val="Normal"/>
+    <w:link w:val="SubttuloChar"/>
+    <w:uiPriority w:val="11"/>
+    <w:qFormat/>
+    <w:rsid w:val="003B12BD"/>
+    <w:pPr>
+      <w:numPr>
+        <w:ilvl w:val="1"/>
+      </w:numPr>
+    </w:pPr>
+    <w:rPr>
+      <w:rFonts w:eastAsiaTheme="minorEastAsia"/>
+      <w:color w:val="5A5A5A" w:themeColor="text1" w:themeTint="A5"/>
+      <w:spacing w:val="15"/>
+    </w:rPr>
+  </w:style>
+  <w:style w:type="character" w:customStyle="1" w:styleId="SubttuloChar">
+    <w:name w:val="Subtítulo Char"/>
+    <w:basedOn w:val="Fontepargpadro"/>
+    <w:link w:val="Subttulo"/>
+    <w:uiPriority w:val="11"/>
+    <w:rsid w:val="003B12BD"/>
+    <w:rPr>
+      <w:rFonts w:eastAsiaTheme="minorEastAsia"/>
+      <w:color w:val="5A5A5A" w:themeColor="text1" w:themeTint="A5"/>
+      <w:spacing w:val="15"/>
     </w:rPr>
   </w:style>
 </w:styles>

</xml_diff>

<commit_message>
master - Adicionando sumário
</commit_message>
<xml_diff>
--- a/Apostila-Curso-Férias.docx
+++ b/Apostila-Curso-Férias.docx
@@ -11,7 +11,6 @@
           <w:bCs/>
           <w:sz w:val="32"/>
           <w:szCs w:val="32"/>
-          <w:u w:val="single"/>
         </w:rPr>
       </w:pPr>
       <w:r>
@@ -22,6 +21,989 @@
           <w:sz w:val="32"/>
           <w:szCs w:val="32"/>
         </w:rPr>
+        <w:t>Sumário</w:t>
+      </w:r>
+    </w:p>
+    <w:p>
+      <w:pPr>
+        <w:ind w:left="-567"/>
+        <w:rPr>
+          <w:rFonts w:cstheme="minorHAnsi"/>
+          <w:bCs/>
+        </w:rPr>
+      </w:pPr>
+      <w:r>
+        <w:rPr>
+          <w:rFonts w:cstheme="minorHAnsi"/>
+          <w:bCs/>
+        </w:rPr>
+        <w:t>1 – Lógica de programação</w:t>
+      </w:r>
+    </w:p>
+    <w:p>
+      <w:pPr>
+        <w:pStyle w:val="PargrafodaLista"/>
+        <w:numPr>
+          <w:ilvl w:val="1"/>
+          <w:numId w:val="29"/>
+        </w:numPr>
+        <w:rPr>
+          <w:rFonts w:cstheme="minorHAnsi"/>
+          <w:bCs/>
+        </w:rPr>
+      </w:pPr>
+      <w:r>
+        <w:rPr>
+          <w:rFonts w:cstheme="minorHAnsi"/>
+          <w:bCs/>
+        </w:rPr>
+        <w:t>– As variáveis</w:t>
+      </w:r>
+    </w:p>
+    <w:p>
+      <w:pPr>
+        <w:pStyle w:val="PargrafodaLista"/>
+        <w:numPr>
+          <w:ilvl w:val="1"/>
+          <w:numId w:val="29"/>
+        </w:numPr>
+        <w:rPr>
+          <w:rFonts w:cstheme="minorHAnsi"/>
+          <w:bCs/>
+        </w:rPr>
+      </w:pPr>
+      <w:r>
+        <w:rPr>
+          <w:rFonts w:cstheme="minorHAnsi"/>
+          <w:bCs/>
+        </w:rPr>
+        <w:t>– Modificadores</w:t>
+      </w:r>
+    </w:p>
+    <w:p>
+      <w:pPr>
+        <w:pStyle w:val="PargrafodaLista"/>
+        <w:numPr>
+          <w:ilvl w:val="1"/>
+          <w:numId w:val="29"/>
+        </w:numPr>
+        <w:rPr>
+          <w:rFonts w:cstheme="minorHAnsi"/>
+          <w:bCs/>
+        </w:rPr>
+      </w:pPr>
+      <w:r>
+        <w:rPr>
+          <w:rFonts w:cstheme="minorHAnsi"/>
+          <w:bCs/>
+        </w:rPr>
+        <w:t>– Tipos de dados</w:t>
+      </w:r>
+    </w:p>
+    <w:p>
+      <w:pPr>
+        <w:pStyle w:val="PargrafodaLista"/>
+        <w:numPr>
+          <w:ilvl w:val="1"/>
+          <w:numId w:val="29"/>
+        </w:numPr>
+        <w:rPr>
+          <w:rFonts w:cstheme="minorHAnsi"/>
+          <w:bCs/>
+        </w:rPr>
+      </w:pPr>
+      <w:r>
+        <w:rPr>
+          <w:rFonts w:cstheme="minorHAnsi"/>
+          <w:bCs/>
+        </w:rPr>
+        <w:t>– Variáveis Reference Types</w:t>
+      </w:r>
+    </w:p>
+    <w:p>
+      <w:pPr>
+        <w:pStyle w:val="PargrafodaLista"/>
+        <w:numPr>
+          <w:ilvl w:val="1"/>
+          <w:numId w:val="29"/>
+        </w:numPr>
+        <w:rPr>
+          <w:rFonts w:cstheme="minorHAnsi"/>
+          <w:bCs/>
+        </w:rPr>
+      </w:pPr>
+      <w:r>
+        <w:rPr>
+          <w:rFonts w:cstheme="minorHAnsi"/>
+          <w:bCs/>
+        </w:rPr>
+        <w:t xml:space="preserve">– </w:t>
+      </w:r>
+      <w:r>
+        <w:rPr>
+          <w:rFonts w:cstheme="minorHAnsi"/>
+          <w:bCs/>
+        </w:rPr>
+        <w:t xml:space="preserve"> String.IsNullOrEmpty</w:t>
+      </w:r>
+    </w:p>
+    <w:p>
+      <w:pPr>
+        <w:pStyle w:val="PargrafodaLista"/>
+        <w:numPr>
+          <w:ilvl w:val="1"/>
+          <w:numId w:val="29"/>
+        </w:numPr>
+        <w:rPr>
+          <w:rFonts w:cstheme="minorHAnsi"/>
+          <w:bCs/>
+        </w:rPr>
+      </w:pPr>
+      <w:r>
+        <w:rPr>
+          <w:rFonts w:cstheme="minorHAnsi"/>
+          <w:bCs/>
+        </w:rPr>
+        <w:t>– Contains</w:t>
+      </w:r>
+    </w:p>
+    <w:p>
+      <w:pPr>
+        <w:pStyle w:val="PargrafodaLista"/>
+        <w:numPr>
+          <w:ilvl w:val="1"/>
+          <w:numId w:val="29"/>
+        </w:numPr>
+        <w:ind w:left="426"/>
+        <w:rPr>
+          <w:rFonts w:cstheme="minorHAnsi"/>
+          <w:bCs/>
+        </w:rPr>
+      </w:pPr>
+      <w:r>
+        <w:rPr>
+          <w:rFonts w:cstheme="minorHAnsi"/>
+          <w:bCs/>
+        </w:rPr>
+        <w:t>– Equals</w:t>
+      </w:r>
+    </w:p>
+    <w:p>
+      <w:pPr>
+        <w:pStyle w:val="PargrafodaLista"/>
+        <w:numPr>
+          <w:ilvl w:val="1"/>
+          <w:numId w:val="29"/>
+        </w:numPr>
+        <w:rPr>
+          <w:rFonts w:cstheme="minorHAnsi"/>
+          <w:bCs/>
+        </w:rPr>
+      </w:pPr>
+      <w:r>
+        <w:rPr>
+          <w:rFonts w:cstheme="minorHAnsi"/>
+          <w:bCs/>
+        </w:rPr>
+        <w:t>– Remove</w:t>
+      </w:r>
+    </w:p>
+    <w:p>
+      <w:pPr>
+        <w:pStyle w:val="PargrafodaLista"/>
+        <w:numPr>
+          <w:ilvl w:val="1"/>
+          <w:numId w:val="29"/>
+        </w:numPr>
+        <w:rPr>
+          <w:rFonts w:cstheme="minorHAnsi"/>
+          <w:bCs/>
+        </w:rPr>
+      </w:pPr>
+      <w:r>
+        <w:rPr>
+          <w:rFonts w:cstheme="minorHAnsi"/>
+          <w:bCs/>
+        </w:rPr>
+        <w:t>– Replace</w:t>
+      </w:r>
+    </w:p>
+    <w:p>
+      <w:pPr>
+        <w:pStyle w:val="PargrafodaLista"/>
+        <w:numPr>
+          <w:ilvl w:val="1"/>
+          <w:numId w:val="29"/>
+        </w:numPr>
+        <w:rPr>
+          <w:rFonts w:cstheme="minorHAnsi"/>
+          <w:bCs/>
+        </w:rPr>
+      </w:pPr>
+      <w:r>
+        <w:rPr>
+          <w:rFonts w:cstheme="minorHAnsi"/>
+          <w:bCs/>
+        </w:rPr>
+        <w:t xml:space="preserve">– </w:t>
+      </w:r>
+      <w:r>
+        <w:rPr>
+          <w:rFonts w:cstheme="minorHAnsi"/>
+        </w:rPr>
+        <w:t>Substring</w:t>
+      </w:r>
+    </w:p>
+    <w:p>
+      <w:pPr>
+        <w:pStyle w:val="PargrafodaLista"/>
+        <w:numPr>
+          <w:ilvl w:val="1"/>
+          <w:numId w:val="29"/>
+        </w:numPr>
+        <w:rPr>
+          <w:rFonts w:cstheme="minorHAnsi"/>
+          <w:bCs/>
+        </w:rPr>
+      </w:pPr>
+      <w:r>
+        <w:rPr>
+          <w:rFonts w:cstheme="minorHAnsi"/>
+          <w:bCs/>
+        </w:rPr>
+        <w:t xml:space="preserve">– ToLower </w:t>
+      </w:r>
+    </w:p>
+    <w:p>
+      <w:pPr>
+        <w:pStyle w:val="PargrafodaLista"/>
+        <w:numPr>
+          <w:ilvl w:val="1"/>
+          <w:numId w:val="29"/>
+        </w:numPr>
+        <w:rPr>
+          <w:rFonts w:cstheme="minorHAnsi"/>
+          <w:bCs/>
+        </w:rPr>
+      </w:pPr>
+      <w:r>
+        <w:rPr>
+          <w:rFonts w:cstheme="minorHAnsi"/>
+          <w:bCs/>
+        </w:rPr>
+        <w:t>– ToUpper</w:t>
+      </w:r>
+    </w:p>
+    <w:p>
+      <w:pPr>
+        <w:pStyle w:val="PargrafodaLista"/>
+        <w:numPr>
+          <w:ilvl w:val="1"/>
+          <w:numId w:val="29"/>
+        </w:numPr>
+        <w:rPr>
+          <w:rFonts w:cstheme="minorHAnsi"/>
+          <w:bCs/>
+        </w:rPr>
+      </w:pPr>
+      <w:r>
+        <w:rPr>
+          <w:rFonts w:cstheme="minorHAnsi"/>
+          <w:bCs/>
+        </w:rPr>
+        <w:t>–</w:t>
+      </w:r>
+      <w:r>
+        <w:rPr>
+          <w:rFonts w:cstheme="minorHAnsi"/>
+          <w:bCs/>
+        </w:rPr>
+        <w:t xml:space="preserve"> Split</w:t>
+      </w:r>
+    </w:p>
+    <w:p>
+      <w:pPr>
+        <w:pStyle w:val="PargrafodaLista"/>
+        <w:numPr>
+          <w:ilvl w:val="1"/>
+          <w:numId w:val="29"/>
+        </w:numPr>
+        <w:rPr>
+          <w:rFonts w:cstheme="minorHAnsi"/>
+          <w:bCs/>
+        </w:rPr>
+      </w:pPr>
+      <w:r>
+        <w:rPr>
+          <w:rFonts w:cstheme="minorHAnsi"/>
+          <w:bCs/>
+        </w:rPr>
+        <w:t xml:space="preserve">– </w:t>
+      </w:r>
+      <w:r>
+        <w:rPr>
+          <w:rFonts w:cstheme="minorHAnsi"/>
+          <w:bCs/>
+        </w:rPr>
+        <w:t>If/else</w:t>
+      </w:r>
+    </w:p>
+    <w:p>
+      <w:pPr>
+        <w:pStyle w:val="PargrafodaLista"/>
+        <w:numPr>
+          <w:ilvl w:val="1"/>
+          <w:numId w:val="29"/>
+        </w:numPr>
+        <w:rPr>
+          <w:rFonts w:cstheme="minorHAnsi"/>
+          <w:bCs/>
+        </w:rPr>
+      </w:pPr>
+      <w:r>
+        <w:rPr>
+          <w:rFonts w:cstheme="minorHAnsi"/>
+          <w:bCs/>
+        </w:rPr>
+        <w:t>– Operador ternário</w:t>
+      </w:r>
+    </w:p>
+    <w:p>
+      <w:pPr>
+        <w:pStyle w:val="PargrafodaLista"/>
+        <w:numPr>
+          <w:ilvl w:val="1"/>
+          <w:numId w:val="29"/>
+        </w:numPr>
+        <w:rPr>
+          <w:rFonts w:cstheme="minorHAnsi"/>
+          <w:bCs/>
+        </w:rPr>
+      </w:pPr>
+      <w:r>
+        <w:rPr>
+          <w:rFonts w:cstheme="minorHAnsi"/>
+          <w:bCs/>
+        </w:rPr>
+        <w:t>– For</w:t>
+      </w:r>
+    </w:p>
+    <w:p>
+      <w:pPr>
+        <w:pStyle w:val="PargrafodaLista"/>
+        <w:numPr>
+          <w:ilvl w:val="1"/>
+          <w:numId w:val="29"/>
+        </w:numPr>
+        <w:rPr>
+          <w:rFonts w:cstheme="minorHAnsi"/>
+          <w:bCs/>
+        </w:rPr>
+      </w:pPr>
+      <w:r>
+        <w:rPr>
+          <w:rFonts w:cstheme="minorHAnsi"/>
+          <w:bCs/>
+        </w:rPr>
+        <w:t>– Break</w:t>
+      </w:r>
+    </w:p>
+    <w:p>
+      <w:pPr>
+        <w:pStyle w:val="PargrafodaLista"/>
+        <w:numPr>
+          <w:ilvl w:val="1"/>
+          <w:numId w:val="29"/>
+        </w:numPr>
+        <w:rPr>
+          <w:rFonts w:cstheme="minorHAnsi"/>
+          <w:bCs/>
+        </w:rPr>
+      </w:pPr>
+      <w:r>
+        <w:rPr>
+          <w:rFonts w:cstheme="minorHAnsi"/>
+          <w:bCs/>
+        </w:rPr>
+        <w:t>–</w:t>
+      </w:r>
+      <w:r>
+        <w:rPr>
+          <w:rFonts w:cstheme="minorHAnsi"/>
+          <w:bCs/>
+        </w:rPr>
+        <w:t xml:space="preserve"> </w:t>
+      </w:r>
+      <w:r>
+        <w:rPr>
+          <w:rFonts w:cstheme="minorHAnsi"/>
+          <w:bCs/>
+        </w:rPr>
+        <w:t>While</w:t>
+      </w:r>
+    </w:p>
+    <w:p>
+      <w:pPr>
+        <w:pStyle w:val="PargrafodaLista"/>
+        <w:numPr>
+          <w:ilvl w:val="1"/>
+          <w:numId w:val="29"/>
+        </w:numPr>
+        <w:rPr>
+          <w:rFonts w:cstheme="minorHAnsi"/>
+          <w:bCs/>
+        </w:rPr>
+      </w:pPr>
+      <w:r>
+        <w:rPr>
+          <w:rFonts w:cstheme="minorHAnsi"/>
+          <w:bCs/>
+        </w:rPr>
+        <w:t>– Continue</w:t>
+      </w:r>
+    </w:p>
+    <w:p>
+      <w:pPr>
+        <w:pStyle w:val="PargrafodaLista"/>
+        <w:numPr>
+          <w:ilvl w:val="1"/>
+          <w:numId w:val="29"/>
+        </w:numPr>
+        <w:rPr>
+          <w:rFonts w:cstheme="minorHAnsi"/>
+          <w:bCs/>
+        </w:rPr>
+      </w:pPr>
+      <w:r>
+        <w:rPr>
+          <w:rFonts w:cstheme="minorHAnsi"/>
+          <w:bCs/>
+        </w:rPr>
+        <w:t>– Switch</w:t>
+      </w:r>
+    </w:p>
+    <w:p>
+      <w:pPr>
+        <w:pStyle w:val="PargrafodaLista"/>
+        <w:numPr>
+          <w:ilvl w:val="1"/>
+          <w:numId w:val="29"/>
+        </w:numPr>
+        <w:rPr>
+          <w:rFonts w:cstheme="minorHAnsi"/>
+          <w:bCs/>
+        </w:rPr>
+      </w:pPr>
+      <w:r>
+        <w:rPr>
+          <w:rFonts w:cstheme="minorHAnsi"/>
+          <w:bCs/>
+        </w:rPr>
+        <w:t>– Default</w:t>
+      </w:r>
+    </w:p>
+    <w:p>
+      <w:pPr>
+        <w:pStyle w:val="PargrafodaLista"/>
+        <w:numPr>
+          <w:ilvl w:val="1"/>
+          <w:numId w:val="29"/>
+        </w:numPr>
+        <w:rPr>
+          <w:rFonts w:cstheme="minorHAnsi"/>
+          <w:bCs/>
+        </w:rPr>
+      </w:pPr>
+      <w:r>
+        <w:rPr>
+          <w:rFonts w:cstheme="minorHAnsi"/>
+          <w:bCs/>
+        </w:rPr>
+        <w:t>– Foreach</w:t>
+      </w:r>
+      <w:bookmarkStart w:id="0" w:name="_GoBack"/>
+      <w:bookmarkEnd w:id="0"/>
+    </w:p>
+    <w:p>
+      <w:pPr>
+        <w:pStyle w:val="PargrafodaLista"/>
+        <w:numPr>
+          <w:ilvl w:val="1"/>
+          <w:numId w:val="29"/>
+        </w:numPr>
+        <w:rPr>
+          <w:rFonts w:cstheme="minorHAnsi"/>
+          <w:bCs/>
+        </w:rPr>
+      </w:pPr>
+      <w:r>
+        <w:rPr>
+          <w:rFonts w:cstheme="minorHAnsi"/>
+          <w:bCs/>
+        </w:rPr>
+        <w:t>– Declarações de arrays</w:t>
+      </w:r>
+    </w:p>
+    <w:p>
+      <w:pPr>
+        <w:pStyle w:val="PargrafodaLista"/>
+        <w:numPr>
+          <w:ilvl w:val="1"/>
+          <w:numId w:val="29"/>
+        </w:numPr>
+        <w:rPr>
+          <w:rFonts w:cstheme="minorHAnsi"/>
+          <w:bCs/>
+        </w:rPr>
+      </w:pPr>
+      <w:r>
+        <w:rPr>
+          <w:rFonts w:cstheme="minorHAnsi"/>
+          <w:bCs/>
+        </w:rPr>
+        <w:t>– Acesso aos dados do array</w:t>
+      </w:r>
+    </w:p>
+    <w:p>
+      <w:pPr>
+        <w:pStyle w:val="PargrafodaLista"/>
+        <w:numPr>
+          <w:ilvl w:val="1"/>
+          <w:numId w:val="29"/>
+        </w:numPr>
+        <w:rPr>
+          <w:rFonts w:cstheme="minorHAnsi"/>
+          <w:bCs/>
+        </w:rPr>
+      </w:pPr>
+      <w:r>
+        <w:rPr>
+          <w:rFonts w:cstheme="minorHAnsi"/>
+          <w:bCs/>
+        </w:rPr>
+        <w:t>– Usando Expressões Lambda com LINQ</w:t>
+      </w:r>
+    </w:p>
+    <w:p>
+      <w:pPr>
+        <w:pStyle w:val="PargrafodaLista"/>
+        <w:numPr>
+          <w:ilvl w:val="0"/>
+          <w:numId w:val="29"/>
+        </w:numPr>
+        <w:ind w:left="-426" w:hanging="142"/>
+        <w:rPr>
+          <w:rFonts w:cstheme="minorHAnsi"/>
+          <w:bCs/>
+        </w:rPr>
+      </w:pPr>
+      <w:r>
+        <w:rPr>
+          <w:rFonts w:cstheme="minorHAnsi"/>
+          <w:bCs/>
+        </w:rPr>
+        <w:t xml:space="preserve"> </w:t>
+      </w:r>
+      <w:r>
+        <w:rPr>
+          <w:rFonts w:cstheme="minorHAnsi"/>
+          <w:bCs/>
+        </w:rPr>
+        <w:t>– Conceitos de C#</w:t>
+      </w:r>
+    </w:p>
+    <w:p>
+      <w:pPr>
+        <w:pStyle w:val="PargrafodaLista"/>
+        <w:numPr>
+          <w:ilvl w:val="1"/>
+          <w:numId w:val="29"/>
+        </w:numPr>
+        <w:rPr>
+          <w:rFonts w:cstheme="minorHAnsi"/>
+          <w:bCs/>
+        </w:rPr>
+      </w:pPr>
+      <w:r>
+        <w:rPr>
+          <w:rFonts w:cstheme="minorHAnsi"/>
+          <w:bCs/>
+        </w:rPr>
+        <w:t>– Introdução</w:t>
+      </w:r>
+    </w:p>
+    <w:p>
+      <w:pPr>
+        <w:pStyle w:val="PargrafodaLista"/>
+        <w:numPr>
+          <w:ilvl w:val="1"/>
+          <w:numId w:val="29"/>
+        </w:numPr>
+        <w:rPr>
+          <w:rFonts w:cstheme="minorHAnsi"/>
+          <w:bCs/>
+        </w:rPr>
+      </w:pPr>
+      <w:r>
+        <w:rPr>
+          <w:rFonts w:cstheme="minorHAnsi"/>
+          <w:bCs/>
+        </w:rPr>
+        <w:t>– Variáveis</w:t>
+      </w:r>
+    </w:p>
+    <w:p>
+      <w:pPr>
+        <w:pStyle w:val="PargrafodaLista"/>
+        <w:numPr>
+          <w:ilvl w:val="1"/>
+          <w:numId w:val="29"/>
+        </w:numPr>
+        <w:rPr>
+          <w:rFonts w:cstheme="minorHAnsi"/>
+          <w:bCs/>
+        </w:rPr>
+      </w:pPr>
+      <w:r>
+        <w:rPr>
+          <w:rFonts w:cstheme="minorHAnsi"/>
+          <w:bCs/>
+        </w:rPr>
+        <w:t>– Métodos</w:t>
+      </w:r>
+    </w:p>
+    <w:p>
+      <w:pPr>
+        <w:pStyle w:val="PargrafodaLista"/>
+        <w:numPr>
+          <w:ilvl w:val="2"/>
+          <w:numId w:val="29"/>
+        </w:numPr>
+        <w:rPr>
+          <w:rFonts w:cstheme="minorHAnsi"/>
+          <w:bCs/>
+        </w:rPr>
+      </w:pPr>
+      <w:r>
+        <w:rPr>
+          <w:rFonts w:cstheme="minorHAnsi"/>
+          <w:bCs/>
+        </w:rPr>
+        <w:t>Sobrecarga</w:t>
+      </w:r>
+    </w:p>
+    <w:p>
+      <w:pPr>
+        <w:pStyle w:val="PargrafodaLista"/>
+        <w:numPr>
+          <w:ilvl w:val="0"/>
+          <w:numId w:val="29"/>
+        </w:numPr>
+        <w:ind w:left="-426" w:hanging="142"/>
+        <w:rPr>
+          <w:rFonts w:cstheme="minorHAnsi"/>
+          <w:bCs/>
+        </w:rPr>
+      </w:pPr>
+      <w:r>
+        <w:rPr>
+          <w:rFonts w:cstheme="minorHAnsi"/>
+          <w:bCs/>
+        </w:rPr>
+        <w:t xml:space="preserve">– </w:t>
+      </w:r>
+      <w:r>
+        <w:rPr>
+          <w:rFonts w:cstheme="minorHAnsi"/>
+          <w:bCs/>
+        </w:rPr>
+        <w:t>Programação Orientada a Objetos - POO</w:t>
+      </w:r>
+    </w:p>
+    <w:p>
+      <w:pPr>
+        <w:pStyle w:val="PargrafodaLista"/>
+        <w:numPr>
+          <w:ilvl w:val="1"/>
+          <w:numId w:val="29"/>
+        </w:numPr>
+        <w:rPr>
+          <w:rFonts w:cstheme="minorHAnsi"/>
+          <w:bCs/>
+        </w:rPr>
+      </w:pPr>
+      <w:r>
+        <w:rPr>
+          <w:rFonts w:cstheme="minorHAnsi"/>
+          <w:bCs/>
+        </w:rPr>
+        <w:t>– Abstração</w:t>
+      </w:r>
+    </w:p>
+    <w:p>
+      <w:pPr>
+        <w:pStyle w:val="PargrafodaLista"/>
+        <w:numPr>
+          <w:ilvl w:val="1"/>
+          <w:numId w:val="29"/>
+        </w:numPr>
+        <w:rPr>
+          <w:rFonts w:cstheme="minorHAnsi"/>
+          <w:bCs/>
+        </w:rPr>
+      </w:pPr>
+      <w:r>
+        <w:rPr>
+          <w:rFonts w:cstheme="minorHAnsi"/>
+          <w:bCs/>
+        </w:rPr>
+        <w:t>– Encapsulamento</w:t>
+      </w:r>
+    </w:p>
+    <w:p>
+      <w:pPr>
+        <w:pStyle w:val="PargrafodaLista"/>
+        <w:numPr>
+          <w:ilvl w:val="1"/>
+          <w:numId w:val="29"/>
+        </w:numPr>
+        <w:rPr>
+          <w:rFonts w:cstheme="minorHAnsi"/>
+          <w:bCs/>
+        </w:rPr>
+      </w:pPr>
+      <w:r>
+        <w:rPr>
+          <w:rFonts w:cstheme="minorHAnsi"/>
+          <w:bCs/>
+        </w:rPr>
+        <w:t>– Exercicios</w:t>
+      </w:r>
+    </w:p>
+    <w:p>
+      <w:pPr>
+        <w:pStyle w:val="PargrafodaLista"/>
+        <w:numPr>
+          <w:ilvl w:val="1"/>
+          <w:numId w:val="29"/>
+        </w:numPr>
+        <w:rPr>
+          <w:rFonts w:cstheme="minorHAnsi"/>
+          <w:bCs/>
+        </w:rPr>
+      </w:pPr>
+      <w:r>
+        <w:rPr>
+          <w:rFonts w:cstheme="minorHAnsi"/>
+          <w:bCs/>
+        </w:rPr>
+        <w:t xml:space="preserve">– </w:t>
+      </w:r>
+      <w:r>
+        <w:rPr>
+          <w:rFonts w:cstheme="minorHAnsi"/>
+          <w:bCs/>
+        </w:rPr>
+        <w:t>Modificadores de acesso(Visibilidade)</w:t>
+      </w:r>
+    </w:p>
+    <w:p>
+      <w:pPr>
+        <w:pStyle w:val="PargrafodaLista"/>
+        <w:numPr>
+          <w:ilvl w:val="1"/>
+          <w:numId w:val="29"/>
+        </w:numPr>
+        <w:rPr>
+          <w:rFonts w:cstheme="minorHAnsi"/>
+          <w:bCs/>
+        </w:rPr>
+      </w:pPr>
+      <w:r>
+        <w:rPr>
+          <w:rFonts w:cstheme="minorHAnsi"/>
+          <w:bCs/>
+        </w:rPr>
+        <w:t>– Herança</w:t>
+      </w:r>
+    </w:p>
+    <w:p>
+      <w:pPr>
+        <w:pStyle w:val="PargrafodaLista"/>
+        <w:numPr>
+          <w:ilvl w:val="1"/>
+          <w:numId w:val="29"/>
+        </w:numPr>
+        <w:rPr>
+          <w:rFonts w:cstheme="minorHAnsi"/>
+          <w:bCs/>
+        </w:rPr>
+      </w:pPr>
+      <w:r>
+        <w:rPr>
+          <w:rFonts w:cstheme="minorHAnsi"/>
+          <w:bCs/>
+        </w:rPr>
+        <w:t>– Exercicios</w:t>
+      </w:r>
+    </w:p>
+    <w:p>
+      <w:pPr>
+        <w:pStyle w:val="PargrafodaLista"/>
+        <w:numPr>
+          <w:ilvl w:val="1"/>
+          <w:numId w:val="29"/>
+        </w:numPr>
+        <w:rPr>
+          <w:rFonts w:cstheme="minorHAnsi"/>
+          <w:bCs/>
+        </w:rPr>
+      </w:pPr>
+      <w:r>
+        <w:rPr>
+          <w:rFonts w:cstheme="minorHAnsi"/>
+          <w:bCs/>
+        </w:rPr>
+        <w:t>– Polimorfismo</w:t>
+      </w:r>
+    </w:p>
+    <w:p>
+      <w:pPr>
+        <w:pStyle w:val="PargrafodaLista"/>
+        <w:numPr>
+          <w:ilvl w:val="1"/>
+          <w:numId w:val="29"/>
+        </w:numPr>
+        <w:rPr>
+          <w:rFonts w:cstheme="minorHAnsi"/>
+          <w:bCs/>
+        </w:rPr>
+      </w:pPr>
+      <w:r>
+        <w:rPr>
+          <w:rFonts w:cstheme="minorHAnsi"/>
+          <w:bCs/>
+        </w:rPr>
+        <w:t>– Exercicios</w:t>
+      </w:r>
+    </w:p>
+    <w:p>
+      <w:pPr>
+        <w:pStyle w:val="PargrafodaLista"/>
+        <w:ind w:left="-426"/>
+        <w:rPr>
+          <w:rFonts w:cstheme="minorHAnsi"/>
+          <w:bCs/>
+        </w:rPr>
+      </w:pPr>
+      <w:r>
+        <w:rPr>
+          <w:rFonts w:cstheme="minorHAnsi"/>
+          <w:bCs/>
+        </w:rPr>
+        <w:t>6</w:t>
+      </w:r>
+      <w:r>
+        <w:rPr>
+          <w:rFonts w:cstheme="minorHAnsi"/>
+          <w:bCs/>
+        </w:rPr>
+        <w:t xml:space="preserve">– </w:t>
+      </w:r>
+      <w:r>
+        <w:rPr>
+          <w:rFonts w:cstheme="minorHAnsi"/>
+          <w:bCs/>
+        </w:rPr>
+        <w:t>O que é Git</w:t>
+      </w:r>
+    </w:p>
+    <w:p>
+      <w:pPr>
+        <w:pStyle w:val="PargrafodaLista"/>
+        <w:ind w:left="360"/>
+        <w:rPr>
+          <w:rFonts w:cstheme="minorHAnsi"/>
+          <w:bCs/>
+        </w:rPr>
+      </w:pPr>
+      <w:r>
+        <w:rPr>
+          <w:rFonts w:cstheme="minorHAnsi"/>
+          <w:bCs/>
+        </w:rPr>
+        <w:t>6.1 – Repositórios</w:t>
+      </w:r>
+    </w:p>
+    <w:p>
+      <w:pPr>
+        <w:pStyle w:val="PargrafodaLista"/>
+        <w:ind w:left="360"/>
+        <w:rPr>
+          <w:rFonts w:cstheme="minorHAnsi"/>
+          <w:bCs/>
+        </w:rPr>
+      </w:pPr>
+      <w:r>
+        <w:rPr>
+          <w:rFonts w:cstheme="minorHAnsi"/>
+          <w:bCs/>
+        </w:rPr>
+        <w:t>6.2 – Instalando GIT</w:t>
+      </w:r>
+    </w:p>
+    <w:p>
+      <w:pPr>
+        <w:pStyle w:val="PargrafodaLista"/>
+        <w:ind w:left="360"/>
+        <w:rPr>
+          <w:rFonts w:cstheme="minorHAnsi"/>
+          <w:bCs/>
+        </w:rPr>
+      </w:pPr>
+      <w:r>
+        <w:rPr>
+          <w:rFonts w:cstheme="minorHAnsi"/>
+          <w:bCs/>
+        </w:rPr>
+        <w:t>6.3 – Comandos Básicos</w:t>
+      </w:r>
+    </w:p>
+    <w:p>
+      <w:pPr>
+        <w:pStyle w:val="PargrafodaLista"/>
+        <w:ind w:left="360"/>
+        <w:rPr>
+          <w:rFonts w:cstheme="minorHAnsi"/>
+          <w:bCs/>
+        </w:rPr>
+      </w:pPr>
+      <w:r>
+        <w:rPr>
+          <w:rFonts w:cstheme="minorHAnsi"/>
+          <w:bCs/>
+        </w:rPr>
+        <w:t>6.4 – Commitando e atualizando seus projetos</w:t>
+      </w:r>
+    </w:p>
+    <w:p>
+      <w:pPr>
+        <w:pStyle w:val="PargrafodaLista"/>
+        <w:ind w:left="-567"/>
+        <w:rPr>
+          <w:rFonts w:cstheme="minorHAnsi"/>
+          <w:bCs/>
+        </w:rPr>
+      </w:pPr>
+      <w:r>
+        <w:rPr>
+          <w:rFonts w:cstheme="minorHAnsi"/>
+          <w:b/>
+          <w:bCs/>
+          <w:sz w:val="32"/>
+          <w:szCs w:val="32"/>
+        </w:rPr>
+        <w:lastRenderedPageBreak/>
         <w:t xml:space="preserve">1 - </w:t>
       </w:r>
       <w:r>
@@ -92,7 +1074,20 @@
         <w:rPr>
           <w:rFonts w:cstheme="minorHAnsi"/>
         </w:rPr>
-        <w:t>Principal objetivo é fazer você pensar de forma racional.</w:t>
+        <w:t xml:space="preserve">Principal objetivo é fazer você </w:t>
+      </w:r>
+      <w:r>
+        <w:rPr>
+          <w:rFonts w:cstheme="minorHAnsi"/>
+          <w:u w:val="single"/>
+        </w:rPr>
+        <w:t>pensar</w:t>
+      </w:r>
+      <w:r>
+        <w:rPr>
+          <w:rFonts w:cstheme="minorHAnsi"/>
+        </w:rPr>
+        <w:t xml:space="preserve"> de forma racional.</w:t>
       </w:r>
     </w:p>
     <w:p>
@@ -307,7 +1302,7 @@
                     </pic:cNvPicPr>
                   </pic:nvPicPr>
                   <pic:blipFill>
-                    <a:blip r:embed="rId5">
+                    <a:blip r:embed="rId6">
                       <a:extLst>
                         <a:ext uri="{28A0092B-C50C-407E-A947-70E740481C1C}">
                           <a14:useLocalDpi xmlns:a14="http://schemas.microsoft.com/office/drawing/2010/main" val="0"/>
@@ -558,7 +1553,7 @@
                     </pic:cNvPicPr>
                   </pic:nvPicPr>
                   <pic:blipFill>
-                    <a:blip r:embed="rId6">
+                    <a:blip r:embed="rId7">
                       <a:extLst>
                         <a:ext uri="{28A0092B-C50C-407E-A947-70E740481C1C}">
                           <a14:useLocalDpi xmlns:a14="http://schemas.microsoft.com/office/drawing/2010/main" val="0"/>
@@ -968,7 +1963,6 @@
             <w14:round/>
           </w14:textOutline>
         </w:rPr>
-        <w:lastRenderedPageBreak/>
         <w:t>No C# existem os seguintes modificadores:</w:t>
       </w:r>
     </w:p>
@@ -2896,7 +3890,7 @@
                     </pic:cNvPicPr>
                   </pic:nvPicPr>
                   <pic:blipFill>
-                    <a:blip r:embed="rId7">
+                    <a:blip r:embed="rId8">
                       <a:extLst>
                         <a:ext uri="{28A0092B-C50C-407E-A947-70E740481C1C}">
                           <a14:useLocalDpi xmlns:a14="http://schemas.microsoft.com/office/drawing/2010/main" val="0"/>
@@ -3013,7 +4007,7 @@
                     </pic:cNvPicPr>
                   </pic:nvPicPr>
                   <pic:blipFill>
-                    <a:blip r:embed="rId8">
+                    <a:blip r:embed="rId9">
                       <a:extLst>
                         <a:ext uri="{28A0092B-C50C-407E-A947-70E740481C1C}">
                           <a14:useLocalDpi xmlns:a14="http://schemas.microsoft.com/office/drawing/2010/main" val="0"/>
@@ -3182,7 +4176,7 @@
                     </pic:cNvPicPr>
                   </pic:nvPicPr>
                   <pic:blipFill>
-                    <a:blip r:embed="rId9">
+                    <a:blip r:embed="rId10">
                       <a:extLst>
                         <a:ext uri="{28A0092B-C50C-407E-A947-70E740481C1C}">
                           <a14:useLocalDpi xmlns:a14="http://schemas.microsoft.com/office/drawing/2010/main" val="0"/>
@@ -3423,7 +4417,7 @@
                     </pic:cNvPicPr>
                   </pic:nvPicPr>
                   <pic:blipFill>
-                    <a:blip r:embed="rId10">
+                    <a:blip r:embed="rId11">
                       <a:extLst>
                         <a:ext uri="{28A0092B-C50C-407E-A947-70E740481C1C}">
                           <a14:useLocalDpi xmlns:a14="http://schemas.microsoft.com/office/drawing/2010/main" val="0"/>
@@ -3522,7 +4516,7 @@
                     </pic:cNvPicPr>
                   </pic:nvPicPr>
                   <pic:blipFill>
-                    <a:blip r:embed="rId11">
+                    <a:blip r:embed="rId12">
                       <a:extLst>
                         <a:ext uri="{28A0092B-C50C-407E-A947-70E740481C1C}">
                           <a14:useLocalDpi xmlns:a14="http://schemas.microsoft.com/office/drawing/2010/main" val="0"/>
@@ -3656,7 +4650,7 @@
                     </pic:cNvPicPr>
                   </pic:nvPicPr>
                   <pic:blipFill>
-                    <a:blip r:embed="rId12">
+                    <a:blip r:embed="rId13">
                       <a:extLst>
                         <a:ext uri="{28A0092B-C50C-407E-A947-70E740481C1C}">
                           <a14:useLocalDpi xmlns:a14="http://schemas.microsoft.com/office/drawing/2010/main" val="0"/>
@@ -3804,7 +4798,7 @@
                     </pic:cNvPicPr>
                   </pic:nvPicPr>
                   <pic:blipFill>
-                    <a:blip r:embed="rId13">
+                    <a:blip r:embed="rId14">
                       <a:extLst>
                         <a:ext uri="{28A0092B-C50C-407E-A947-70E740481C1C}">
                           <a14:useLocalDpi xmlns:a14="http://schemas.microsoft.com/office/drawing/2010/main" val="0"/>
@@ -3917,7 +4911,7 @@
                     </pic:cNvPicPr>
                   </pic:nvPicPr>
                   <pic:blipFill>
-                    <a:blip r:embed="rId14">
+                    <a:blip r:embed="rId15">
                       <a:extLst>
                         <a:ext uri="{28A0092B-C50C-407E-A947-70E740481C1C}">
                           <a14:useLocalDpi xmlns:a14="http://schemas.microsoft.com/office/drawing/2010/main" val="0"/>
@@ -4028,7 +5022,7 @@
                     </pic:cNvPicPr>
                   </pic:nvPicPr>
                   <pic:blipFill>
-                    <a:blip r:embed="rId15">
+                    <a:blip r:embed="rId16">
                       <a:extLst>
                         <a:ext uri="{28A0092B-C50C-407E-A947-70E740481C1C}">
                           <a14:useLocalDpi xmlns:a14="http://schemas.microsoft.com/office/drawing/2010/main" val="0"/>
@@ -4113,7 +5107,7 @@
                     </pic:cNvPicPr>
                   </pic:nvPicPr>
                   <pic:blipFill>
-                    <a:blip r:embed="rId16">
+                    <a:blip r:embed="rId17">
                       <a:extLst>
                         <a:ext uri="{28A0092B-C50C-407E-A947-70E740481C1C}">
                           <a14:useLocalDpi xmlns:a14="http://schemas.microsoft.com/office/drawing/2010/main" val="0"/>
@@ -4199,7 +5193,7 @@
                     </pic:cNvPicPr>
                   </pic:nvPicPr>
                   <pic:blipFill>
-                    <a:blip r:embed="rId17">
+                    <a:blip r:embed="rId18">
                       <a:extLst>
                         <a:ext uri="{28A0092B-C50C-407E-A947-70E740481C1C}">
                           <a14:useLocalDpi xmlns:a14="http://schemas.microsoft.com/office/drawing/2010/main" val="0"/>
@@ -11049,7 +12043,7 @@
                     </pic:cNvPicPr>
                   </pic:nvPicPr>
                   <pic:blipFill>
-                    <a:blip r:embed="rId18">
+                    <a:blip r:embed="rId19">
                       <a:extLst>
                         <a:ext uri="{28A0092B-C50C-407E-A947-70E740481C1C}">
                           <a14:useLocalDpi xmlns:a14="http://schemas.microsoft.com/office/drawing/2010/main" val="0"/>
@@ -11215,7 +12209,7 @@
                     </pic:cNvPicPr>
                   </pic:nvPicPr>
                   <pic:blipFill>
-                    <a:blip r:embed="rId19">
+                    <a:blip r:embed="rId20">
                       <a:extLst>
                         <a:ext uri="{28A0092B-C50C-407E-A947-70E740481C1C}">
                           <a14:useLocalDpi xmlns:a14="http://schemas.microsoft.com/office/drawing/2010/main" val="0"/>
@@ -11339,7 +12333,7 @@
                     </pic:cNvPicPr>
                   </pic:nvPicPr>
                   <pic:blipFill>
-                    <a:blip r:embed="rId20">
+                    <a:blip r:embed="rId21">
                       <a:extLst>
                         <a:ext uri="{28A0092B-C50C-407E-A947-70E740481C1C}">
                           <a14:useLocalDpi xmlns:a14="http://schemas.microsoft.com/office/drawing/2010/main" val="0"/>
@@ -11467,7 +12461,7 @@
                     </pic:cNvPicPr>
                   </pic:nvPicPr>
                   <pic:blipFill>
-                    <a:blip r:embed="rId21">
+                    <a:blip r:embed="rId22">
                       <a:extLst>
                         <a:ext uri="{28A0092B-C50C-407E-A947-70E740481C1C}">
                           <a14:useLocalDpi xmlns:a14="http://schemas.microsoft.com/office/drawing/2010/main" val="0"/>
@@ -11583,7 +12577,7 @@
                     </pic:cNvPicPr>
                   </pic:nvPicPr>
                   <pic:blipFill>
-                    <a:blip r:embed="rId22">
+                    <a:blip r:embed="rId23">
                       <a:extLst>
                         <a:ext uri="{28A0092B-C50C-407E-A947-70E740481C1C}">
                           <a14:useLocalDpi xmlns:a14="http://schemas.microsoft.com/office/drawing/2010/main" val="0"/>
@@ -11728,7 +12722,7 @@
                     </pic:cNvPicPr>
                   </pic:nvPicPr>
                   <pic:blipFill>
-                    <a:blip r:embed="rId23">
+                    <a:blip r:embed="rId24">
                       <a:extLst>
                         <a:ext uri="{28A0092B-C50C-407E-A947-70E740481C1C}">
                           <a14:useLocalDpi xmlns:a14="http://schemas.microsoft.com/office/drawing/2010/main" val="0"/>
@@ -11838,7 +12832,7 @@
                     </pic:cNvPicPr>
                   </pic:nvPicPr>
                   <pic:blipFill>
-                    <a:blip r:embed="rId24">
+                    <a:blip r:embed="rId25">
                       <a:extLst>
                         <a:ext uri="{28A0092B-C50C-407E-A947-70E740481C1C}">
                           <a14:useLocalDpi xmlns:a14="http://schemas.microsoft.com/office/drawing/2010/main" val="0"/>
@@ -11979,7 +12973,7 @@
                     </pic:cNvPicPr>
                   </pic:nvPicPr>
                   <pic:blipFill>
-                    <a:blip r:embed="rId25">
+                    <a:blip r:embed="rId26">
                       <a:extLst>
                         <a:ext uri="{28A0092B-C50C-407E-A947-70E740481C1C}">
                           <a14:useLocalDpi xmlns:a14="http://schemas.microsoft.com/office/drawing/2010/main" val="0"/>
@@ -12107,7 +13101,7 @@
                     </pic:cNvPicPr>
                   </pic:nvPicPr>
                   <pic:blipFill>
-                    <a:blip r:embed="rId26">
+                    <a:blip r:embed="rId27">
                       <a:extLst>
                         <a:ext uri="{28A0092B-C50C-407E-A947-70E740481C1C}">
                           <a14:useLocalDpi xmlns:a14="http://schemas.microsoft.com/office/drawing/2010/main" val="0"/>
@@ -12230,7 +13224,7 @@
                     </pic:cNvPicPr>
                   </pic:nvPicPr>
                   <pic:blipFill>
-                    <a:blip r:embed="rId27">
+                    <a:blip r:embed="rId28">
                       <a:extLst>
                         <a:ext uri="{28A0092B-C50C-407E-A947-70E740481C1C}">
                           <a14:useLocalDpi xmlns:a14="http://schemas.microsoft.com/office/drawing/2010/main" val="0"/>
@@ -12346,7 +13340,7 @@
                     </pic:cNvPicPr>
                   </pic:nvPicPr>
                   <pic:blipFill>
-                    <a:blip r:embed="rId28">
+                    <a:blip r:embed="rId29">
                       <a:extLst>
                         <a:ext uri="{28A0092B-C50C-407E-A947-70E740481C1C}">
                           <a14:useLocalDpi xmlns:a14="http://schemas.microsoft.com/office/drawing/2010/main" val="0"/>
@@ -12469,7 +13463,7 @@
                     </pic:cNvPicPr>
                   </pic:nvPicPr>
                   <pic:blipFill>
-                    <a:blip r:embed="rId29">
+                    <a:blip r:embed="rId30">
                       <a:extLst>
                         <a:ext uri="{28A0092B-C50C-407E-A947-70E740481C1C}">
                           <a14:useLocalDpi xmlns:a14="http://schemas.microsoft.com/office/drawing/2010/main" val="0"/>
@@ -12593,7 +13587,7 @@
                     </pic:cNvPicPr>
                   </pic:nvPicPr>
                   <pic:blipFill>
-                    <a:blip r:embed="rId30">
+                    <a:blip r:embed="rId31">
                       <a:extLst>
                         <a:ext uri="{28A0092B-C50C-407E-A947-70E740481C1C}">
                           <a14:useLocalDpi xmlns:a14="http://schemas.microsoft.com/office/drawing/2010/main" val="0"/>
@@ -12738,7 +13732,7 @@
                     </pic:cNvPicPr>
                   </pic:nvPicPr>
                   <pic:blipFill>
-                    <a:blip r:embed="rId31">
+                    <a:blip r:embed="rId32">
                       <a:extLst>
                         <a:ext uri="{28A0092B-C50C-407E-A947-70E740481C1C}">
                           <a14:useLocalDpi xmlns:a14="http://schemas.microsoft.com/office/drawing/2010/main" val="0"/>
@@ -12855,7 +13849,7 @@
                     </pic:cNvPicPr>
                   </pic:nvPicPr>
                   <pic:blipFill>
-                    <a:blip r:embed="rId32">
+                    <a:blip r:embed="rId33">
                       <a:extLst>
                         <a:ext uri="{28A0092B-C50C-407E-A947-70E740481C1C}">
                           <a14:useLocalDpi xmlns:a14="http://schemas.microsoft.com/office/drawing/2010/main" val="0"/>
@@ -12998,7 +13992,7 @@
                     </pic:cNvPicPr>
                   </pic:nvPicPr>
                   <pic:blipFill>
-                    <a:blip r:embed="rId33">
+                    <a:blip r:embed="rId34">
                       <a:extLst>
                         <a:ext uri="{28A0092B-C50C-407E-A947-70E740481C1C}">
                           <a14:useLocalDpi xmlns:a14="http://schemas.microsoft.com/office/drawing/2010/main" val="0"/>
@@ -13105,7 +14099,7 @@
                     </pic:cNvPicPr>
                   </pic:nvPicPr>
                   <pic:blipFill>
-                    <a:blip r:embed="rId34">
+                    <a:blip r:embed="rId35">
                       <a:extLst>
                         <a:ext uri="{28A0092B-C50C-407E-A947-70E740481C1C}">
                           <a14:useLocalDpi xmlns:a14="http://schemas.microsoft.com/office/drawing/2010/main" val="0"/>
@@ -13257,7 +14251,7 @@
                     </pic:cNvPicPr>
                   </pic:nvPicPr>
                   <pic:blipFill>
-                    <a:blip r:embed="rId35">
+                    <a:blip r:embed="rId36">
                       <a:extLst>
                         <a:ext uri="{28A0092B-C50C-407E-A947-70E740481C1C}">
                           <a14:useLocalDpi xmlns:a14="http://schemas.microsoft.com/office/drawing/2010/main" val="0"/>
@@ -13478,7 +14472,7 @@
                     </pic:cNvPicPr>
                   </pic:nvPicPr>
                   <pic:blipFill>
-                    <a:blip r:embed="rId36">
+                    <a:blip r:embed="rId37">
                       <a:extLst>
                         <a:ext uri="{28A0092B-C50C-407E-A947-70E740481C1C}">
                           <a14:useLocalDpi xmlns:a14="http://schemas.microsoft.com/office/drawing/2010/main" val="0"/>
@@ -13651,7 +14645,7 @@
                     </pic:cNvPicPr>
                   </pic:nvPicPr>
                   <pic:blipFill>
-                    <a:blip r:embed="rId37">
+                    <a:blip r:embed="rId38">
                       <a:extLst>
                         <a:ext uri="{28A0092B-C50C-407E-A947-70E740481C1C}">
                           <a14:useLocalDpi xmlns:a14="http://schemas.microsoft.com/office/drawing/2010/main" val="0"/>
@@ -13877,7 +14871,7 @@
                     </pic:cNvPicPr>
                   </pic:nvPicPr>
                   <pic:blipFill>
-                    <a:blip r:embed="rId38">
+                    <a:blip r:embed="rId39">
                       <a:extLst>
                         <a:ext uri="{28A0092B-C50C-407E-A947-70E740481C1C}">
                           <a14:useLocalDpi xmlns:a14="http://schemas.microsoft.com/office/drawing/2010/main" val="0"/>
@@ -14002,7 +14996,7 @@
                     </pic:cNvPicPr>
                   </pic:nvPicPr>
                   <pic:blipFill>
-                    <a:blip r:embed="rId39">
+                    <a:blip r:embed="rId40">
                       <a:extLst>
                         <a:ext uri="{28A0092B-C50C-407E-A947-70E740481C1C}">
                           <a14:useLocalDpi xmlns:a14="http://schemas.microsoft.com/office/drawing/2010/main" val="0"/>
@@ -14176,7 +15170,7 @@
                     </pic:cNvPicPr>
                   </pic:nvPicPr>
                   <pic:blipFill>
-                    <a:blip r:embed="rId40">
+                    <a:blip r:embed="rId41">
                       <a:extLst>
                         <a:ext uri="{28A0092B-C50C-407E-A947-70E740481C1C}">
                           <a14:useLocalDpi xmlns:a14="http://schemas.microsoft.com/office/drawing/2010/main" val="0"/>
@@ -14331,7 +15325,7 @@
                     </pic:cNvPicPr>
                   </pic:nvPicPr>
                   <pic:blipFill>
-                    <a:blip r:embed="rId41">
+                    <a:blip r:embed="rId42">
                       <a:extLst>
                         <a:ext uri="{28A0092B-C50C-407E-A947-70E740481C1C}">
                           <a14:useLocalDpi xmlns:a14="http://schemas.microsoft.com/office/drawing/2010/main" val="0"/>
@@ -14799,7 +15793,7 @@
                     </pic:cNvPicPr>
                   </pic:nvPicPr>
                   <pic:blipFill>
-                    <a:blip r:embed="rId42">
+                    <a:blip r:embed="rId43">
                       <a:extLst>
                         <a:ext uri="{28A0092B-C50C-407E-A947-70E740481C1C}">
                           <a14:useLocalDpi xmlns:a14="http://schemas.microsoft.com/office/drawing/2010/main" val="0"/>
@@ -14984,7 +15978,7 @@
                     </pic:cNvPicPr>
                   </pic:nvPicPr>
                   <pic:blipFill>
-                    <a:blip r:embed="rId43">
+                    <a:blip r:embed="rId44">
                       <a:extLst>
                         <a:ext uri="{28A0092B-C50C-407E-A947-70E740481C1C}">
                           <a14:useLocalDpi xmlns:a14="http://schemas.microsoft.com/office/drawing/2010/main" val="0"/>
@@ -15120,7 +16114,7 @@
                     </pic:cNvPicPr>
                   </pic:nvPicPr>
                   <pic:blipFill>
-                    <a:blip r:embed="rId44">
+                    <a:blip r:embed="rId45">
                       <a:extLst>
                         <a:ext uri="{28A0092B-C50C-407E-A947-70E740481C1C}">
                           <a14:useLocalDpi xmlns:a14="http://schemas.microsoft.com/office/drawing/2010/main" val="0"/>
@@ -15197,14 +16191,6 @@
           <w:rFonts w:cstheme="minorHAnsi"/>
         </w:rPr>
       </w:pPr>
-      <w:r>
-        <w:rPr>
-          <w:rFonts w:cstheme="minorHAnsi"/>
-          <w:b/>
-          <w:bCs/>
-        </w:rPr>
-        <w:t xml:space="preserve">1.19 - </w:t>
-      </w:r>
       <w:r>
         <w:rPr>
           <w:rFonts w:cstheme="minorHAnsi"/>
@@ -15279,7 +16265,7 @@
                     </pic:cNvPicPr>
                   </pic:nvPicPr>
                   <pic:blipFill>
-                    <a:blip r:embed="rId45">
+                    <a:blip r:embed="rId46">
                       <a:extLst>
                         <a:ext uri="{28A0092B-C50C-407E-A947-70E740481C1C}">
                           <a14:useLocalDpi xmlns:a14="http://schemas.microsoft.com/office/drawing/2010/main" val="0"/>
@@ -15376,7 +16362,14 @@
           <w:rFonts w:cstheme="minorHAnsi"/>
           <w:b/>
         </w:rPr>
-        <w:t xml:space="preserve">1.20 - </w:t>
+        <w:t>1.19</w:t>
+      </w:r>
+      <w:r>
+        <w:rPr>
+          <w:rFonts w:cstheme="minorHAnsi"/>
+          <w:b/>
+        </w:rPr>
+        <w:t xml:space="preserve"> - </w:t>
       </w:r>
       <w:r>
         <w:rPr>
@@ -15460,7 +16453,7 @@
                     </pic:cNvPicPr>
                   </pic:nvPicPr>
                   <pic:blipFill>
-                    <a:blip r:embed="rId46">
+                    <a:blip r:embed="rId47">
                       <a:extLst>
                         <a:ext uri="{28A0092B-C50C-407E-A947-70E740481C1C}">
                           <a14:useLocalDpi xmlns:a14="http://schemas.microsoft.com/office/drawing/2010/main" val="0"/>
@@ -15527,7 +16520,14 @@
           <w:rFonts w:cstheme="minorHAnsi"/>
           <w:b/>
         </w:rPr>
-        <w:t xml:space="preserve">1.21 - </w:t>
+        <w:t>1.20</w:t>
+      </w:r>
+      <w:r>
+        <w:rPr>
+          <w:rFonts w:cstheme="minorHAnsi"/>
+          <w:b/>
+        </w:rPr>
+        <w:t xml:space="preserve"> - </w:t>
       </w:r>
       <w:r>
         <w:rPr>
@@ -15615,7 +16615,7 @@
                     </pic:cNvPicPr>
                   </pic:nvPicPr>
                   <pic:blipFill>
-                    <a:blip r:embed="rId47">
+                    <a:blip r:embed="rId48">
                       <a:extLst>
                         <a:ext uri="{28A0092B-C50C-407E-A947-70E740481C1C}">
                           <a14:useLocalDpi xmlns:a14="http://schemas.microsoft.com/office/drawing/2010/main" val="0"/>
@@ -15796,7 +16796,7 @@
                     </pic:cNvPicPr>
                   </pic:nvPicPr>
                   <pic:blipFill>
-                    <a:blip r:embed="rId48">
+                    <a:blip r:embed="rId49">
                       <a:extLst>
                         <a:ext uri="{28A0092B-C50C-407E-A947-70E740481C1C}">
                           <a14:useLocalDpi xmlns:a14="http://schemas.microsoft.com/office/drawing/2010/main" val="0"/>
@@ -15924,7 +16924,15 @@
           <w:b/>
           <w:bCs/>
         </w:rPr>
-        <w:t xml:space="preserve">1.22 - </w:t>
+        <w:t>1.21</w:t>
+      </w:r>
+      <w:r>
+        <w:rPr>
+          <w:rFonts w:cstheme="minorHAnsi"/>
+          <w:b/>
+          <w:bCs/>
+        </w:rPr>
+        <w:t xml:space="preserve"> - </w:t>
       </w:r>
       <w:r>
         <w:rPr>
@@ -16013,7 +17021,7 @@
                     </pic:cNvPicPr>
                   </pic:nvPicPr>
                   <pic:blipFill>
-                    <a:blip r:embed="rId49">
+                    <a:blip r:embed="rId50">
                       <a:extLst>
                         <a:ext uri="{28A0092B-C50C-407E-A947-70E740481C1C}">
                           <a14:useLocalDpi xmlns:a14="http://schemas.microsoft.com/office/drawing/2010/main" val="0"/>
@@ -16243,7 +17251,7 @@
                     </pic:cNvPicPr>
                   </pic:nvPicPr>
                   <pic:blipFill>
-                    <a:blip r:embed="rId50">
+                    <a:blip r:embed="rId51">
                       <a:extLst>
                         <a:ext uri="{28A0092B-C50C-407E-A947-70E740481C1C}">
                           <a14:useLocalDpi xmlns:a14="http://schemas.microsoft.com/office/drawing/2010/main" val="0"/>
@@ -16370,7 +17378,14 @@
           <w:rFonts w:cstheme="minorHAnsi"/>
           <w:b/>
         </w:rPr>
-        <w:t xml:space="preserve">1.23 - </w:t>
+        <w:t>1.22</w:t>
+      </w:r>
+      <w:r>
+        <w:rPr>
+          <w:rFonts w:cstheme="minorHAnsi"/>
+          <w:b/>
+        </w:rPr>
+        <w:t xml:space="preserve"> - </w:t>
       </w:r>
       <w:r>
         <w:rPr>
@@ -16460,7 +17475,7 @@
                     </pic:cNvPicPr>
                   </pic:nvPicPr>
                   <pic:blipFill>
-                    <a:blip r:embed="rId51">
+                    <a:blip r:embed="rId52">
                       <a:extLst>
                         <a:ext uri="{28A0092B-C50C-407E-A947-70E740481C1C}">
                           <a14:useLocalDpi xmlns:a14="http://schemas.microsoft.com/office/drawing/2010/main" val="0"/>
@@ -16598,7 +17613,7 @@
                     </pic:cNvPicPr>
                   </pic:nvPicPr>
                   <pic:blipFill>
-                    <a:blip r:embed="rId52">
+                    <a:blip r:embed="rId53">
                       <a:extLst>
                         <a:ext uri="{28A0092B-C50C-407E-A947-70E740481C1C}">
                           <a14:useLocalDpi xmlns:a14="http://schemas.microsoft.com/office/drawing/2010/main" val="0"/>
@@ -16668,7 +17683,14 @@
           <w:rFonts w:cstheme="minorHAnsi"/>
           <w:b/>
         </w:rPr>
-        <w:t xml:space="preserve">1.24 - </w:t>
+        <w:t>1.23</w:t>
+      </w:r>
+      <w:r>
+        <w:rPr>
+          <w:rFonts w:cstheme="minorHAnsi"/>
+          <w:b/>
+        </w:rPr>
+        <w:t xml:space="preserve"> - </w:t>
       </w:r>
       <w:r>
         <w:rPr>
@@ -16757,7 +17779,7 @@
                     </pic:cNvPicPr>
                   </pic:nvPicPr>
                   <pic:blipFill>
-                    <a:blip r:embed="rId53">
+                    <a:blip r:embed="rId54">
                       <a:extLst>
                         <a:ext uri="{28A0092B-C50C-407E-A947-70E740481C1C}">
                           <a14:useLocalDpi xmlns:a14="http://schemas.microsoft.com/office/drawing/2010/main" val="0"/>
@@ -16862,7 +17884,7 @@
                     </pic:cNvPicPr>
                   </pic:nvPicPr>
                   <pic:blipFill>
-                    <a:blip r:embed="rId54">
+                    <a:blip r:embed="rId55">
                       <a:extLst>
                         <a:ext uri="{28A0092B-C50C-407E-A947-70E740481C1C}">
                           <a14:useLocalDpi xmlns:a14="http://schemas.microsoft.com/office/drawing/2010/main" val="0"/>
@@ -16986,7 +18008,7 @@
                     </pic:cNvPicPr>
                   </pic:nvPicPr>
                   <pic:blipFill>
-                    <a:blip r:embed="rId55">
+                    <a:blip r:embed="rId56">
                       <a:extLst>
                         <a:ext uri="{28A0092B-C50C-407E-A947-70E740481C1C}">
                           <a14:useLocalDpi xmlns:a14="http://schemas.microsoft.com/office/drawing/2010/main" val="0"/>
@@ -17147,7 +18169,7 @@
                     </pic:cNvPicPr>
                   </pic:nvPicPr>
                   <pic:blipFill>
-                    <a:blip r:embed="rId56">
+                    <a:blip r:embed="rId57">
                       <a:extLst>
                         <a:ext uri="{28A0092B-C50C-407E-A947-70E740481C1C}">
                           <a14:useLocalDpi xmlns:a14="http://schemas.microsoft.com/office/drawing/2010/main" val="0"/>
@@ -17227,7 +18249,15 @@
           <w:b/>
           <w:bCs/>
         </w:rPr>
-        <w:t xml:space="preserve">1.25 - </w:t>
+        <w:t>1.24</w:t>
+      </w:r>
+      <w:r>
+        <w:rPr>
+          <w:rFonts w:cstheme="minorHAnsi"/>
+          <w:b/>
+          <w:bCs/>
+        </w:rPr>
+        <w:t xml:space="preserve"> - </w:t>
       </w:r>
       <w:r>
         <w:rPr>
@@ -17303,7 +18333,7 @@
                     </pic:cNvPicPr>
                   </pic:nvPicPr>
                   <pic:blipFill>
-                    <a:blip r:embed="rId57">
+                    <a:blip r:embed="rId58">
                       <a:extLst>
                         <a:ext uri="{28A0092B-C50C-407E-A947-70E740481C1C}">
                           <a14:useLocalDpi xmlns:a14="http://schemas.microsoft.com/office/drawing/2010/main" val="0"/>
@@ -17436,7 +18466,7 @@
                     </pic:cNvPicPr>
                   </pic:nvPicPr>
                   <pic:blipFill>
-                    <a:blip r:embed="rId58">
+                    <a:blip r:embed="rId59">
                       <a:extLst>
                         <a:ext uri="{28A0092B-C50C-407E-A947-70E740481C1C}">
                           <a14:useLocalDpi xmlns:a14="http://schemas.microsoft.com/office/drawing/2010/main" val="0"/>
@@ -17589,7 +18619,7 @@
                     </pic:cNvPicPr>
                   </pic:nvPicPr>
                   <pic:blipFill>
-                    <a:blip r:embed="rId59">
+                    <a:blip r:embed="rId60">
                       <a:extLst>
                         <a:ext uri="{28A0092B-C50C-407E-A947-70E740481C1C}">
                           <a14:useLocalDpi xmlns:a14="http://schemas.microsoft.com/office/drawing/2010/main" val="0"/>
@@ -17652,7 +18682,14 @@
           <w:rFonts w:cstheme="minorHAnsi"/>
           <w:b/>
         </w:rPr>
-        <w:t xml:space="preserve">1.26 - </w:t>
+        <w:t>1.25</w:t>
+      </w:r>
+      <w:r>
+        <w:rPr>
+          <w:rFonts w:cstheme="minorHAnsi"/>
+          <w:b/>
+        </w:rPr>
+        <w:t xml:space="preserve"> - </w:t>
       </w:r>
       <w:r>
         <w:rPr>
@@ -17742,7 +18779,7 @@
                     </pic:cNvPicPr>
                   </pic:nvPicPr>
                   <pic:blipFill>
-                    <a:blip r:embed="rId60">
+                    <a:blip r:embed="rId61">
                       <a:extLst>
                         <a:ext uri="{28A0092B-C50C-407E-A947-70E740481C1C}">
                           <a14:useLocalDpi xmlns:a14="http://schemas.microsoft.com/office/drawing/2010/main" val="0"/>
@@ -17826,7 +18863,7 @@
                     </pic:cNvPicPr>
                   </pic:nvPicPr>
                   <pic:blipFill>
-                    <a:blip r:embed="rId61">
+                    <a:blip r:embed="rId62">
                       <a:extLst>
                         <a:ext uri="{28A0092B-C50C-407E-A947-70E740481C1C}">
                           <a14:useLocalDpi xmlns:a14="http://schemas.microsoft.com/office/drawing/2010/main" val="0"/>
@@ -17956,7 +18993,7 @@
                     </pic:cNvPicPr>
                   </pic:nvPicPr>
                   <pic:blipFill>
-                    <a:blip r:embed="rId62">
+                    <a:blip r:embed="rId63">
                       <a:extLst>
                         <a:ext uri="{28A0092B-C50C-407E-A947-70E740481C1C}">
                           <a14:useLocalDpi xmlns:a14="http://schemas.microsoft.com/office/drawing/2010/main" val="0"/>
@@ -18064,7 +19101,7 @@
                     </pic:cNvPicPr>
                   </pic:nvPicPr>
                   <pic:blipFill>
-                    <a:blip r:embed="rId63">
+                    <a:blip r:embed="rId64">
                       <a:extLst>
                         <a:ext uri="{28A0092B-C50C-407E-A947-70E740481C1C}">
                           <a14:useLocalDpi xmlns:a14="http://schemas.microsoft.com/office/drawing/2010/main" val="0"/>
@@ -18172,7 +19209,7 @@
                     </pic:cNvPicPr>
                   </pic:nvPicPr>
                   <pic:blipFill>
-                    <a:blip r:embed="rId64">
+                    <a:blip r:embed="rId65">
                       <a:extLst>
                         <a:ext uri="{28A0092B-C50C-407E-A947-70E740481C1C}">
                           <a14:useLocalDpi xmlns:a14="http://schemas.microsoft.com/office/drawing/2010/main" val="0"/>
@@ -18302,7 +19339,7 @@
                     </pic:cNvPicPr>
                   </pic:nvPicPr>
                   <pic:blipFill>
-                    <a:blip r:embed="rId65">
+                    <a:blip r:embed="rId66">
                       <a:extLst>
                         <a:ext uri="{28A0092B-C50C-407E-A947-70E740481C1C}">
                           <a14:useLocalDpi xmlns:a14="http://schemas.microsoft.com/office/drawing/2010/main" val="0"/>
@@ -18500,7 +19537,7 @@
                     <pic:cNvPicPr preferRelativeResize="0"/>
                   </pic:nvPicPr>
                   <pic:blipFill>
-                    <a:blip r:embed="rId66"/>
+                    <a:blip r:embed="rId67"/>
                     <a:srcRect/>
                     <a:stretch>
                       <a:fillRect/>
@@ -18563,7 +19600,7 @@
                     <pic:cNvPicPr preferRelativeResize="0"/>
                   </pic:nvPicPr>
                   <pic:blipFill>
-                    <a:blip r:embed="rId67"/>
+                    <a:blip r:embed="rId68"/>
                     <a:srcRect/>
                     <a:stretch>
                       <a:fillRect/>
@@ -18624,7 +19661,7 @@
                     <pic:cNvPicPr preferRelativeResize="0"/>
                   </pic:nvPicPr>
                   <pic:blipFill>
-                    <a:blip r:embed="rId68"/>
+                    <a:blip r:embed="rId69"/>
                     <a:srcRect/>
                     <a:stretch>
                       <a:fillRect/>
@@ -18675,7 +19712,7 @@
                     <pic:cNvPicPr preferRelativeResize="0"/>
                   </pic:nvPicPr>
                   <pic:blipFill>
-                    <a:blip r:embed="rId69"/>
+                    <a:blip r:embed="rId70"/>
                     <a:srcRect/>
                     <a:stretch>
                       <a:fillRect/>
@@ -18725,7 +19762,7 @@
                     <pic:cNvPicPr preferRelativeResize="0"/>
                   </pic:nvPicPr>
                   <pic:blipFill>
-                    <a:blip r:embed="rId70"/>
+                    <a:blip r:embed="rId71"/>
                     <a:srcRect/>
                     <a:stretch>
                       <a:fillRect/>
@@ -18784,7 +19821,7 @@
                     <pic:cNvPicPr preferRelativeResize="0"/>
                   </pic:nvPicPr>
                   <pic:blipFill>
-                    <a:blip r:embed="rId71"/>
+                    <a:blip r:embed="rId72"/>
                     <a:srcRect/>
                     <a:stretch>
                       <a:fillRect/>
@@ -18853,7 +19890,7 @@
                     <pic:cNvPicPr preferRelativeResize="0"/>
                   </pic:nvPicPr>
                   <pic:blipFill>
-                    <a:blip r:embed="rId72"/>
+                    <a:blip r:embed="rId73"/>
                     <a:srcRect/>
                     <a:stretch>
                       <a:fillRect/>
@@ -18935,7 +19972,7 @@
                     <pic:cNvPicPr preferRelativeResize="0"/>
                   </pic:nvPicPr>
                   <pic:blipFill>
-                    <a:blip r:embed="rId73"/>
+                    <a:blip r:embed="rId74"/>
                     <a:srcRect/>
                     <a:stretch>
                       <a:fillRect/>
@@ -19146,7 +20183,7 @@
                     <pic:cNvPicPr preferRelativeResize="0"/>
                   </pic:nvPicPr>
                   <pic:blipFill>
-                    <a:blip r:embed="rId74"/>
+                    <a:blip r:embed="rId75"/>
                     <a:srcRect/>
                     <a:stretch>
                       <a:fillRect/>
@@ -19197,7 +20234,7 @@
                     <pic:cNvPicPr preferRelativeResize="0"/>
                   </pic:nvPicPr>
                   <pic:blipFill>
-                    <a:blip r:embed="rId75"/>
+                    <a:blip r:embed="rId76"/>
                     <a:srcRect/>
                     <a:stretch>
                       <a:fillRect/>
@@ -19279,7 +20316,7 @@
                     <pic:cNvPicPr preferRelativeResize="0"/>
                   </pic:nvPicPr>
                   <pic:blipFill>
-                    <a:blip r:embed="rId76"/>
+                    <a:blip r:embed="rId77"/>
                     <a:srcRect/>
                     <a:stretch>
                       <a:fillRect/>
@@ -19763,7 +20800,7 @@
                     </pic:cNvPicPr>
                   </pic:nvPicPr>
                   <pic:blipFill>
-                    <a:blip r:embed="rId77"/>
+                    <a:blip r:embed="rId78"/>
                     <a:srcRect l="23364" t="17730" r="22385" b="27819"/>
                     <a:stretch>
                       <a:fillRect/>
@@ -20358,7 +21395,7 @@
                     </pic:cNvPicPr>
                   </pic:nvPicPr>
                   <pic:blipFill>
-                    <a:blip r:embed="rId78"/>
+                    <a:blip r:embed="rId79"/>
                     <a:srcRect l="10037" t="7944" r="8370" b="28187"/>
                     <a:stretch>
                       <a:fillRect/>
@@ -21145,7 +22182,7 @@
                     <pic:cNvPicPr/>
                   </pic:nvPicPr>
                   <pic:blipFill>
-                    <a:blip r:embed="rId79"/>
+                    <a:blip r:embed="rId80"/>
                     <a:stretch>
                       <a:fillRect/>
                     </a:stretch>
@@ -21257,75 +22294,6 @@
             <wp:extent cx="4175874" cy="2594345"/>
             <wp:effectExtent l="0" t="0" r="0" b="0"/>
             <wp:docPr id="14" name="Imagem 14"/>
-            <wp:cNvGraphicFramePr>
-              <a:graphicFrameLocks xmlns:a="http://schemas.openxmlformats.org/drawingml/2006/main" noChangeAspect="1"/>
-            </wp:cNvGraphicFramePr>
-            <a:graphic xmlns:a="http://schemas.openxmlformats.org/drawingml/2006/main">
-              <a:graphicData uri="http://schemas.openxmlformats.org/drawingml/2006/picture">
-                <pic:pic xmlns:pic="http://schemas.openxmlformats.org/drawingml/2006/picture">
-                  <pic:nvPicPr>
-                    <pic:cNvPr id="1" name=""/>
-                    <pic:cNvPicPr/>
-                  </pic:nvPicPr>
-                  <pic:blipFill>
-                    <a:blip r:embed="rId80"/>
-                    <a:stretch>
-                      <a:fillRect/>
-                    </a:stretch>
-                  </pic:blipFill>
-                  <pic:spPr>
-                    <a:xfrm>
-                      <a:off x="0" y="0"/>
-                      <a:ext cx="4229076" cy="2627398"/>
-                    </a:xfrm>
-                    <a:prstGeom prst="rect">
-                      <a:avLst/>
-                    </a:prstGeom>
-                  </pic:spPr>
-                </pic:pic>
-              </a:graphicData>
-            </a:graphic>
-          </wp:inline>
-        </w:drawing>
-      </w:r>
-    </w:p>
-    <w:p>
-      <w:pPr>
-        <w:rPr>
-          <w:rFonts w:cstheme="minorHAnsi"/>
-        </w:rPr>
-      </w:pPr>
-    </w:p>
-    <w:p>
-      <w:pPr>
-        <w:rPr>
-          <w:rFonts w:cstheme="minorHAnsi"/>
-        </w:rPr>
-      </w:pPr>
-      <w:r>
-        <w:rPr>
-          <w:rFonts w:cstheme="minorHAnsi"/>
-        </w:rPr>
-        <w:t>2- Faça o download de acordo com seu sistema operacional.</w:t>
-      </w:r>
-    </w:p>
-    <w:p>
-      <w:pPr>
-        <w:jc w:val="center"/>
-        <w:rPr>
-          <w:rFonts w:cstheme="minorHAnsi"/>
-        </w:rPr>
-      </w:pPr>
-      <w:r>
-        <w:rPr>
-          <w:rFonts w:cstheme="minorHAnsi"/>
-          <w:noProof/>
-        </w:rPr>
-        <w:drawing>
-          <wp:inline distT="0" distB="0" distL="0" distR="0" wp14:anchorId="0B497DC8" wp14:editId="1D6B2ACA">
-            <wp:extent cx="4784651" cy="2090190"/>
-            <wp:effectExtent l="0" t="0" r="0" b="5715"/>
-            <wp:docPr id="3" name="Imagem 3"/>
             <wp:cNvGraphicFramePr>
               <a:graphicFrameLocks xmlns:a="http://schemas.openxmlformats.org/drawingml/2006/main" noChangeAspect="1"/>
             </wp:cNvGraphicFramePr>
@@ -21345,7 +22313,7 @@
                   <pic:spPr>
                     <a:xfrm>
                       <a:off x="0" y="0"/>
-                      <a:ext cx="4811452" cy="2101898"/>
+                      <a:ext cx="4229076" cy="2627398"/>
                     </a:xfrm>
                     <a:prstGeom prst="rect">
                       <a:avLst/>
@@ -21360,25 +22328,26 @@
     </w:p>
     <w:p>
       <w:pPr>
-        <w:pStyle w:val="PargrafodaLista"/>
-        <w:numPr>
-          <w:ilvl w:val="0"/>
-          <w:numId w:val="20"/>
-        </w:numPr>
-        <w:rPr>
-          <w:rFonts w:cstheme="minorHAnsi"/>
-        </w:rPr>
-      </w:pPr>
-      <w:r>
-        <w:rPr>
-          <w:rFonts w:cstheme="minorHAnsi"/>
-        </w:rPr>
-        <w:t>Depois de instalado crie uma nova pasta no seu Desktop, dentro dessa pasta clique com o botão direito do mouse e selecione a opção “git bash here” e o terminal do git vai abrir.</w:t>
-      </w:r>
-    </w:p>
-    <w:p>
-      <w:pPr>
-        <w:pStyle w:val="PargrafodaLista"/>
+        <w:rPr>
+          <w:rFonts w:cstheme="minorHAnsi"/>
+        </w:rPr>
+      </w:pPr>
+    </w:p>
+    <w:p>
+      <w:pPr>
+        <w:rPr>
+          <w:rFonts w:cstheme="minorHAnsi"/>
+        </w:rPr>
+      </w:pPr>
+      <w:r>
+        <w:rPr>
+          <w:rFonts w:cstheme="minorHAnsi"/>
+        </w:rPr>
+        <w:t>2- Faça o download de acordo com seu sistema operacional.</w:t>
+      </w:r>
+    </w:p>
+    <w:p>
+      <w:pPr>
         <w:jc w:val="center"/>
         <w:rPr>
           <w:rFonts w:cstheme="minorHAnsi"/>
@@ -21390,10 +22359,10 @@
           <w:noProof/>
         </w:rPr>
         <w:drawing>
-          <wp:inline distT="0" distB="0" distL="0" distR="0" wp14:anchorId="335545A6" wp14:editId="695DC8F8">
-            <wp:extent cx="4398022" cy="2828925"/>
-            <wp:effectExtent l="0" t="0" r="2540" b="0"/>
-            <wp:docPr id="5" name="Imagem 5"/>
+          <wp:inline distT="0" distB="0" distL="0" distR="0" wp14:anchorId="0B497DC8" wp14:editId="1D6B2ACA">
+            <wp:extent cx="4784651" cy="2090190"/>
+            <wp:effectExtent l="0" t="0" r="0" b="5715"/>
+            <wp:docPr id="3" name="Imagem 3"/>
             <wp:cNvGraphicFramePr>
               <a:graphicFrameLocks xmlns:a="http://schemas.openxmlformats.org/drawingml/2006/main" noChangeAspect="1"/>
             </wp:cNvGraphicFramePr>
@@ -21413,7 +22382,7 @@
                   <pic:spPr>
                     <a:xfrm>
                       <a:off x="0" y="0"/>
-                      <a:ext cx="4411643" cy="2837686"/>
+                      <a:ext cx="4811452" cy="2101898"/>
                     </a:xfrm>
                     <a:prstGeom prst="rect">
                       <a:avLst/>
@@ -21428,86 +22397,25 @@
     </w:p>
     <w:p>
       <w:pPr>
-        <w:rPr>
-          <w:rFonts w:cstheme="minorHAnsi"/>
-          <w:b/>
-        </w:rPr>
-      </w:pPr>
-      <w:r>
-        <w:rPr>
-          <w:rFonts w:cstheme="minorHAnsi"/>
-          <w:b/>
-        </w:rPr>
-        <w:lastRenderedPageBreak/>
-        <w:t xml:space="preserve">6.3 - </w:t>
-      </w:r>
-      <w:r>
-        <w:rPr>
-          <w:rFonts w:cstheme="minorHAnsi"/>
-          <w:b/>
-        </w:rPr>
-        <w:t>Comandos Básicos</w:t>
-      </w:r>
-    </w:p>
-    <w:p>
-      <w:pPr>
-        <w:pStyle w:val="Subttulo"/>
-        <w:rPr>
-          <w:rFonts w:cstheme="minorHAnsi"/>
-          <w:color w:val="auto"/>
-        </w:rPr>
-      </w:pPr>
-      <w:r>
-        <w:rPr>
-          <w:rFonts w:cstheme="minorHAnsi"/>
-          <w:color w:val="auto"/>
-        </w:rPr>
-        <w:t>Clonando e criando novos projetos</w:t>
-      </w:r>
-    </w:p>
-    <w:p>
-      <w:pPr>
-        <w:rPr>
-          <w:rFonts w:cstheme="minorHAnsi"/>
-        </w:rPr>
-      </w:pPr>
-      <w:r>
-        <w:rPr>
-          <w:rFonts w:cstheme="minorHAnsi"/>
-          <w:b/>
-          <w:u w:val="single"/>
-        </w:rPr>
-        <w:t>git init</w:t>
-      </w:r>
-      <w:r>
-        <w:rPr>
-          <w:rFonts w:cstheme="minorHAnsi"/>
-          <w:b/>
-        </w:rPr>
-        <w:t xml:space="preserve"> -</w:t>
-      </w:r>
-      <w:r>
-        <w:rPr>
-          <w:rFonts w:cstheme="minorHAnsi"/>
-        </w:rPr>
-        <w:t xml:space="preserve"> O git init </w:t>
-      </w:r>
-      <w:r>
-        <w:rPr>
-          <w:rFonts w:cstheme="minorHAnsi"/>
-          <w:u w:val="single"/>
-        </w:rPr>
-        <w:t>inicia</w:t>
-      </w:r>
-      <w:r>
-        <w:rPr>
-          <w:rFonts w:cstheme="minorHAnsi"/>
-        </w:rPr>
-        <w:t xml:space="preserve"> um repositório vazio, ou reinicia um existente.</w:t>
-      </w:r>
-    </w:p>
-    <w:p>
-      <w:pPr>
+        <w:pStyle w:val="PargrafodaLista"/>
+        <w:numPr>
+          <w:ilvl w:val="0"/>
+          <w:numId w:val="20"/>
+        </w:numPr>
+        <w:rPr>
+          <w:rFonts w:cstheme="minorHAnsi"/>
+        </w:rPr>
+      </w:pPr>
+      <w:r>
+        <w:rPr>
+          <w:rFonts w:cstheme="minorHAnsi"/>
+        </w:rPr>
+        <w:t>Depois de instalado crie uma nova pasta no seu Desktop, dentro dessa pasta clique com o botão direito do mouse e selecione a opção “git bash here” e o terminal do git vai abrir.</w:t>
+      </w:r>
+    </w:p>
+    <w:p>
+      <w:pPr>
+        <w:pStyle w:val="PargrafodaLista"/>
         <w:jc w:val="center"/>
         <w:rPr>
           <w:rFonts w:cstheme="minorHAnsi"/>
@@ -21519,10 +22427,10 @@
           <w:noProof/>
         </w:rPr>
         <w:drawing>
-          <wp:inline distT="0" distB="0" distL="0" distR="0" wp14:anchorId="4DF3BFDD" wp14:editId="1B145F19">
-            <wp:extent cx="5400040" cy="954405"/>
-            <wp:effectExtent l="0" t="0" r="0" b="0"/>
-            <wp:docPr id="15" name="Imagem 15"/>
+          <wp:inline distT="0" distB="0" distL="0" distR="0" wp14:anchorId="335545A6" wp14:editId="695DC8F8">
+            <wp:extent cx="4398022" cy="2828925"/>
+            <wp:effectExtent l="0" t="0" r="2540" b="0"/>
+            <wp:docPr id="5" name="Imagem 5"/>
             <wp:cNvGraphicFramePr>
               <a:graphicFrameLocks xmlns:a="http://schemas.openxmlformats.org/drawingml/2006/main" noChangeAspect="1"/>
             </wp:cNvGraphicFramePr>
@@ -21542,7 +22450,7 @@
                   <pic:spPr>
                     <a:xfrm>
                       <a:off x="0" y="0"/>
-                      <a:ext cx="5400040" cy="954405"/>
+                      <a:ext cx="4411643" cy="2837686"/>
                     </a:xfrm>
                     <a:prstGeom prst="rect">
                       <a:avLst/>
@@ -21560,49 +22468,79 @@
         <w:rPr>
           <w:rFonts w:cstheme="minorHAnsi"/>
           <w:b/>
+        </w:rPr>
+      </w:pPr>
+      <w:r>
+        <w:rPr>
+          <w:rFonts w:cstheme="minorHAnsi"/>
+          <w:b/>
+        </w:rPr>
+        <w:lastRenderedPageBreak/>
+        <w:t xml:space="preserve">6.3 - </w:t>
+      </w:r>
+      <w:r>
+        <w:rPr>
+          <w:rFonts w:cstheme="minorHAnsi"/>
+          <w:b/>
+        </w:rPr>
+        <w:t>Comandos Básicos</w:t>
+      </w:r>
+    </w:p>
+    <w:p>
+      <w:pPr>
+        <w:pStyle w:val="Subttulo"/>
+        <w:rPr>
+          <w:rFonts w:cstheme="minorHAnsi"/>
+          <w:color w:val="auto"/>
+        </w:rPr>
+      </w:pPr>
+      <w:r>
+        <w:rPr>
+          <w:rFonts w:cstheme="minorHAnsi"/>
+          <w:color w:val="auto"/>
+        </w:rPr>
+        <w:t>Clonando e criando novos projetos</w:t>
+      </w:r>
+    </w:p>
+    <w:p>
+      <w:pPr>
+        <w:rPr>
+          <w:rFonts w:cstheme="minorHAnsi"/>
+        </w:rPr>
+      </w:pPr>
+      <w:r>
+        <w:rPr>
+          <w:rFonts w:cstheme="minorHAnsi"/>
+          <w:b/>
           <w:u w:val="single"/>
         </w:rPr>
-      </w:pPr>
-    </w:p>
-    <w:p>
-      <w:pPr>
-        <w:rPr>
-          <w:rFonts w:cstheme="minorHAnsi"/>
-        </w:rPr>
-      </w:pPr>
-      <w:r>
-        <w:rPr>
-          <w:rFonts w:cstheme="minorHAnsi"/>
-          <w:b/>
+        <w:t>git init</w:t>
+      </w:r>
+      <w:r>
+        <w:rPr>
+          <w:rFonts w:cstheme="minorHAnsi"/>
+          <w:b/>
+        </w:rPr>
+        <w:t xml:space="preserve"> -</w:t>
+      </w:r>
+      <w:r>
+        <w:rPr>
+          <w:rFonts w:cstheme="minorHAnsi"/>
+        </w:rPr>
+        <w:t xml:space="preserve"> O git init </w:t>
+      </w:r>
+      <w:r>
+        <w:rPr>
+          <w:rFonts w:cstheme="minorHAnsi"/>
           <w:u w:val="single"/>
         </w:rPr>
-        <w:t>git clone</w:t>
-      </w:r>
-      <w:r>
-        <w:rPr>
-          <w:rFonts w:cstheme="minorHAnsi"/>
-          <w:b/>
-        </w:rPr>
-        <w:t>-</w:t>
-      </w:r>
-      <w:r>
-        <w:rPr>
-          <w:rFonts w:cstheme="minorHAnsi"/>
-        </w:rPr>
-        <w:t xml:space="preserve"> O git clone como o próprio nome já diz, clona o repositório desejado para utilizar.</w:t>
-      </w:r>
-    </w:p>
-    <w:p>
-      <w:pPr>
-        <w:rPr>
-          <w:rFonts w:cstheme="minorHAnsi"/>
-        </w:rPr>
-      </w:pPr>
-      <w:r>
-        <w:rPr>
-          <w:rFonts w:cstheme="minorHAnsi"/>
-        </w:rPr>
-        <w:t>No GitHub abra o repositório que deseja clonar e cline em “Clone or download” e copie o link que vai estar na caixa de texto como na imagem abaixo.</w:t>
+        <w:t>inicia</w:t>
+      </w:r>
+      <w:r>
+        <w:rPr>
+          <w:rFonts w:cstheme="minorHAnsi"/>
+        </w:rPr>
+        <w:t xml:space="preserve"> um repositório vazio, ou reinicia um existente.</w:t>
       </w:r>
     </w:p>
     <w:p>
@@ -21618,10 +22556,10 @@
           <w:noProof/>
         </w:rPr>
         <w:drawing>
-          <wp:inline distT="0" distB="0" distL="0" distR="0" wp14:anchorId="77910571" wp14:editId="118AA535">
-            <wp:extent cx="3314700" cy="1673679"/>
-            <wp:effectExtent l="0" t="0" r="0" b="3175"/>
-            <wp:docPr id="16" name="Imagem 16"/>
+          <wp:inline distT="0" distB="0" distL="0" distR="0" wp14:anchorId="4DF3BFDD" wp14:editId="1B145F19">
+            <wp:extent cx="5400040" cy="954405"/>
+            <wp:effectExtent l="0" t="0" r="0" b="0"/>
+            <wp:docPr id="15" name="Imagem 15"/>
             <wp:cNvGraphicFramePr>
               <a:graphicFrameLocks xmlns:a="http://schemas.openxmlformats.org/drawingml/2006/main" noChangeAspect="1"/>
             </wp:cNvGraphicFramePr>
@@ -21641,7 +22579,7 @@
                   <pic:spPr>
                     <a:xfrm>
                       <a:off x="0" y="0"/>
-                      <a:ext cx="3331539" cy="1682181"/>
+                      <a:ext cx="5400040" cy="954405"/>
                     </a:xfrm>
                     <a:prstGeom prst="rect">
                       <a:avLst/>
@@ -21658,13 +22596,50 @@
       <w:pPr>
         <w:rPr>
           <w:rFonts w:cstheme="minorHAnsi"/>
-        </w:rPr>
-      </w:pPr>
-      <w:r>
-        <w:rPr>
-          <w:rFonts w:cstheme="minorHAnsi"/>
-        </w:rPr>
-        <w:t xml:space="preserve">No seu terminal git, digite git clone depois cole o link do repositório desejado (botão direito e PASTE) pressione enter e espere até o processo acabar. </w:t>
+          <w:b/>
+          <w:u w:val="single"/>
+        </w:rPr>
+      </w:pPr>
+    </w:p>
+    <w:p>
+      <w:pPr>
+        <w:rPr>
+          <w:rFonts w:cstheme="minorHAnsi"/>
+        </w:rPr>
+      </w:pPr>
+      <w:r>
+        <w:rPr>
+          <w:rFonts w:cstheme="minorHAnsi"/>
+          <w:b/>
+          <w:u w:val="single"/>
+        </w:rPr>
+        <w:t>git clone</w:t>
+      </w:r>
+      <w:r>
+        <w:rPr>
+          <w:rFonts w:cstheme="minorHAnsi"/>
+          <w:b/>
+        </w:rPr>
+        <w:t>-</w:t>
+      </w:r>
+      <w:r>
+        <w:rPr>
+          <w:rFonts w:cstheme="minorHAnsi"/>
+        </w:rPr>
+        <w:t xml:space="preserve"> O git clone como o próprio nome já diz, clona o repositório desejado para utilizar.</w:t>
+      </w:r>
+    </w:p>
+    <w:p>
+      <w:pPr>
+        <w:rPr>
+          <w:rFonts w:cstheme="minorHAnsi"/>
+        </w:rPr>
+      </w:pPr>
+      <w:r>
+        <w:rPr>
+          <w:rFonts w:cstheme="minorHAnsi"/>
+        </w:rPr>
+        <w:t>No GitHub abra o repositório que deseja clonar e cline em “Clone or download” e copie o link que vai estar na caixa de texto como na imagem abaixo.</w:t>
       </w:r>
     </w:p>
     <w:p>
@@ -21680,10 +22655,10 @@
           <w:noProof/>
         </w:rPr>
         <w:drawing>
-          <wp:inline distT="0" distB="0" distL="0" distR="0" wp14:anchorId="0EF09E20" wp14:editId="3FEEEA1F">
-            <wp:extent cx="4439209" cy="2819400"/>
-            <wp:effectExtent l="0" t="0" r="0" b="0"/>
-            <wp:docPr id="17" name="Imagem 17"/>
+          <wp:inline distT="0" distB="0" distL="0" distR="0" wp14:anchorId="77910571" wp14:editId="118AA535">
+            <wp:extent cx="3314700" cy="1673679"/>
+            <wp:effectExtent l="0" t="0" r="0" b="3175"/>
+            <wp:docPr id="16" name="Imagem 16"/>
             <wp:cNvGraphicFramePr>
               <a:graphicFrameLocks xmlns:a="http://schemas.openxmlformats.org/drawingml/2006/main" noChangeAspect="1"/>
             </wp:cNvGraphicFramePr>
@@ -21703,7 +22678,7 @@
                   <pic:spPr>
                     <a:xfrm>
                       <a:off x="0" y="0"/>
-                      <a:ext cx="4489982" cy="2851647"/>
+                      <a:ext cx="3331539" cy="1682181"/>
                     </a:xfrm>
                     <a:prstGeom prst="rect">
                       <a:avLst/>
@@ -21718,6 +22693,19 @@
     </w:p>
     <w:p>
       <w:pPr>
+        <w:rPr>
+          <w:rFonts w:cstheme="minorHAnsi"/>
+        </w:rPr>
+      </w:pPr>
+      <w:r>
+        <w:rPr>
+          <w:rFonts w:cstheme="minorHAnsi"/>
+        </w:rPr>
+        <w:t xml:space="preserve">No seu terminal git, digite git clone depois cole o link do repositório desejado (botão direito e PASTE) pressione enter e espere até o processo acabar. </w:t>
+      </w:r>
+    </w:p>
+    <w:p>
+      <w:pPr>
         <w:jc w:val="center"/>
         <w:rPr>
           <w:rFonts w:cstheme="minorHAnsi"/>
@@ -21728,12 +22716,11 @@
           <w:rFonts w:cstheme="minorHAnsi"/>
           <w:noProof/>
         </w:rPr>
-        <w:lastRenderedPageBreak/>
         <w:drawing>
-          <wp:inline distT="0" distB="0" distL="0" distR="0" wp14:anchorId="4B987F74" wp14:editId="345E56F7">
-            <wp:extent cx="4448175" cy="2836078"/>
-            <wp:effectExtent l="0" t="0" r="0" b="2540"/>
-            <wp:docPr id="18" name="Imagem 18"/>
+          <wp:inline distT="0" distB="0" distL="0" distR="0" wp14:anchorId="0EF09E20" wp14:editId="3FEEEA1F">
+            <wp:extent cx="4439209" cy="2819400"/>
+            <wp:effectExtent l="0" t="0" r="0" b="0"/>
+            <wp:docPr id="17" name="Imagem 17"/>
             <wp:cNvGraphicFramePr>
               <a:graphicFrameLocks xmlns:a="http://schemas.openxmlformats.org/drawingml/2006/main" noChangeAspect="1"/>
             </wp:cNvGraphicFramePr>
@@ -21753,7 +22740,7 @@
                   <pic:spPr>
                     <a:xfrm>
                       <a:off x="0" y="0"/>
-                      <a:ext cx="4477042" cy="2854483"/>
+                      <a:ext cx="4489982" cy="2851647"/>
                     </a:xfrm>
                     <a:prstGeom prst="rect">
                       <a:avLst/>
@@ -21768,103 +22755,6 @@
     </w:p>
     <w:p>
       <w:pPr>
-        <w:rPr>
-          <w:rFonts w:cstheme="minorHAnsi"/>
-        </w:rPr>
-      </w:pPr>
-      <w:r>
-        <w:rPr>
-          <w:rFonts w:cstheme="minorHAnsi"/>
-        </w:rPr>
-        <w:t>Pronto, você clonou o repositório para a sua máquina.</w:t>
-      </w:r>
-    </w:p>
-    <w:p>
-      <w:pPr>
-        <w:pStyle w:val="Subttulo"/>
-        <w:rPr>
-          <w:rFonts w:cstheme="minorHAnsi"/>
-          <w:b/>
-          <w:color w:val="auto"/>
-        </w:rPr>
-      </w:pPr>
-    </w:p>
-    <w:p>
-      <w:pPr>
-        <w:pStyle w:val="Subttulo"/>
-        <w:rPr>
-          <w:rFonts w:cstheme="minorHAnsi"/>
-          <w:b/>
-          <w:color w:val="auto"/>
-        </w:rPr>
-      </w:pPr>
-      <w:r>
-        <w:rPr>
-          <w:rFonts w:cstheme="minorHAnsi"/>
-          <w:b/>
-          <w:color w:val="auto"/>
-        </w:rPr>
-        <w:t xml:space="preserve">6.4 - </w:t>
-      </w:r>
-      <w:r>
-        <w:rPr>
-          <w:rFonts w:cstheme="minorHAnsi"/>
-          <w:b/>
-          <w:color w:val="auto"/>
-        </w:rPr>
-        <w:t>Commitando e atualizando seus projetos</w:t>
-      </w:r>
-    </w:p>
-    <w:p>
-      <w:pPr>
-        <w:rPr>
-          <w:rFonts w:cstheme="minorHAnsi"/>
-        </w:rPr>
-      </w:pPr>
-      <w:r>
-        <w:rPr>
-          <w:rFonts w:cstheme="minorHAnsi"/>
-          <w:b/>
-          <w:u w:val="single"/>
-        </w:rPr>
-        <w:t>git status</w:t>
-      </w:r>
-      <w:r>
-        <w:rPr>
-          <w:rFonts w:cstheme="minorHAnsi"/>
-          <w:b/>
-        </w:rPr>
-        <w:t xml:space="preserve"> – </w:t>
-      </w:r>
-      <w:r>
-        <w:rPr>
-          <w:rFonts w:cstheme="minorHAnsi"/>
-        </w:rPr>
-        <w:t xml:space="preserve"> mostra todos os arquivos que foram modificados no seu projeto em </w:t>
-      </w:r>
-      <w:r>
-        <w:rPr>
-          <w:rFonts w:cstheme="minorHAnsi"/>
-          <w:u w:val="single"/>
-        </w:rPr>
-        <w:t>vermelho</w:t>
-      </w:r>
-      <w:r>
-        <w:rPr>
-          <w:rFonts w:cstheme="minorHAnsi"/>
-        </w:rPr>
-        <w:t>.</w:t>
-      </w:r>
-      <w:r>
-        <w:rPr>
-          <w:rFonts w:cstheme="minorHAnsi"/>
-          <w:u w:val="single"/>
-        </w:rPr>
-        <w:t xml:space="preserve"> </w:t>
-      </w:r>
-    </w:p>
-    <w:p>
-      <w:pPr>
         <w:jc w:val="center"/>
         <w:rPr>
           <w:rFonts w:cstheme="minorHAnsi"/>
@@ -21875,11 +22765,12 @@
           <w:rFonts w:cstheme="minorHAnsi"/>
           <w:noProof/>
         </w:rPr>
+        <w:lastRenderedPageBreak/>
         <w:drawing>
-          <wp:inline distT="0" distB="0" distL="0" distR="0" wp14:anchorId="223B02B2" wp14:editId="4CE32CA6">
-            <wp:extent cx="4554207" cy="2913321"/>
-            <wp:effectExtent l="0" t="0" r="0" b="1905"/>
-            <wp:docPr id="11" name="Imagem 11"/>
+          <wp:inline distT="0" distB="0" distL="0" distR="0" wp14:anchorId="4B987F74" wp14:editId="345E56F7">
+            <wp:extent cx="4448175" cy="2836078"/>
+            <wp:effectExtent l="0" t="0" r="0" b="2540"/>
+            <wp:docPr id="18" name="Imagem 18"/>
             <wp:cNvGraphicFramePr>
               <a:graphicFrameLocks xmlns:a="http://schemas.openxmlformats.org/drawingml/2006/main" noChangeAspect="1"/>
             </wp:cNvGraphicFramePr>
@@ -21899,7 +22790,7 @@
                   <pic:spPr>
                     <a:xfrm>
                       <a:off x="0" y="0"/>
-                      <a:ext cx="4587190" cy="2934420"/>
+                      <a:ext cx="4477042" cy="2854483"/>
                     </a:xfrm>
                     <a:prstGeom prst="rect">
                       <a:avLst/>
@@ -21918,77 +22809,100 @@
           <w:rFonts w:cstheme="minorHAnsi"/>
         </w:rPr>
       </w:pPr>
-    </w:p>
-    <w:p>
-      <w:pPr>
-        <w:rPr>
-          <w:rFonts w:cstheme="minorHAnsi"/>
+      <w:r>
+        <w:rPr>
+          <w:rFonts w:cstheme="minorHAnsi"/>
+        </w:rPr>
+        <w:t>Pronto, você clonou o repositório para a sua máquina.</w:t>
+      </w:r>
+    </w:p>
+    <w:p>
+      <w:pPr>
+        <w:pStyle w:val="Subttulo"/>
+        <w:rPr>
+          <w:rFonts w:cstheme="minorHAnsi"/>
+          <w:b/>
+          <w:color w:val="auto"/>
+        </w:rPr>
+      </w:pPr>
+    </w:p>
+    <w:p>
+      <w:pPr>
+        <w:pStyle w:val="Subttulo"/>
+        <w:rPr>
+          <w:rFonts w:cstheme="minorHAnsi"/>
+          <w:b/>
+          <w:color w:val="auto"/>
+        </w:rPr>
+      </w:pPr>
+      <w:r>
+        <w:rPr>
+          <w:rFonts w:cstheme="minorHAnsi"/>
+          <w:b/>
+          <w:color w:val="auto"/>
+        </w:rPr>
+        <w:t xml:space="preserve">6.4 - </w:t>
+      </w:r>
+      <w:r>
+        <w:rPr>
+          <w:rFonts w:cstheme="minorHAnsi"/>
+          <w:b/>
+          <w:color w:val="auto"/>
+        </w:rPr>
+        <w:t>Commitando e atualizando seus projetos</w:t>
+      </w:r>
+    </w:p>
+    <w:p>
+      <w:pPr>
+        <w:rPr>
+          <w:rFonts w:cstheme="minorHAnsi"/>
+        </w:rPr>
+      </w:pPr>
+      <w:r>
+        <w:rPr>
+          <w:rFonts w:cstheme="minorHAnsi"/>
+          <w:b/>
           <w:u w:val="single"/>
         </w:rPr>
-      </w:pPr>
-      <w:r>
-        <w:rPr>
-          <w:rFonts w:cstheme="minorHAnsi"/>
-          <w:b/>
+        <w:t>git status</w:t>
+      </w:r>
+      <w:r>
+        <w:rPr>
+          <w:rFonts w:cstheme="minorHAnsi"/>
+          <w:b/>
+        </w:rPr>
+        <w:t xml:space="preserve"> – </w:t>
+      </w:r>
+      <w:r>
+        <w:rPr>
+          <w:rFonts w:cstheme="minorHAnsi"/>
+        </w:rPr>
+        <w:t xml:space="preserve"> mostra todos os arquivos que foram modificados no seu projeto em </w:t>
+      </w:r>
+      <w:r>
+        <w:rPr>
+          <w:rFonts w:cstheme="minorHAnsi"/>
           <w:u w:val="single"/>
-          <w:lang w:val="en-US"/>
-        </w:rPr>
-        <w:t>git add --all</w:t>
-      </w:r>
-      <w:r>
-        <w:rPr>
-          <w:rFonts w:cstheme="minorHAnsi"/>
-          <w:b/>
-          <w:lang w:val="en-US"/>
-        </w:rPr>
-        <w:t xml:space="preserve"> ou </w:t>
-      </w:r>
-      <w:r>
-        <w:rPr>
-          <w:rFonts w:cstheme="minorHAnsi"/>
-          <w:b/>
+        </w:rPr>
+        <w:t>vermelho</w:t>
+      </w:r>
+      <w:r>
+        <w:rPr>
+          <w:rFonts w:cstheme="minorHAnsi"/>
+        </w:rPr>
+        <w:t>.</w:t>
+      </w:r>
+      <w:r>
+        <w:rPr>
+          <w:rFonts w:cstheme="minorHAnsi"/>
           <w:u w:val="single"/>
-          <w:lang w:val="en-US"/>
-        </w:rPr>
-        <w:t>git add .</w:t>
-      </w:r>
-      <w:r>
-        <w:rPr>
-          <w:rFonts w:cstheme="minorHAnsi"/>
-          <w:b/>
-          <w:lang w:val="en-US"/>
-        </w:rPr>
-        <w:t xml:space="preserve">  </w:t>
-      </w:r>
-      <w:r>
-        <w:rPr>
-          <w:rFonts w:cstheme="minorHAnsi"/>
-          <w:b/>
-        </w:rPr>
-        <w:t xml:space="preserve">-  </w:t>
-      </w:r>
-      <w:r>
-        <w:rPr>
-          <w:rFonts w:cstheme="minorHAnsi"/>
-        </w:rPr>
-        <w:t xml:space="preserve">Adiciona seus arquivos editados em uma “caixa”, que significa que estão prontos para serem commitados. Se não quiser commitar todos os arquivos, basta digitar git add “nome do arquivo editado que deseja commitar” sem aspas. E se dermos um “git status” novamente, o nome dos arquivos vai estar </w:t>
-      </w:r>
-      <w:r>
-        <w:rPr>
-          <w:rFonts w:cstheme="minorHAnsi"/>
-          <w:u w:val="single"/>
-        </w:rPr>
-        <w:t>verde</w:t>
-      </w:r>
-      <w:r>
-        <w:rPr>
-          <w:rFonts w:cstheme="minorHAnsi"/>
-        </w:rPr>
-        <w:t>.</w:t>
-      </w:r>
-    </w:p>
-    <w:p>
-      <w:pPr>
+        </w:rPr>
+        <w:t xml:space="preserve"> </w:t>
+      </w:r>
+    </w:p>
+    <w:p>
+      <w:pPr>
+        <w:jc w:val="center"/>
         <w:rPr>
           <w:rFonts w:cstheme="minorHAnsi"/>
         </w:rPr>
@@ -21998,12 +22912,11 @@
           <w:rFonts w:cstheme="minorHAnsi"/>
           <w:noProof/>
         </w:rPr>
-        <w:lastRenderedPageBreak/>
         <w:drawing>
-          <wp:inline distT="0" distB="0" distL="0" distR="0" wp14:anchorId="4234A8CF" wp14:editId="793CD221">
-            <wp:extent cx="4759790" cy="3030280"/>
-            <wp:effectExtent l="0" t="0" r="3175" b="0"/>
-            <wp:docPr id="12" name="Imagem 12"/>
+          <wp:inline distT="0" distB="0" distL="0" distR="0" wp14:anchorId="223B02B2" wp14:editId="4CE32CA6">
+            <wp:extent cx="4554207" cy="2913321"/>
+            <wp:effectExtent l="0" t="0" r="0" b="1905"/>
+            <wp:docPr id="11" name="Imagem 11"/>
             <wp:cNvGraphicFramePr>
               <a:graphicFrameLocks xmlns:a="http://schemas.openxmlformats.org/drawingml/2006/main" noChangeAspect="1"/>
             </wp:cNvGraphicFramePr>
@@ -22023,7 +22936,7 @@
                   <pic:spPr>
                     <a:xfrm>
                       <a:off x="0" y="0"/>
-                      <a:ext cx="4770970" cy="3037398"/>
+                      <a:ext cx="4587190" cy="2934420"/>
                     </a:xfrm>
                     <a:prstGeom prst="rect">
                       <a:avLst/>
@@ -22040,65 +22953,79 @@
       <w:pPr>
         <w:rPr>
           <w:rFonts w:cstheme="minorHAnsi"/>
-          <w:b/>
-        </w:rPr>
-      </w:pPr>
-    </w:p>
-    <w:p>
-      <w:pPr>
-        <w:rPr>
-          <w:rFonts w:cstheme="minorHAnsi"/>
-        </w:rPr>
-      </w:pPr>
-      <w:r>
-        <w:rPr>
-          <w:rFonts w:cstheme="minorHAnsi"/>
-          <w:b/>
+        </w:rPr>
+      </w:pPr>
+    </w:p>
+    <w:p>
+      <w:pPr>
+        <w:rPr>
+          <w:rFonts w:cstheme="minorHAnsi"/>
           <w:u w:val="single"/>
         </w:rPr>
-        <w:t>git commit -m “Descrição”</w:t>
-      </w:r>
-      <w:r>
-        <w:rPr>
-          <w:rFonts w:cstheme="minorHAnsi"/>
-          <w:b/>
-        </w:rPr>
-        <w:t xml:space="preserve"> - </w:t>
-      </w:r>
-      <w:r>
-        <w:rPr>
-          <w:rFonts w:cstheme="minorHAnsi"/>
-        </w:rPr>
-        <w:t xml:space="preserve">Este comando tem a função de salvar suas modificações, e serão inseridas no histórico de commit do projeto para que que sua equipe saiba o que você fez e </w:t>
-      </w:r>
-      <w:r>
-        <w:rPr>
-          <w:rFonts w:cstheme="minorHAnsi"/>
-        </w:rPr>
-        <w:t>aí</w:t>
-      </w:r>
-      <w:r>
-        <w:rPr>
-          <w:rFonts w:cstheme="minorHAnsi"/>
-        </w:rPr>
-        <w:t xml:space="preserve"> vem o ‘-m’ que serve </w:t>
-      </w:r>
-      <w:r>
-        <w:rPr>
-          <w:rFonts w:cstheme="minorHAnsi"/>
-        </w:rPr>
-        <w:t>para</w:t>
-      </w:r>
-      <w:r>
-        <w:rPr>
-          <w:rFonts w:cstheme="minorHAnsi"/>
-        </w:rPr>
-        <w:t xml:space="preserve"> colocar uma mensagem descrevendo seu commit como vemos no exemplo abaixo.</w:t>
-      </w:r>
-    </w:p>
-    <w:p>
-      <w:pPr>
-        <w:jc w:val="center"/>
+      </w:pPr>
+      <w:r>
+        <w:rPr>
+          <w:rFonts w:cstheme="minorHAnsi"/>
+          <w:b/>
+          <w:u w:val="single"/>
+          <w:lang w:val="en-US"/>
+        </w:rPr>
+        <w:t>git add --all</w:t>
+      </w:r>
+      <w:r>
+        <w:rPr>
+          <w:rFonts w:cstheme="minorHAnsi"/>
+          <w:b/>
+          <w:lang w:val="en-US"/>
+        </w:rPr>
+        <w:t xml:space="preserve"> ou </w:t>
+      </w:r>
+      <w:r>
+        <w:rPr>
+          <w:rFonts w:cstheme="minorHAnsi"/>
+          <w:b/>
+          <w:u w:val="single"/>
+          <w:lang w:val="en-US"/>
+        </w:rPr>
+        <w:t>git add .</w:t>
+      </w:r>
+      <w:r>
+        <w:rPr>
+          <w:rFonts w:cstheme="minorHAnsi"/>
+          <w:b/>
+          <w:lang w:val="en-US"/>
+        </w:rPr>
+        <w:t xml:space="preserve">  </w:t>
+      </w:r>
+      <w:r>
+        <w:rPr>
+          <w:rFonts w:cstheme="minorHAnsi"/>
+          <w:b/>
+        </w:rPr>
+        <w:t xml:space="preserve">-  </w:t>
+      </w:r>
+      <w:r>
+        <w:rPr>
+          <w:rFonts w:cstheme="minorHAnsi"/>
+        </w:rPr>
+        <w:t xml:space="preserve">Adiciona seus arquivos editados em uma “caixa”, que significa que estão prontos para serem commitados. Se não quiser commitar todos os arquivos, basta digitar git add “nome do arquivo editado que deseja commitar” sem aspas. E se dermos um “git status” novamente, o nome dos arquivos vai estar </w:t>
+      </w:r>
+      <w:r>
+        <w:rPr>
+          <w:rFonts w:cstheme="minorHAnsi"/>
+          <w:u w:val="single"/>
+        </w:rPr>
+        <w:t>verde</w:t>
+      </w:r>
+      <w:r>
+        <w:rPr>
+          <w:rFonts w:cstheme="minorHAnsi"/>
+        </w:rPr>
+        <w:t>.</w:t>
+      </w:r>
+    </w:p>
+    <w:p>
+      <w:pPr>
         <w:rPr>
           <w:rFonts w:cstheme="minorHAnsi"/>
         </w:rPr>
@@ -22108,11 +23035,12 @@
           <w:rFonts w:cstheme="minorHAnsi"/>
           <w:noProof/>
         </w:rPr>
+        <w:lastRenderedPageBreak/>
         <w:drawing>
-          <wp:inline distT="0" distB="0" distL="0" distR="0" wp14:anchorId="2D564063" wp14:editId="60F0EE4E">
-            <wp:extent cx="4721023" cy="2998382"/>
-            <wp:effectExtent l="0" t="0" r="3810" b="0"/>
-            <wp:docPr id="13" name="Imagem 13"/>
+          <wp:inline distT="0" distB="0" distL="0" distR="0" wp14:anchorId="4234A8CF" wp14:editId="793CD221">
+            <wp:extent cx="4759790" cy="3030280"/>
+            <wp:effectExtent l="0" t="0" r="3175" b="0"/>
+            <wp:docPr id="12" name="Imagem 12"/>
             <wp:cNvGraphicFramePr>
               <a:graphicFrameLocks xmlns:a="http://schemas.openxmlformats.org/drawingml/2006/main" noChangeAspect="1"/>
             </wp:cNvGraphicFramePr>
@@ -22132,6 +23060,115 @@
                   <pic:spPr>
                     <a:xfrm>
                       <a:off x="0" y="0"/>
+                      <a:ext cx="4770970" cy="3037398"/>
+                    </a:xfrm>
+                    <a:prstGeom prst="rect">
+                      <a:avLst/>
+                    </a:prstGeom>
+                  </pic:spPr>
+                </pic:pic>
+              </a:graphicData>
+            </a:graphic>
+          </wp:inline>
+        </w:drawing>
+      </w:r>
+    </w:p>
+    <w:p>
+      <w:pPr>
+        <w:rPr>
+          <w:rFonts w:cstheme="minorHAnsi"/>
+          <w:b/>
+        </w:rPr>
+      </w:pPr>
+    </w:p>
+    <w:p>
+      <w:pPr>
+        <w:rPr>
+          <w:rFonts w:cstheme="minorHAnsi"/>
+        </w:rPr>
+      </w:pPr>
+      <w:r>
+        <w:rPr>
+          <w:rFonts w:cstheme="minorHAnsi"/>
+          <w:b/>
+          <w:u w:val="single"/>
+        </w:rPr>
+        <w:t>git commit -m “Descrição”</w:t>
+      </w:r>
+      <w:r>
+        <w:rPr>
+          <w:rFonts w:cstheme="minorHAnsi"/>
+          <w:b/>
+        </w:rPr>
+        <w:t xml:space="preserve"> - </w:t>
+      </w:r>
+      <w:r>
+        <w:rPr>
+          <w:rFonts w:cstheme="minorHAnsi"/>
+        </w:rPr>
+        <w:t xml:space="preserve">Este comando tem a função de salvar suas modificações, e serão inseridas no histórico de commit do projeto para que que sua equipe saiba o que você fez e </w:t>
+      </w:r>
+      <w:r>
+        <w:rPr>
+          <w:rFonts w:cstheme="minorHAnsi"/>
+        </w:rPr>
+        <w:t>aí</w:t>
+      </w:r>
+      <w:r>
+        <w:rPr>
+          <w:rFonts w:cstheme="minorHAnsi"/>
+        </w:rPr>
+        <w:t xml:space="preserve"> vem o ‘-m’ que serve </w:t>
+      </w:r>
+      <w:r>
+        <w:rPr>
+          <w:rFonts w:cstheme="minorHAnsi"/>
+        </w:rPr>
+        <w:t>para</w:t>
+      </w:r>
+      <w:r>
+        <w:rPr>
+          <w:rFonts w:cstheme="minorHAnsi"/>
+        </w:rPr>
+        <w:t xml:space="preserve"> colocar uma mensagem descrevendo seu commit como vemos no exemplo abaixo.</w:t>
+      </w:r>
+    </w:p>
+    <w:p>
+      <w:pPr>
+        <w:jc w:val="center"/>
+        <w:rPr>
+          <w:rFonts w:cstheme="minorHAnsi"/>
+        </w:rPr>
+      </w:pPr>
+      <w:r>
+        <w:rPr>
+          <w:rFonts w:cstheme="minorHAnsi"/>
+          <w:noProof/>
+        </w:rPr>
+        <w:drawing>
+          <wp:inline distT="0" distB="0" distL="0" distR="0" wp14:anchorId="2D564063" wp14:editId="60F0EE4E">
+            <wp:extent cx="4721023" cy="2998382"/>
+            <wp:effectExtent l="0" t="0" r="3810" b="0"/>
+            <wp:docPr id="13" name="Imagem 13"/>
+            <wp:cNvGraphicFramePr>
+              <a:graphicFrameLocks xmlns:a="http://schemas.openxmlformats.org/drawingml/2006/main" noChangeAspect="1"/>
+            </wp:cNvGraphicFramePr>
+            <a:graphic xmlns:a="http://schemas.openxmlformats.org/drawingml/2006/main">
+              <a:graphicData uri="http://schemas.openxmlformats.org/drawingml/2006/picture">
+                <pic:pic xmlns:pic="http://schemas.openxmlformats.org/drawingml/2006/picture">
+                  <pic:nvPicPr>
+                    <pic:cNvPr id="1" name=""/>
+                    <pic:cNvPicPr/>
+                  </pic:nvPicPr>
+                  <pic:blipFill>
+                    <a:blip r:embed="rId90"/>
+                    <a:stretch>
+                      <a:fillRect/>
+                    </a:stretch>
+                  </pic:blipFill>
+                  <pic:spPr>
+                    <a:xfrm>
+                      <a:off x="0" y="0"/>
                       <a:ext cx="4759085" cy="3022555"/>
                     </a:xfrm>
                     <a:prstGeom prst="rect">
@@ -22352,7 +23389,7 @@
                     </pic:cNvPicPr>
                   </pic:nvPicPr>
                   <pic:blipFill>
-                    <a:blip r:embed="rId90">
+                    <a:blip r:embed="rId91">
                       <a:extLst>
                         <a:ext uri="{28A0092B-C50C-407E-A947-70E740481C1C}">
                           <a14:useLocalDpi xmlns:a14="http://schemas.microsoft.com/office/drawing/2010/main" val="0"/>
@@ -22475,7 +23512,7 @@
                     <pic:cNvPicPr/>
                   </pic:nvPicPr>
                   <pic:blipFill>
-                    <a:blip r:embed="rId91">
+                    <a:blip r:embed="rId92">
                       <a:extLst>
                         <a:ext uri="{28A0092B-C50C-407E-A947-70E740481C1C}">
                           <a14:useLocalDpi xmlns:a14="http://schemas.microsoft.com/office/drawing/2010/main" val="0"/>
@@ -24384,7 +25421,7 @@
                     <pic:cNvPicPr/>
                   </pic:nvPicPr>
                   <pic:blipFill>
-                    <a:blip r:embed="rId92">
+                    <a:blip r:embed="rId93">
                       <a:extLst>
                         <a:ext uri="{28A0092B-C50C-407E-A947-70E740481C1C}">
                           <a14:useLocalDpi xmlns:a14="http://schemas.microsoft.com/office/drawing/2010/main" val="0"/>
@@ -24470,7 +25507,7 @@
                     <pic:cNvPicPr/>
                   </pic:nvPicPr>
                   <pic:blipFill>
-                    <a:blip r:embed="rId93">
+                    <a:blip r:embed="rId94">
                       <a:extLst>
                         <a:ext uri="{28A0092B-C50C-407E-A947-70E740481C1C}">
                           <a14:useLocalDpi xmlns:a14="http://schemas.microsoft.com/office/drawing/2010/main" val="0"/>
@@ -24912,7 +25949,7 @@
                     <pic:cNvPicPr/>
                   </pic:nvPicPr>
                   <pic:blipFill>
-                    <a:blip r:embed="rId94">
+                    <a:blip r:embed="rId95">
                       <a:extLst>
                         <a:ext uri="{28A0092B-C50C-407E-A947-70E740481C1C}">
                           <a14:useLocalDpi xmlns:a14="http://schemas.microsoft.com/office/drawing/2010/main" val="0"/>
@@ -25076,7 +26113,7 @@
                     <pic:cNvPicPr/>
                   </pic:nvPicPr>
                   <pic:blipFill>
-                    <a:blip r:embed="rId95">
+                    <a:blip r:embed="rId96">
                       <a:extLst>
                         <a:ext uri="{28A0092B-C50C-407E-A947-70E740481C1C}">
                           <a14:useLocalDpi xmlns:a14="http://schemas.microsoft.com/office/drawing/2010/main" val="0"/>
@@ -25316,7 +26353,7 @@
                     <pic:cNvPicPr/>
                   </pic:nvPicPr>
                   <pic:blipFill>
-                    <a:blip r:embed="rId96">
+                    <a:blip r:embed="rId97">
                       <a:extLst>
                         <a:ext uri="{28A0092B-C50C-407E-A947-70E740481C1C}">
                           <a14:useLocalDpi xmlns:a14="http://schemas.microsoft.com/office/drawing/2010/main" val="0"/>
@@ -25448,7 +26485,7 @@
                     <pic:cNvPicPr/>
                   </pic:nvPicPr>
                   <pic:blipFill>
-                    <a:blip r:embed="rId97">
+                    <a:blip r:embed="rId98">
                       <a:extLst>
                         <a:ext uri="{28A0092B-C50C-407E-A947-70E740481C1C}">
                           <a14:useLocalDpi xmlns:a14="http://schemas.microsoft.com/office/drawing/2010/main" val="0"/>
@@ -25541,7 +26578,7 @@
                     <pic:cNvPicPr/>
                   </pic:nvPicPr>
                   <pic:blipFill>
-                    <a:blip r:embed="rId98">
+                    <a:blip r:embed="rId99">
                       <a:extLst>
                         <a:ext uri="{28A0092B-C50C-407E-A947-70E740481C1C}">
                           <a14:useLocalDpi xmlns:a14="http://schemas.microsoft.com/office/drawing/2010/main" val="0"/>
@@ -25638,7 +26675,7 @@
                     <pic:cNvPicPr/>
                   </pic:nvPicPr>
                   <pic:blipFill>
-                    <a:blip r:embed="rId99">
+                    <a:blip r:embed="rId100">
                       <a:extLst>
                         <a:ext uri="{28A0092B-C50C-407E-A947-70E740481C1C}">
                           <a14:useLocalDpi xmlns:a14="http://schemas.microsoft.com/office/drawing/2010/main" val="0"/>
@@ -25767,7 +26804,7 @@
                     <pic:cNvPicPr/>
                   </pic:nvPicPr>
                   <pic:blipFill>
-                    <a:blip r:embed="rId100">
+                    <a:blip r:embed="rId101">
                       <a:extLst>
                         <a:ext uri="{28A0092B-C50C-407E-A947-70E740481C1C}">
                           <a14:useLocalDpi xmlns:a14="http://schemas.microsoft.com/office/drawing/2010/main" val="0"/>
@@ -25843,7 +26880,7 @@
                     <pic:cNvPicPr/>
                   </pic:nvPicPr>
                   <pic:blipFill>
-                    <a:blip r:embed="rId101">
+                    <a:blip r:embed="rId102">
                       <a:extLst>
                         <a:ext uri="{28A0092B-C50C-407E-A947-70E740481C1C}">
                           <a14:useLocalDpi xmlns:a14="http://schemas.microsoft.com/office/drawing/2010/main" val="0"/>
@@ -25919,7 +26956,7 @@
                     <pic:cNvPicPr/>
                   </pic:nvPicPr>
                   <pic:blipFill>
-                    <a:blip r:embed="rId102">
+                    <a:blip r:embed="rId103">
                       <a:extLst>
                         <a:ext uri="{28A0092B-C50C-407E-A947-70E740481C1C}">
                           <a14:useLocalDpi xmlns:a14="http://schemas.microsoft.com/office/drawing/2010/main" val="0"/>
@@ -26002,17 +27039,7 @@
           <w:sz w:val="24"/>
           <w:szCs w:val="24"/>
         </w:rPr>
-        <w:t>Isto quer d</w:t>
-      </w:r>
-      <w:bookmarkStart w:id="0" w:name="_GoBack"/>
-      <w:bookmarkEnd w:id="0"/>
-      <w:r>
-        <w:rPr>
-          <w:rFonts w:cstheme="minorHAnsi"/>
-          <w:sz w:val="24"/>
-          <w:szCs w:val="24"/>
-        </w:rPr>
-        <w:t>izer que para que o nosso primeiro parâmetro do método “MetodoExemplo”, no caso “primeiroParametro” do tipo string chegue até o método, o nosso primeiro input precisa ter a propriedade name atribuída como “primeiroParametro”, a mesma coisa vale para o segundo parâmetro.</w:t>
+        <w:t>Isto quer dizer que para que o nosso primeiro parâmetro do método “MetodoExemplo”, no caso “primeiroParametro” do tipo string chegue até o método, o nosso primeiro input precisa ter a propriedade name atribuída como “primeiroParametro”, a mesma coisa vale para o segundo parâmetro.</w:t>
       </w:r>
     </w:p>
     <w:p>
@@ -26047,7 +27074,7 @@
                     <pic:cNvPicPr/>
                   </pic:nvPicPr>
                   <pic:blipFill>
-                    <a:blip r:embed="rId103">
+                    <a:blip r:embed="rId104">
                       <a:extLst>
                         <a:ext uri="{28A0092B-C50C-407E-A947-70E740481C1C}">
                           <a14:useLocalDpi xmlns:a14="http://schemas.microsoft.com/office/drawing/2010/main" val="0"/>
@@ -27476,6 +28503,119 @@
     </w:lvl>
   </w:abstractNum>
   <w:abstractNum w:abstractNumId="12" w15:restartNumberingAfterBreak="0">
+    <w:nsid w:val="3BEC7D69"/>
+    <w:multiLevelType w:val="multilevel"/>
+    <w:tmpl w:val="0F0E123C"/>
+    <w:lvl w:ilvl="0">
+      <w:start w:val="1"/>
+      <w:numFmt w:val="decimal"/>
+      <w:lvlText w:val="%1"/>
+      <w:lvlJc w:val="left"/>
+      <w:pPr>
+        <w:ind w:left="360" w:hanging="360"/>
+      </w:pPr>
+      <w:rPr>
+        <w:rFonts w:hint="default"/>
+      </w:rPr>
+    </w:lvl>
+    <w:lvl w:ilvl="1">
+      <w:start w:val="1"/>
+      <w:numFmt w:val="decimal"/>
+      <w:lvlText w:val="%1.%2"/>
+      <w:lvlJc w:val="left"/>
+      <w:pPr>
+        <w:ind w:left="363" w:hanging="360"/>
+      </w:pPr>
+      <w:rPr>
+        <w:rFonts w:hint="default"/>
+      </w:rPr>
+    </w:lvl>
+    <w:lvl w:ilvl="2">
+      <w:start w:val="1"/>
+      <w:numFmt w:val="decimal"/>
+      <w:lvlText w:val="%1.%2.%3"/>
+      <w:lvlJc w:val="left"/>
+      <w:pPr>
+        <w:ind w:left="726" w:hanging="720"/>
+      </w:pPr>
+      <w:rPr>
+        <w:rFonts w:hint="default"/>
+      </w:rPr>
+    </w:lvl>
+    <w:lvl w:ilvl="3">
+      <w:start w:val="1"/>
+      <w:numFmt w:val="decimal"/>
+      <w:lvlText w:val="%1.%2.%3.%4"/>
+      <w:lvlJc w:val="left"/>
+      <w:pPr>
+        <w:ind w:left="729" w:hanging="720"/>
+      </w:pPr>
+      <w:rPr>
+        <w:rFonts w:hint="default"/>
+      </w:rPr>
+    </w:lvl>
+    <w:lvl w:ilvl="4">
+      <w:start w:val="1"/>
+      <w:numFmt w:val="decimal"/>
+      <w:lvlText w:val="%1.%2.%3.%4.%5"/>
+      <w:lvlJc w:val="left"/>
+      <w:pPr>
+        <w:ind w:left="1092" w:hanging="1080"/>
+      </w:pPr>
+      <w:rPr>
+        <w:rFonts w:hint="default"/>
+      </w:rPr>
+    </w:lvl>
+    <w:lvl w:ilvl="5">
+      <w:start w:val="1"/>
+      <w:numFmt w:val="decimal"/>
+      <w:lvlText w:val="%1.%2.%3.%4.%5.%6"/>
+      <w:lvlJc w:val="left"/>
+      <w:pPr>
+        <w:ind w:left="1095" w:hanging="1080"/>
+      </w:pPr>
+      <w:rPr>
+        <w:rFonts w:hint="default"/>
+      </w:rPr>
+    </w:lvl>
+    <w:lvl w:ilvl="6">
+      <w:start w:val="1"/>
+      <w:numFmt w:val="decimal"/>
+      <w:lvlText w:val="%1.%2.%3.%4.%5.%6.%7"/>
+      <w:lvlJc w:val="left"/>
+      <w:pPr>
+        <w:ind w:left="1458" w:hanging="1440"/>
+      </w:pPr>
+      <w:rPr>
+        <w:rFonts w:hint="default"/>
+      </w:rPr>
+    </w:lvl>
+    <w:lvl w:ilvl="7">
+      <w:start w:val="1"/>
+      <w:numFmt w:val="decimal"/>
+      <w:lvlText w:val="%1.%2.%3.%4.%5.%6.%7.%8"/>
+      <w:lvlJc w:val="left"/>
+      <w:pPr>
+        <w:ind w:left="1461" w:hanging="1440"/>
+      </w:pPr>
+      <w:rPr>
+        <w:rFonts w:hint="default"/>
+      </w:rPr>
+    </w:lvl>
+    <w:lvl w:ilvl="8">
+      <w:start w:val="1"/>
+      <w:numFmt w:val="decimal"/>
+      <w:lvlText w:val="%1.%2.%3.%4.%5.%6.%7.%8.%9"/>
+      <w:lvlJc w:val="left"/>
+      <w:pPr>
+        <w:ind w:left="1464" w:hanging="1440"/>
+      </w:pPr>
+      <w:rPr>
+        <w:rFonts w:hint="default"/>
+      </w:rPr>
+    </w:lvl>
+  </w:abstractNum>
+  <w:abstractNum w:abstractNumId="13" w15:restartNumberingAfterBreak="0">
     <w:nsid w:val="3CDB574A"/>
     <w:multiLevelType w:val="hybridMultilevel"/>
     <w:tmpl w:val="D5388654"/>
@@ -27588,7 +28728,7 @@
       </w:rPr>
     </w:lvl>
   </w:abstractNum>
-  <w:abstractNum w:abstractNumId="13" w15:restartNumberingAfterBreak="0">
+  <w:abstractNum w:abstractNumId="14" w15:restartNumberingAfterBreak="0">
     <w:nsid w:val="3E9F1433"/>
     <w:multiLevelType w:val="multilevel"/>
     <w:tmpl w:val="14B6FE64"/>
@@ -27674,7 +28814,7 @@
       </w:pPr>
     </w:lvl>
   </w:abstractNum>
-  <w:abstractNum w:abstractNumId="14" w15:restartNumberingAfterBreak="0">
+  <w:abstractNum w:abstractNumId="15" w15:restartNumberingAfterBreak="0">
     <w:nsid w:val="421D0E72"/>
     <w:multiLevelType w:val="hybridMultilevel"/>
     <w:tmpl w:val="CAC0A5F8"/>
@@ -27763,7 +28903,7 @@
       </w:pPr>
     </w:lvl>
   </w:abstractNum>
-  <w:abstractNum w:abstractNumId="15" w15:restartNumberingAfterBreak="0">
+  <w:abstractNum w:abstractNumId="16" w15:restartNumberingAfterBreak="0">
     <w:nsid w:val="44570BFB"/>
     <w:multiLevelType w:val="hybridMultilevel"/>
     <w:tmpl w:val="81B438CE"/>
@@ -27849,7 +28989,7 @@
       </w:pPr>
     </w:lvl>
   </w:abstractNum>
-  <w:abstractNum w:abstractNumId="16" w15:restartNumberingAfterBreak="0">
+  <w:abstractNum w:abstractNumId="17" w15:restartNumberingAfterBreak="0">
     <w:nsid w:val="54101E40"/>
     <w:multiLevelType w:val="hybridMultilevel"/>
     <w:tmpl w:val="4B4C13B0"/>
@@ -27962,7 +29102,7 @@
       </w:rPr>
     </w:lvl>
   </w:abstractNum>
-  <w:abstractNum w:abstractNumId="17" w15:restartNumberingAfterBreak="0">
+  <w:abstractNum w:abstractNumId="18" w15:restartNumberingAfterBreak="0">
     <w:nsid w:val="5CDD56DF"/>
     <w:multiLevelType w:val="hybridMultilevel"/>
     <w:tmpl w:val="F6640FD4"/>
@@ -28075,7 +29215,7 @@
       </w:rPr>
     </w:lvl>
   </w:abstractNum>
-  <w:abstractNum w:abstractNumId="18" w15:restartNumberingAfterBreak="0">
+  <w:abstractNum w:abstractNumId="19" w15:restartNumberingAfterBreak="0">
     <w:nsid w:val="607C50FE"/>
     <w:multiLevelType w:val="hybridMultilevel"/>
     <w:tmpl w:val="E1BA2414"/>
@@ -28164,7 +29304,7 @@
       </w:pPr>
     </w:lvl>
   </w:abstractNum>
-  <w:abstractNum w:abstractNumId="19" w15:restartNumberingAfterBreak="0">
+  <w:abstractNum w:abstractNumId="20" w15:restartNumberingAfterBreak="0">
     <w:nsid w:val="6426494E"/>
     <w:multiLevelType w:val="multilevel"/>
     <w:tmpl w:val="F3F80216"/>
@@ -28313,7 +29453,7 @@
       </w:rPr>
     </w:lvl>
   </w:abstractNum>
-  <w:abstractNum w:abstractNumId="20" w15:restartNumberingAfterBreak="0">
+  <w:abstractNum w:abstractNumId="21" w15:restartNumberingAfterBreak="0">
     <w:nsid w:val="67E16AC7"/>
     <w:multiLevelType w:val="hybridMultilevel"/>
     <w:tmpl w:val="5CD4AA44"/>
@@ -28402,7 +29542,7 @@
       </w:pPr>
     </w:lvl>
   </w:abstractNum>
-  <w:abstractNum w:abstractNumId="21" w15:restartNumberingAfterBreak="0">
+  <w:abstractNum w:abstractNumId="22" w15:restartNumberingAfterBreak="0">
     <w:nsid w:val="6A1C7D44"/>
     <w:multiLevelType w:val="multilevel"/>
     <w:tmpl w:val="EF261506"/>
@@ -28551,7 +29691,7 @@
       </w:rPr>
     </w:lvl>
   </w:abstractNum>
-  <w:abstractNum w:abstractNumId="22" w15:restartNumberingAfterBreak="0">
+  <w:abstractNum w:abstractNumId="23" w15:restartNumberingAfterBreak="0">
     <w:nsid w:val="6E4B7DBE"/>
     <w:multiLevelType w:val="multilevel"/>
     <w:tmpl w:val="47AE6ED4"/>
@@ -28664,7 +29804,120 @@
       </w:rPr>
     </w:lvl>
   </w:abstractNum>
-  <w:abstractNum w:abstractNumId="23" w15:restartNumberingAfterBreak="0">
+  <w:abstractNum w:abstractNumId="24" w15:restartNumberingAfterBreak="0">
+    <w:nsid w:val="73281842"/>
+    <w:multiLevelType w:val="multilevel"/>
+    <w:tmpl w:val="0F0E123C"/>
+    <w:lvl w:ilvl="0">
+      <w:start w:val="1"/>
+      <w:numFmt w:val="decimal"/>
+      <w:lvlText w:val="%1"/>
+      <w:lvlJc w:val="left"/>
+      <w:pPr>
+        <w:ind w:left="360" w:hanging="360"/>
+      </w:pPr>
+      <w:rPr>
+        <w:rFonts w:hint="default"/>
+      </w:rPr>
+    </w:lvl>
+    <w:lvl w:ilvl="1">
+      <w:start w:val="1"/>
+      <w:numFmt w:val="decimal"/>
+      <w:lvlText w:val="%1.%2"/>
+      <w:lvlJc w:val="left"/>
+      <w:pPr>
+        <w:ind w:left="363" w:hanging="360"/>
+      </w:pPr>
+      <w:rPr>
+        <w:rFonts w:hint="default"/>
+      </w:rPr>
+    </w:lvl>
+    <w:lvl w:ilvl="2">
+      <w:start w:val="1"/>
+      <w:numFmt w:val="decimal"/>
+      <w:lvlText w:val="%1.%2.%3"/>
+      <w:lvlJc w:val="left"/>
+      <w:pPr>
+        <w:ind w:left="726" w:hanging="720"/>
+      </w:pPr>
+      <w:rPr>
+        <w:rFonts w:hint="default"/>
+      </w:rPr>
+    </w:lvl>
+    <w:lvl w:ilvl="3">
+      <w:start w:val="1"/>
+      <w:numFmt w:val="decimal"/>
+      <w:lvlText w:val="%1.%2.%3.%4"/>
+      <w:lvlJc w:val="left"/>
+      <w:pPr>
+        <w:ind w:left="729" w:hanging="720"/>
+      </w:pPr>
+      <w:rPr>
+        <w:rFonts w:hint="default"/>
+      </w:rPr>
+    </w:lvl>
+    <w:lvl w:ilvl="4">
+      <w:start w:val="1"/>
+      <w:numFmt w:val="decimal"/>
+      <w:lvlText w:val="%1.%2.%3.%4.%5"/>
+      <w:lvlJc w:val="left"/>
+      <w:pPr>
+        <w:ind w:left="1092" w:hanging="1080"/>
+      </w:pPr>
+      <w:rPr>
+        <w:rFonts w:hint="default"/>
+      </w:rPr>
+    </w:lvl>
+    <w:lvl w:ilvl="5">
+      <w:start w:val="1"/>
+      <w:numFmt w:val="decimal"/>
+      <w:lvlText w:val="%1.%2.%3.%4.%5.%6"/>
+      <w:lvlJc w:val="left"/>
+      <w:pPr>
+        <w:ind w:left="1095" w:hanging="1080"/>
+      </w:pPr>
+      <w:rPr>
+        <w:rFonts w:hint="default"/>
+      </w:rPr>
+    </w:lvl>
+    <w:lvl w:ilvl="6">
+      <w:start w:val="1"/>
+      <w:numFmt w:val="decimal"/>
+      <w:lvlText w:val="%1.%2.%3.%4.%5.%6.%7"/>
+      <w:lvlJc w:val="left"/>
+      <w:pPr>
+        <w:ind w:left="1458" w:hanging="1440"/>
+      </w:pPr>
+      <w:rPr>
+        <w:rFonts w:hint="default"/>
+      </w:rPr>
+    </w:lvl>
+    <w:lvl w:ilvl="7">
+      <w:start w:val="1"/>
+      <w:numFmt w:val="decimal"/>
+      <w:lvlText w:val="%1.%2.%3.%4.%5.%6.%7.%8"/>
+      <w:lvlJc w:val="left"/>
+      <w:pPr>
+        <w:ind w:left="1461" w:hanging="1440"/>
+      </w:pPr>
+      <w:rPr>
+        <w:rFonts w:hint="default"/>
+      </w:rPr>
+    </w:lvl>
+    <w:lvl w:ilvl="8">
+      <w:start w:val="1"/>
+      <w:numFmt w:val="decimal"/>
+      <w:lvlText w:val="%1.%2.%3.%4.%5.%6.%7.%8.%9"/>
+      <w:lvlJc w:val="left"/>
+      <w:pPr>
+        <w:ind w:left="1464" w:hanging="1440"/>
+      </w:pPr>
+      <w:rPr>
+        <w:rFonts w:hint="default"/>
+      </w:rPr>
+    </w:lvl>
+  </w:abstractNum>
+  <w:abstractNum w:abstractNumId="25" w15:restartNumberingAfterBreak="0">
     <w:nsid w:val="76184BDA"/>
     <w:multiLevelType w:val="multilevel"/>
     <w:tmpl w:val="4FBAE406"/>
@@ -28813,7 +30066,7 @@
       </w:rPr>
     </w:lvl>
   </w:abstractNum>
-  <w:abstractNum w:abstractNumId="24" w15:restartNumberingAfterBreak="0">
+  <w:abstractNum w:abstractNumId="26" w15:restartNumberingAfterBreak="0">
     <w:nsid w:val="78B62D39"/>
     <w:multiLevelType w:val="hybridMultilevel"/>
     <w:tmpl w:val="2140100E"/>
@@ -28902,7 +30155,7 @@
       </w:pPr>
     </w:lvl>
   </w:abstractNum>
-  <w:abstractNum w:abstractNumId="25" w15:restartNumberingAfterBreak="0">
+  <w:abstractNum w:abstractNumId="27" w15:restartNumberingAfterBreak="0">
     <w:nsid w:val="79DF35D3"/>
     <w:multiLevelType w:val="multilevel"/>
     <w:tmpl w:val="466401CA"/>
@@ -29051,7 +30304,7 @@
       </w:rPr>
     </w:lvl>
   </w:abstractNum>
-  <w:abstractNum w:abstractNumId="26" w15:restartNumberingAfterBreak="0">
+  <w:abstractNum w:abstractNumId="28" w15:restartNumberingAfterBreak="0">
     <w:nsid w:val="7A0F5245"/>
     <w:multiLevelType w:val="multilevel"/>
     <w:tmpl w:val="AE64B4D8"/>
@@ -29137,7 +30390,7 @@
       </w:pPr>
     </w:lvl>
   </w:abstractNum>
-  <w:abstractNum w:abstractNumId="27" w15:restartNumberingAfterBreak="0">
+  <w:abstractNum w:abstractNumId="29" w15:restartNumberingAfterBreak="0">
     <w:nsid w:val="7FC33BF2"/>
     <w:multiLevelType w:val="multilevel"/>
     <w:tmpl w:val="CA56B89C"/>
@@ -29290,16 +30543,16 @@
     <w:abstractNumId w:val="10"/>
   </w:num>
   <w:num w:numId="2">
-    <w:abstractNumId w:val="15"/>
+    <w:abstractNumId w:val="16"/>
   </w:num>
   <w:num w:numId="3">
-    <w:abstractNumId w:val="20"/>
+    <w:abstractNumId w:val="21"/>
   </w:num>
   <w:num w:numId="4">
-    <w:abstractNumId w:val="18"/>
+    <w:abstractNumId w:val="19"/>
   </w:num>
   <w:num w:numId="5">
-    <w:abstractNumId w:val="14"/>
+    <w:abstractNumId w:val="15"/>
   </w:num>
   <w:num w:numId="6">
     <w:abstractNumId w:val="5"/>
@@ -29308,40 +30561,40 @@
     <w:abstractNumId w:val="11"/>
   </w:num>
   <w:num w:numId="8">
+    <w:abstractNumId w:val="29"/>
+  </w:num>
+  <w:num w:numId="9">
+    <w:abstractNumId w:val="22"/>
+  </w:num>
+  <w:num w:numId="10">
     <w:abstractNumId w:val="27"/>
   </w:num>
-  <w:num w:numId="9">
-    <w:abstractNumId w:val="21"/>
-  </w:num>
-  <w:num w:numId="10">
-    <w:abstractNumId w:val="25"/>
-  </w:num>
   <w:num w:numId="11">
-    <w:abstractNumId w:val="19"/>
+    <w:abstractNumId w:val="20"/>
   </w:num>
   <w:num w:numId="12">
     <w:abstractNumId w:val="9"/>
   </w:num>
   <w:num w:numId="13">
-    <w:abstractNumId w:val="23"/>
+    <w:abstractNumId w:val="25"/>
   </w:num>
   <w:num w:numId="14">
-    <w:abstractNumId w:val="22"/>
+    <w:abstractNumId w:val="23"/>
   </w:num>
   <w:num w:numId="15">
     <w:abstractNumId w:val="1"/>
   </w:num>
   <w:num w:numId="16">
-    <w:abstractNumId w:val="13"/>
+    <w:abstractNumId w:val="14"/>
   </w:num>
   <w:num w:numId="17">
-    <w:abstractNumId w:val="26"/>
+    <w:abstractNumId w:val="28"/>
   </w:num>
   <w:num w:numId="18">
     <w:abstractNumId w:val="7"/>
   </w:num>
   <w:num w:numId="19">
-    <w:abstractNumId w:val="24"/>
+    <w:abstractNumId w:val="26"/>
   </w:num>
   <w:num w:numId="20">
     <w:abstractNumId w:val="6"/>
@@ -29356,19 +30609,25 @@
     <w:abstractNumId w:val="4"/>
   </w:num>
   <w:num w:numId="24">
-    <w:abstractNumId w:val="12"/>
+    <w:abstractNumId w:val="13"/>
   </w:num>
   <w:num w:numId="25">
-    <w:abstractNumId w:val="17"/>
+    <w:abstractNumId w:val="18"/>
   </w:num>
   <w:num w:numId="26">
-    <w:abstractNumId w:val="16"/>
+    <w:abstractNumId w:val="17"/>
   </w:num>
   <w:num w:numId="27">
     <w:abstractNumId w:val="8"/>
   </w:num>
   <w:num w:numId="28">
     <w:abstractNumId w:val="3"/>
+  </w:num>
+  <w:num w:numId="29">
+    <w:abstractNumId w:val="12"/>
+  </w:num>
+  <w:num w:numId="30">
+    <w:abstractNumId w:val="24"/>
   </w:num>
 </w:numbering>
 </file>
@@ -30226,4 +31485,16 @@
     </a:ext>
   </a:extLst>
 </a:theme>
+</file>
+
+<file path=customXml/item1.xml><?xml version="1.0" encoding="utf-8"?>
+<b:Sources xmlns:b="http://schemas.openxmlformats.org/officeDocument/2006/bibliography" xmlns="http://schemas.openxmlformats.org/officeDocument/2006/bibliography" SelectedStyle="\APASixthEditionOfficeOnline.xsl" StyleName="APA" Version="6"/>
+</file>
+
+<file path=customXml/itemProps1.xml><?xml version="1.0" encoding="utf-8"?>
+<ds:datastoreItem xmlns:ds="http://schemas.openxmlformats.org/officeDocument/2006/customXml" ds:itemID="{9226035A-5ECA-49E2-A977-4A905060734F}">
+  <ds:schemaRefs>
+    <ds:schemaRef ds:uri="http://schemas.openxmlformats.org/officeDocument/2006/bibliography"/>
+  </ds:schemaRefs>
+</ds:datastoreItem>
 </file>
</xml_diff>

<commit_message>
master - Atualizando pdf com a nova versão
</commit_message>
<xml_diff>
--- a/Apostila-Curso-Férias.docx
+++ b/Apostila-Curso-Férias.docx
@@ -9,10 +9,12 @@
       </w:pPr>
       <w:bookmarkStart w:id="0" w:name="_Hlk502343206"/>
       <w:bookmarkStart w:id="1" w:name="_Toc502333707"/>
+      <w:bookmarkStart w:id="2" w:name="_GoBack"/>
       <w:bookmarkEnd w:id="0"/>
-    </w:p>
-    <w:bookmarkStart w:id="2" w:name="_Toc502339923" w:displacedByCustomXml="next"/>
+      <w:bookmarkEnd w:id="2"/>
+    </w:p>
     <w:bookmarkStart w:id="3" w:name="_Toc502333924" w:displacedByCustomXml="next"/>
+    <w:bookmarkStart w:id="4" w:name="_Toc502339923" w:displacedByCustomXml="next"/>
     <w:sdt>
       <w:sdtPr>
         <w:rPr>
@@ -6590,7 +6592,7 @@
           <w:szCs w:val="32"/>
         </w:rPr>
       </w:pPr>
-      <w:bookmarkStart w:id="4" w:name="_Toc502665723"/>
+      <w:bookmarkStart w:id="5" w:name="_Toc502665723"/>
       <w:r>
         <w:rPr>
           <w:rFonts w:asciiTheme="minorHAnsi" w:hAnsiTheme="minorHAnsi" w:cstheme="minorHAnsi"/>
@@ -6610,9 +6612,9 @@
         <w:t>Lógica de Programação</w:t>
       </w:r>
       <w:bookmarkEnd w:id="1"/>
+      <w:bookmarkEnd w:id="4"/>
       <w:bookmarkEnd w:id="3"/>
-      <w:bookmarkEnd w:id="2"/>
-      <w:bookmarkEnd w:id="4"/>
+      <w:bookmarkEnd w:id="5"/>
     </w:p>
     <w:p>
       <w:pPr>
@@ -6763,8 +6765,8 @@
           <w:szCs w:val="22"/>
         </w:rPr>
       </w:pPr>
-      <w:bookmarkStart w:id="5" w:name="_Toc502333925"/>
-      <w:bookmarkStart w:id="6" w:name="_Toc502665724"/>
+      <w:bookmarkStart w:id="6" w:name="_Toc502333925"/>
+      <w:bookmarkStart w:id="7" w:name="_Toc502665724"/>
       <w:r>
         <w:rPr>
           <w:rFonts w:asciiTheme="minorHAnsi" w:hAnsiTheme="minorHAnsi" w:cstheme="minorHAnsi"/>
@@ -6781,8 +6783,8 @@
         </w:rPr>
         <w:t>As variáveis</w:t>
       </w:r>
-      <w:bookmarkEnd w:id="5"/>
       <w:bookmarkEnd w:id="6"/>
+      <w:bookmarkEnd w:id="7"/>
     </w:p>
     <w:p>
       <w:pPr>
@@ -7060,8 +7062,8 @@
           <w:szCs w:val="22"/>
         </w:rPr>
       </w:pPr>
-      <w:bookmarkStart w:id="7" w:name="_Toc502333926"/>
-      <w:bookmarkStart w:id="8" w:name="_Toc502665725"/>
+      <w:bookmarkStart w:id="8" w:name="_Toc502333926"/>
+      <w:bookmarkStart w:id="9" w:name="_Toc502665725"/>
       <w:r>
         <w:rPr>
           <w:rFonts w:asciiTheme="minorHAnsi" w:hAnsiTheme="minorHAnsi" w:cstheme="minorHAnsi"/>
@@ -7078,8 +7080,8 @@
         </w:rPr>
         <w:t>Modificadores</w:t>
       </w:r>
-      <w:bookmarkEnd w:id="7"/>
       <w:bookmarkEnd w:id="8"/>
+      <w:bookmarkEnd w:id="9"/>
     </w:p>
     <w:p>
       <w:pPr>
@@ -7635,7 +7637,7 @@
                 <w:rFonts w:cstheme="minorHAnsi"/>
               </w:rPr>
             </w:pPr>
-            <w:bookmarkStart w:id="9" w:name="_Toc502333927"/>
+            <w:bookmarkStart w:id="10" w:name="_Toc502333927"/>
             <w:r>
               <w:rPr>
                 <w:rFonts w:cstheme="minorHAnsi"/>
@@ -8102,7 +8104,7 @@
           <w:szCs w:val="22"/>
         </w:rPr>
       </w:pPr>
-      <w:bookmarkStart w:id="10" w:name="_Toc502665726"/>
+      <w:bookmarkStart w:id="11" w:name="_Toc502665726"/>
       <w:r>
         <w:rPr>
           <w:rFonts w:asciiTheme="minorHAnsi" w:hAnsiTheme="minorHAnsi" w:cstheme="minorHAnsi"/>
@@ -8119,8 +8121,8 @@
         </w:rPr>
         <w:t>Tipos de dados</w:t>
       </w:r>
-      <w:bookmarkEnd w:id="9"/>
       <w:bookmarkEnd w:id="10"/>
+      <w:bookmarkEnd w:id="11"/>
     </w:p>
     <w:p>
       <w:pPr>
@@ -10568,8 +10570,8 @@
           <w:szCs w:val="22"/>
         </w:rPr>
       </w:pPr>
-      <w:bookmarkStart w:id="11" w:name="_Toc502333928"/>
-      <w:bookmarkStart w:id="12" w:name="_Toc502665727"/>
+      <w:bookmarkStart w:id="12" w:name="_Toc502333928"/>
+      <w:bookmarkStart w:id="13" w:name="_Toc502665727"/>
       <w:r>
         <w:rPr>
           <w:rFonts w:asciiTheme="minorHAnsi" w:hAnsiTheme="minorHAnsi" w:cstheme="minorHAnsi"/>
@@ -10613,8 +10615,8 @@
         </w:rPr>
         <w:t>Types</w:t>
       </w:r>
-      <w:bookmarkEnd w:id="11"/>
       <w:bookmarkEnd w:id="12"/>
+      <w:bookmarkEnd w:id="13"/>
       <w:proofErr w:type="spellEnd"/>
     </w:p>
     <w:p>
@@ -19244,8 +19246,8 @@
           <w:szCs w:val="22"/>
         </w:rPr>
       </w:pPr>
-      <w:bookmarkStart w:id="13" w:name="_Toc502333929"/>
-      <w:bookmarkStart w:id="14" w:name="_Toc502665728"/>
+      <w:bookmarkStart w:id="14" w:name="_Toc502333929"/>
+      <w:bookmarkStart w:id="15" w:name="_Toc502665728"/>
       <w:r>
         <w:rPr>
           <w:rFonts w:asciiTheme="minorHAnsi" w:hAnsiTheme="minorHAnsi" w:cstheme="minorHAnsi"/>
@@ -19263,8 +19265,8 @@
         </w:rPr>
         <w:t>String.IsNullOrEmpty</w:t>
       </w:r>
-      <w:bookmarkEnd w:id="13"/>
       <w:bookmarkEnd w:id="14"/>
+      <w:bookmarkEnd w:id="15"/>
       <w:proofErr w:type="spellEnd"/>
     </w:p>
     <w:p>
@@ -19421,7 +19423,7 @@
         </w:rPr>
         <w:t xml:space="preserve"> a verificação se torna bem simples. Caso desejássemos fazer a negativa do código acima, bastaria adicionar uma exclamação </w:t>
       </w:r>
-      <w:bookmarkStart w:id="15" w:name="_Toc502333930"/>
+      <w:bookmarkStart w:id="16" w:name="_Toc502333930"/>
       <w:r>
         <w:rPr>
           <w:rFonts w:cstheme="minorHAnsi"/>
@@ -19439,7 +19441,7 @@
           <w:szCs w:val="22"/>
         </w:rPr>
       </w:pPr>
-      <w:bookmarkStart w:id="16" w:name="_Toc502665729"/>
+      <w:bookmarkStart w:id="17" w:name="_Toc502665729"/>
       <w:r>
         <w:rPr>
           <w:rFonts w:asciiTheme="minorHAnsi" w:hAnsiTheme="minorHAnsi" w:cstheme="minorHAnsi"/>
@@ -19457,8 +19459,8 @@
         </w:rPr>
         <w:t>Contains</w:t>
       </w:r>
-      <w:bookmarkEnd w:id="15"/>
       <w:bookmarkEnd w:id="16"/>
+      <w:bookmarkEnd w:id="17"/>
       <w:proofErr w:type="spellEnd"/>
     </w:p>
     <w:p>
@@ -19732,8 +19734,8 @@
           <w:szCs w:val="22"/>
         </w:rPr>
       </w:pPr>
-      <w:bookmarkStart w:id="17" w:name="_Toc502333931"/>
-      <w:bookmarkStart w:id="18" w:name="_Toc502665730"/>
+      <w:bookmarkStart w:id="18" w:name="_Toc502333931"/>
+      <w:bookmarkStart w:id="19" w:name="_Toc502665730"/>
       <w:r>
         <w:rPr>
           <w:rFonts w:asciiTheme="minorHAnsi" w:hAnsiTheme="minorHAnsi" w:cstheme="minorHAnsi"/>
@@ -19775,8 +19777,8 @@
         </w:rPr>
         <w:t>Equals</w:t>
       </w:r>
-      <w:bookmarkEnd w:id="17"/>
       <w:bookmarkEnd w:id="18"/>
+      <w:bookmarkEnd w:id="19"/>
       <w:proofErr w:type="spellEnd"/>
     </w:p>
     <w:p>
@@ -19999,8 +20001,8 @@
           <w:szCs w:val="22"/>
         </w:rPr>
       </w:pPr>
-      <w:bookmarkStart w:id="19" w:name="_Toc502333932"/>
-      <w:bookmarkStart w:id="20" w:name="_Toc502665731"/>
+      <w:bookmarkStart w:id="20" w:name="_Toc502333932"/>
+      <w:bookmarkStart w:id="21" w:name="_Toc502665731"/>
       <w:r>
         <w:rPr>
           <w:rFonts w:asciiTheme="minorHAnsi" w:hAnsiTheme="minorHAnsi" w:cstheme="minorHAnsi"/>
@@ -20017,8 +20019,8 @@
         </w:rPr>
         <w:t>Remove</w:t>
       </w:r>
-      <w:bookmarkEnd w:id="19"/>
       <w:bookmarkEnd w:id="20"/>
+      <w:bookmarkEnd w:id="21"/>
     </w:p>
     <w:p>
       <w:pPr>
@@ -20097,7 +20099,6 @@
           <w:rFonts w:cstheme="minorHAnsi"/>
         </w:rPr>
       </w:pPr>
-      <w:bookmarkStart w:id="21" w:name="_GoBack"/>
       <w:r>
         <w:rPr>
           <w:rFonts w:cstheme="minorHAnsi"/>
@@ -20166,7 +20167,6 @@
           </wp:anchor>
         </w:drawing>
       </w:r>
-      <w:bookmarkEnd w:id="21"/>
     </w:p>
     <w:p>
       <w:pPr>
@@ -53717,7 +53717,7 @@
           <w:rPr>
             <w:noProof/>
           </w:rPr>
-          <w:t>42</w:t>
+          <w:t>22</w:t>
         </w:r>
         <w:r>
           <w:fldChar w:fldCharType="end"/>
@@ -60624,7 +60624,7 @@
 </file>
 
 <file path=customXml/itemProps1.xml><?xml version="1.0" encoding="utf-8"?>
-<ds:datastoreItem xmlns:ds="http://schemas.openxmlformats.org/officeDocument/2006/customXml" ds:itemID="{7386919C-BE7E-4FFF-BC9B-DC2B5FB2C954}">
+<ds:datastoreItem xmlns:ds="http://schemas.openxmlformats.org/officeDocument/2006/customXml" ds:itemID="{77A1B079-7359-49E0-AFC6-0C15EA9545C7}">
   <ds:schemaRefs>
     <ds:schemaRef ds:uri="http://schemas.openxmlformats.org/officeDocument/2006/bibliography"/>
   </ds:schemaRefs>

</xml_diff>